<commit_message>
Análisis descriptivo de las columnas categoricas y temporales con respecto a las ventas
</commit_message>
<xml_diff>
--- a/Data/Car_sales.docx
+++ b/Data/Car_sales.docx
@@ -1187,6 +1187,960 @@
         <w:t>.</w:t>
       </w:r>
     </w:p>
+    <w:p/>
+    <w:p>
+      <w:pPr>
+        <w:pStyle w:val="Ttulo1"/>
+      </w:pPr>
+      <w:r>
+        <w:t>Análisis descriptivo de las numéricas con las ventas</w:t>
+      </w:r>
+    </w:p>
+    <w:p>
+      <w:pPr>
+        <w:rPr>
+          <w:b/>
+          <w:bCs/>
+        </w:rPr>
+      </w:pPr>
+      <w:r>
+        <w:t>Los insights de las columnas numéricas son</w:t>
+      </w:r>
+      <w:r>
+        <w:t>:</w:t>
+      </w:r>
+    </w:p>
+    <w:p>
+      <w:r>
+        <w:rPr>
+          <w:b/>
+          <w:bCs/>
+        </w:rPr>
+        <w:t>Anual Income</w:t>
+      </w:r>
+      <w:r>
+        <w:t xml:space="preserve">: </w:t>
+      </w:r>
+      <w:r>
+        <w:t xml:space="preserve">El salario medio anual en estados unidos el año 2022 es de 77.000 y el año 2023 es de 80.115. </w:t>
+      </w:r>
+      <w:r>
+        <w:t xml:space="preserve"> Fuente salario medio (</w:t>
+      </w:r>
+      <w:r>
+        <w:t>https://datosmacro.expansion.com/mercado-laboral/salario-medio/usa</w:t>
+      </w:r>
+      <w:r>
+        <w:t>)</w:t>
+      </w:r>
+    </w:p>
+    <w:p>
+      <w:r>
+        <w:t>Si realizamos una agrupación por 77.000, vemos que este rango de ingresos supone un 22,07% de las ventas</w:t>
+      </w:r>
+      <w:r>
+        <w:t xml:space="preserve">.  </w:t>
+      </w:r>
+      <w:r>
+        <w:t>El resto de ventas se reparten entre el resto de personas que tiene un salario superior a la media</w:t>
+      </w:r>
+      <w:r>
+        <w:t xml:space="preserve"> anual de estados unidos</w:t>
+      </w:r>
+      <w:r>
+        <w:t>.</w:t>
+      </w:r>
+    </w:p>
+    <w:p>
+      <w:r>
+        <w:rPr>
+          <w:noProof/>
+        </w:rPr>
+        <w:drawing>
+          <wp:inline distT="0" distB="0" distL="0" distR="0" wp14:anchorId="436A0F94" wp14:editId="25048DDC">
+            <wp:extent cx="5400040" cy="1427480"/>
+            <wp:effectExtent l="0" t="0" r="0" b="1270"/>
+            <wp:docPr id="1693378977" name="Imagen 1" descr="Imagen que contiene Interfaz de usuario gráfica&#10;&#10;El contenido generado por IA puede ser incorrecto."/>
+            <wp:cNvGraphicFramePr>
+              <a:graphicFrameLocks xmlns:a="http://schemas.openxmlformats.org/drawingml/2006/main" noChangeAspect="1"/>
+            </wp:cNvGraphicFramePr>
+            <a:graphic xmlns:a="http://schemas.openxmlformats.org/drawingml/2006/main">
+              <a:graphicData uri="http://schemas.openxmlformats.org/drawingml/2006/picture">
+                <pic:pic xmlns:pic="http://schemas.openxmlformats.org/drawingml/2006/picture">
+                  <pic:nvPicPr>
+                    <pic:cNvPr id="1693378977" name="Imagen 1" descr="Imagen que contiene Interfaz de usuario gráfica&#10;&#10;El contenido generado por IA puede ser incorrecto."/>
+                    <pic:cNvPicPr/>
+                  </pic:nvPicPr>
+                  <pic:blipFill>
+                    <a:blip r:embed="rId5"/>
+                    <a:stretch>
+                      <a:fillRect/>
+                    </a:stretch>
+                  </pic:blipFill>
+                  <pic:spPr>
+                    <a:xfrm>
+                      <a:off x="0" y="0"/>
+                      <a:ext cx="5400040" cy="1427480"/>
+                    </a:xfrm>
+                    <a:prstGeom prst="rect">
+                      <a:avLst/>
+                    </a:prstGeom>
+                  </pic:spPr>
+                </pic:pic>
+              </a:graphicData>
+            </a:graphic>
+          </wp:inline>
+        </w:drawing>
+      </w:r>
+    </w:p>
+    <w:p>
+      <w:r>
+        <w:t>Con los datos agrupados</w:t>
+      </w:r>
+      <w:r>
+        <w:t xml:space="preserve"> por </w:t>
+      </w:r>
+      <w:r>
+        <w:t>1</w:t>
+      </w:r>
+      <w:r>
+        <w:t>.</w:t>
+      </w:r>
+      <w:r>
+        <w:t>000</w:t>
+      </w:r>
+      <w:r>
+        <w:t>.</w:t>
+      </w:r>
+      <w:r>
+        <w:t>000</w:t>
+      </w:r>
+      <w:r>
+        <w:t xml:space="preserve"> vemos que el rango de </w:t>
+      </w:r>
+      <w:r>
+        <w:t>10.080</w:t>
+      </w:r>
+      <w:r>
+        <w:t xml:space="preserve"> a 1.010.079</w:t>
+      </w:r>
+      <w:r>
+        <w:t xml:space="preserve"> tiene el 68.99% de las ventas</w:t>
+      </w:r>
+      <w:r>
+        <w:t xml:space="preserve">. </w:t>
+      </w:r>
+    </w:p>
+    <w:p>
+      <w:r>
+        <w:rPr>
+          <w:noProof/>
+        </w:rPr>
+        <w:drawing>
+          <wp:inline distT="0" distB="0" distL="0" distR="0" wp14:anchorId="14A28DDD" wp14:editId="583E2B77">
+            <wp:extent cx="5400040" cy="1391920"/>
+            <wp:effectExtent l="0" t="0" r="0" b="0"/>
+            <wp:docPr id="2062554850" name="Imagen 1" descr="Captura de pantalla de un celular&#10;&#10;El contenido generado por IA puede ser incorrecto."/>
+            <wp:cNvGraphicFramePr>
+              <a:graphicFrameLocks xmlns:a="http://schemas.openxmlformats.org/drawingml/2006/main" noChangeAspect="1"/>
+            </wp:cNvGraphicFramePr>
+            <a:graphic xmlns:a="http://schemas.openxmlformats.org/drawingml/2006/main">
+              <a:graphicData uri="http://schemas.openxmlformats.org/drawingml/2006/picture">
+                <pic:pic xmlns:pic="http://schemas.openxmlformats.org/drawingml/2006/picture">
+                  <pic:nvPicPr>
+                    <pic:cNvPr id="2062554850" name="Imagen 1" descr="Captura de pantalla de un celular&#10;&#10;El contenido generado por IA puede ser incorrecto."/>
+                    <pic:cNvPicPr/>
+                  </pic:nvPicPr>
+                  <pic:blipFill>
+                    <a:blip r:embed="rId6"/>
+                    <a:stretch>
+                      <a:fillRect/>
+                    </a:stretch>
+                  </pic:blipFill>
+                  <pic:spPr>
+                    <a:xfrm>
+                      <a:off x="0" y="0"/>
+                      <a:ext cx="5400040" cy="1391920"/>
+                    </a:xfrm>
+                    <a:prstGeom prst="rect">
+                      <a:avLst/>
+                    </a:prstGeom>
+                  </pic:spPr>
+                </pic:pic>
+              </a:graphicData>
+            </a:graphic>
+          </wp:inline>
+        </w:drawing>
+      </w:r>
+    </w:p>
+    <w:p>
+      <w:r>
+        <w:t>Estos datos se pueden ver influenciados debido a que hay poca gente que llegue a cobrar más del salario medio.</w:t>
+      </w:r>
+    </w:p>
+    <w:p/>
+    <w:p/>
+    <w:p>
+      <w:r>
+        <w:rPr>
+          <w:b/>
+          <w:bCs/>
+        </w:rPr>
+        <w:t>Price</w:t>
+      </w:r>
+      <w:r>
+        <w:t xml:space="preserve">: Realizamos una agrupación del precio por </w:t>
+      </w:r>
+      <w:r>
+        <w:t>10</w:t>
+      </w:r>
+      <w:r>
+        <w:t>.</w:t>
+      </w:r>
+      <w:r>
+        <w:t>000</w:t>
+      </w:r>
+      <w:r>
+        <w:t xml:space="preserve">. Vemos que </w:t>
+      </w:r>
+      <w:r>
+        <w:t>l</w:t>
+      </w:r>
+      <w:r>
+        <w:t>as mayores ventas de coches</w:t>
+      </w:r>
+      <w:r>
+        <w:t>, un 38,49%,</w:t>
+      </w:r>
+      <w:r>
+        <w:t xml:space="preserve"> se realizan en los coches con un precio entre 11.200 y 21.199. Conforme el coche sube de precio, las ventas van disminuyendo. También vemos que los coches con el menor precio de mercado (1.200 a 11.199) tienen unas ventas de un 2,61%, unas ventas muy inferiores, equivalentes a los coches con un precio superior (61.200 a 71.199).</w:t>
+      </w:r>
+    </w:p>
+    <w:p>
+      <w:r>
+        <w:rPr>
+          <w:noProof/>
+        </w:rPr>
+        <w:drawing>
+          <wp:inline distT="0" distB="0" distL="0" distR="0" wp14:anchorId="130A63A1" wp14:editId="3D5F5D2E">
+            <wp:extent cx="5400040" cy="1761490"/>
+            <wp:effectExtent l="0" t="0" r="0" b="0"/>
+            <wp:docPr id="1308830427" name="Imagen 1" descr="Gráfico&#10;&#10;El contenido generado por IA puede ser incorrecto."/>
+            <wp:cNvGraphicFramePr>
+              <a:graphicFrameLocks xmlns:a="http://schemas.openxmlformats.org/drawingml/2006/main" noChangeAspect="1"/>
+            </wp:cNvGraphicFramePr>
+            <a:graphic xmlns:a="http://schemas.openxmlformats.org/drawingml/2006/main">
+              <a:graphicData uri="http://schemas.openxmlformats.org/drawingml/2006/picture">
+                <pic:pic xmlns:pic="http://schemas.openxmlformats.org/drawingml/2006/picture">
+                  <pic:nvPicPr>
+                    <pic:cNvPr id="1308830427" name="Imagen 1" descr="Gráfico&#10;&#10;El contenido generado por IA puede ser incorrecto."/>
+                    <pic:cNvPicPr/>
+                  </pic:nvPicPr>
+                  <pic:blipFill>
+                    <a:blip r:embed="rId7"/>
+                    <a:stretch>
+                      <a:fillRect/>
+                    </a:stretch>
+                  </pic:blipFill>
+                  <pic:spPr>
+                    <a:xfrm>
+                      <a:off x="0" y="0"/>
+                      <a:ext cx="5400040" cy="1761490"/>
+                    </a:xfrm>
+                    <a:prstGeom prst="rect">
+                      <a:avLst/>
+                    </a:prstGeom>
+                  </pic:spPr>
+                </pic:pic>
+              </a:graphicData>
+            </a:graphic>
+          </wp:inline>
+        </w:drawing>
+      </w:r>
+    </w:p>
+    <w:p/>
+    <w:p/>
+    <w:p>
+      <w:pPr>
+        <w:pStyle w:val="Ttulo1"/>
+      </w:pPr>
+      <w:r>
+        <w:t xml:space="preserve">Análisis descriptivo de las </w:t>
+      </w:r>
+      <w:r>
+        <w:t>categóricas</w:t>
+      </w:r>
+      <w:r>
+        <w:t xml:space="preserve"> </w:t>
+      </w:r>
+      <w:r>
+        <w:t xml:space="preserve">y temporales </w:t>
+      </w:r>
+      <w:r>
+        <w:t>con las ventas</w:t>
+      </w:r>
+      <w:r>
+        <w:t>.</w:t>
+      </w:r>
+    </w:p>
+    <w:p>
+      <w:r>
+        <w:t xml:space="preserve">Los insights de las columnas </w:t>
+      </w:r>
+      <w:r>
+        <w:t>categóricas y temporales</w:t>
+      </w:r>
+      <w:r>
+        <w:t xml:space="preserve"> son</w:t>
+      </w:r>
+      <w:r>
+        <w:t>:</w:t>
+      </w:r>
+    </w:p>
+    <w:p>
+      <w:r>
+        <w:rPr>
+          <w:b/>
+          <w:bCs/>
+        </w:rPr>
+        <w:t>Gender</w:t>
+      </w:r>
+      <w:r>
+        <w:rPr>
+          <w:b/>
+          <w:bCs/>
+        </w:rPr>
+        <w:t>:</w:t>
+      </w:r>
+      <w:r>
+        <w:rPr>
+          <w:b/>
+          <w:bCs/>
+        </w:rPr>
+        <w:t xml:space="preserve"> </w:t>
+      </w:r>
+      <w:r>
+        <w:t xml:space="preserve">Existe una gran diferencia </w:t>
+      </w:r>
+      <w:r>
+        <w:t xml:space="preserve">en el género a la hora de comprar coches. </w:t>
+      </w:r>
+      <w:r>
+        <w:t>Los hombre</w:t>
+      </w:r>
+      <w:r>
+        <w:t>s</w:t>
+      </w:r>
+      <w:r>
+        <w:t xml:space="preserve"> realizan </w:t>
+      </w:r>
+      <w:r>
+        <w:t xml:space="preserve">el triple más de compras de coches que las mujeres. Podría ser debido a que el coche se pone a nombre del hombre pero tiene un uso familiar. </w:t>
+      </w:r>
+    </w:p>
+    <w:p>
+      <w:r>
+        <w:drawing>
+          <wp:inline distT="0" distB="0" distL="0" distR="0" wp14:anchorId="037D7A2F" wp14:editId="4577CA23">
+            <wp:extent cx="4525006" cy="2572109"/>
+            <wp:effectExtent l="0" t="0" r="0" b="0"/>
+            <wp:docPr id="1392346159" name="Imagen 1" descr="Gráfico, Gráfico de rectángulos&#10;&#10;El contenido generado por IA puede ser incorrecto."/>
+            <wp:cNvGraphicFramePr>
+              <a:graphicFrameLocks xmlns:a="http://schemas.openxmlformats.org/drawingml/2006/main" noChangeAspect="1"/>
+            </wp:cNvGraphicFramePr>
+            <a:graphic xmlns:a="http://schemas.openxmlformats.org/drawingml/2006/main">
+              <a:graphicData uri="http://schemas.openxmlformats.org/drawingml/2006/picture">
+                <pic:pic xmlns:pic="http://schemas.openxmlformats.org/drawingml/2006/picture">
+                  <pic:nvPicPr>
+                    <pic:cNvPr id="1392346159" name="Imagen 1" descr="Gráfico, Gráfico de rectángulos&#10;&#10;El contenido generado por IA puede ser incorrecto."/>
+                    <pic:cNvPicPr/>
+                  </pic:nvPicPr>
+                  <pic:blipFill>
+                    <a:blip r:embed="rId8"/>
+                    <a:stretch>
+                      <a:fillRect/>
+                    </a:stretch>
+                  </pic:blipFill>
+                  <pic:spPr>
+                    <a:xfrm>
+                      <a:off x="0" y="0"/>
+                      <a:ext cx="4525006" cy="2572109"/>
+                    </a:xfrm>
+                    <a:prstGeom prst="rect">
+                      <a:avLst/>
+                    </a:prstGeom>
+                  </pic:spPr>
+                </pic:pic>
+              </a:graphicData>
+            </a:graphic>
+          </wp:inline>
+        </w:drawing>
+      </w:r>
+    </w:p>
+    <w:p/>
+    <w:p>
+      <w:r>
+        <w:rPr>
+          <w:b/>
+          <w:bCs/>
+        </w:rPr>
+        <w:lastRenderedPageBreak/>
+        <w:t>Color</w:t>
+      </w:r>
+      <w:r>
+        <w:rPr>
+          <w:b/>
+          <w:bCs/>
+        </w:rPr>
+        <w:t xml:space="preserve">: </w:t>
+      </w:r>
+      <w:r>
+        <w:t xml:space="preserve">Los datos analizan </w:t>
+      </w:r>
+      <w:r>
+        <w:t>únicamente tres colores, siendo el color ‘Pale white’ el más comprado con un 47,08%, casi la mitad de las ventas analizadas. El siguiente color es el negro con un 32,87% y en último lugar está el rojo con un 20,05%.</w:t>
+      </w:r>
+    </w:p>
+    <w:p>
+      <w:r>
+        <w:drawing>
+          <wp:inline distT="0" distB="0" distL="0" distR="0" wp14:anchorId="1C80439C" wp14:editId="628D9440">
+            <wp:extent cx="4467849" cy="2743583"/>
+            <wp:effectExtent l="0" t="0" r="9525" b="0"/>
+            <wp:docPr id="1812600693" name="Imagen 1" descr="Gráfico, Gráfico de barras&#10;&#10;El contenido generado por IA puede ser incorrecto."/>
+            <wp:cNvGraphicFramePr>
+              <a:graphicFrameLocks xmlns:a="http://schemas.openxmlformats.org/drawingml/2006/main" noChangeAspect="1"/>
+            </wp:cNvGraphicFramePr>
+            <a:graphic xmlns:a="http://schemas.openxmlformats.org/drawingml/2006/main">
+              <a:graphicData uri="http://schemas.openxmlformats.org/drawingml/2006/picture">
+                <pic:pic xmlns:pic="http://schemas.openxmlformats.org/drawingml/2006/picture">
+                  <pic:nvPicPr>
+                    <pic:cNvPr id="1812600693" name="Imagen 1" descr="Gráfico, Gráfico de barras&#10;&#10;El contenido generado por IA puede ser incorrecto."/>
+                    <pic:cNvPicPr/>
+                  </pic:nvPicPr>
+                  <pic:blipFill>
+                    <a:blip r:embed="rId9"/>
+                    <a:stretch>
+                      <a:fillRect/>
+                    </a:stretch>
+                  </pic:blipFill>
+                  <pic:spPr>
+                    <a:xfrm>
+                      <a:off x="0" y="0"/>
+                      <a:ext cx="4467849" cy="2743583"/>
+                    </a:xfrm>
+                    <a:prstGeom prst="rect">
+                      <a:avLst/>
+                    </a:prstGeom>
+                  </pic:spPr>
+                </pic:pic>
+              </a:graphicData>
+            </a:graphic>
+          </wp:inline>
+        </w:drawing>
+      </w:r>
+    </w:p>
+    <w:p>
+      <w:pPr>
+        <w:rPr>
+          <w:b/>
+          <w:bCs/>
+        </w:rPr>
+      </w:pPr>
+    </w:p>
+    <w:p>
+      <w:r>
+        <w:rPr>
+          <w:b/>
+          <w:bCs/>
+        </w:rPr>
+        <w:t>Body style</w:t>
+      </w:r>
+      <w:r>
+        <w:rPr>
+          <w:b/>
+          <w:bCs/>
+        </w:rPr>
+        <w:t>:</w:t>
+      </w:r>
+      <w:r>
+        <w:rPr>
+          <w:b/>
+          <w:bCs/>
+        </w:rPr>
+        <w:t> </w:t>
+      </w:r>
+      <w:r>
+        <w:t>Lo compradores pr</w:t>
+      </w:r>
+      <w:r>
+        <w:t>efieren estructuras tipo SUV</w:t>
+      </w:r>
+      <w:r>
+        <w:t xml:space="preserve"> (</w:t>
+      </w:r>
+      <w:r>
+        <w:t>un coch</w:t>
+      </w:r>
+      <w:r>
+        <w:t>e grande –</w:t>
+      </w:r>
+      <w:r>
+        <w:t xml:space="preserve"> familiar</w:t>
+      </w:r>
+      <w:r>
+        <w:t>)</w:t>
+      </w:r>
+      <w:r>
+        <w:t xml:space="preserve"> o Hatchback</w:t>
+      </w:r>
+      <w:r>
+        <w:t xml:space="preserve"> (</w:t>
+      </w:r>
+      <w:r>
+        <w:t xml:space="preserve">un coche </w:t>
+      </w:r>
+      <w:r>
+        <w:t>más pequeño). Ambos tienen una cuota casi del 26% de mercado cada una. El resto se reparten entre Sedan, Passenger y Hardtop.</w:t>
+      </w:r>
+    </w:p>
+    <w:p>
+      <w:r>
+        <w:drawing>
+          <wp:inline distT="0" distB="0" distL="0" distR="0" wp14:anchorId="4C94E1CB" wp14:editId="5040647B">
+            <wp:extent cx="3648584" cy="2800741"/>
+            <wp:effectExtent l="0" t="0" r="9525" b="0"/>
+            <wp:docPr id="1716255407" name="Imagen 1" descr="Gráfico, Gráfico de barras&#10;&#10;El contenido generado por IA puede ser incorrecto."/>
+            <wp:cNvGraphicFramePr>
+              <a:graphicFrameLocks xmlns:a="http://schemas.openxmlformats.org/drawingml/2006/main" noChangeAspect="1"/>
+            </wp:cNvGraphicFramePr>
+            <a:graphic xmlns:a="http://schemas.openxmlformats.org/drawingml/2006/main">
+              <a:graphicData uri="http://schemas.openxmlformats.org/drawingml/2006/picture">
+                <pic:pic xmlns:pic="http://schemas.openxmlformats.org/drawingml/2006/picture">
+                  <pic:nvPicPr>
+                    <pic:cNvPr id="1716255407" name="Imagen 1" descr="Gráfico, Gráfico de barras&#10;&#10;El contenido generado por IA puede ser incorrecto."/>
+                    <pic:cNvPicPr/>
+                  </pic:nvPicPr>
+                  <pic:blipFill>
+                    <a:blip r:embed="rId10"/>
+                    <a:stretch>
+                      <a:fillRect/>
+                    </a:stretch>
+                  </pic:blipFill>
+                  <pic:spPr>
+                    <a:xfrm>
+                      <a:off x="0" y="0"/>
+                      <a:ext cx="3648584" cy="2800741"/>
+                    </a:xfrm>
+                    <a:prstGeom prst="rect">
+                      <a:avLst/>
+                    </a:prstGeom>
+                  </pic:spPr>
+                </pic:pic>
+              </a:graphicData>
+            </a:graphic>
+          </wp:inline>
+        </w:drawing>
+      </w:r>
+    </w:p>
+    <w:p>
+      <w:r>
+        <w:rPr>
+          <w:b/>
+          <w:bCs/>
+        </w:rPr>
+        <w:t>Compan</w:t>
+      </w:r>
+      <w:r>
+        <w:rPr>
+          <w:b/>
+          <w:bCs/>
+        </w:rPr>
+        <w:t>y:</w:t>
+      </w:r>
+      <w:r>
+        <w:rPr>
+          <w:b/>
+          <w:bCs/>
+        </w:rPr>
+        <w:t xml:space="preserve"> </w:t>
+      </w:r>
+      <w:r>
+        <w:t>Las marcas más compradas con Chevrolet con una cuota del 7,61%, seguidas de Dodge y Ford. Estas tres marcas son de origen americano, lo que puede transmitir más confianza a los compradores.  Las marcas con menor cuota de mercado son Jaguar (de origen inglés), Infiniti (de origen Japonés) y Saab (de origen sueco).</w:t>
+      </w:r>
+    </w:p>
+    <w:p>
+      <w:pPr>
+        <w:rPr>
+          <w:b/>
+          <w:bCs/>
+        </w:rPr>
+      </w:pPr>
+    </w:p>
+    <w:p>
+      <w:pPr>
+        <w:rPr>
+          <w:b/>
+          <w:bCs/>
+        </w:rPr>
+      </w:pPr>
+      <w:r>
+        <w:rPr>
+          <w:b/>
+          <w:bCs/>
+        </w:rPr>
+        <w:lastRenderedPageBreak/>
+        <w:drawing>
+          <wp:inline distT="0" distB="0" distL="0" distR="0" wp14:anchorId="502008A8" wp14:editId="6F40B729">
+            <wp:extent cx="5400040" cy="4517390"/>
+            <wp:effectExtent l="0" t="0" r="0" b="0"/>
+            <wp:docPr id="1507742444" name="Imagen 1" descr="Pantalla de juego de computadora&#10;&#10;El contenido generado por IA puede ser incorrecto."/>
+            <wp:cNvGraphicFramePr>
+              <a:graphicFrameLocks xmlns:a="http://schemas.openxmlformats.org/drawingml/2006/main" noChangeAspect="1"/>
+            </wp:cNvGraphicFramePr>
+            <a:graphic xmlns:a="http://schemas.openxmlformats.org/drawingml/2006/main">
+              <a:graphicData uri="http://schemas.openxmlformats.org/drawingml/2006/picture">
+                <pic:pic xmlns:pic="http://schemas.openxmlformats.org/drawingml/2006/picture">
+                  <pic:nvPicPr>
+                    <pic:cNvPr id="1507742444" name="Imagen 1" descr="Pantalla de juego de computadora&#10;&#10;El contenido generado por IA puede ser incorrecto."/>
+                    <pic:cNvPicPr/>
+                  </pic:nvPicPr>
+                  <pic:blipFill>
+                    <a:blip r:embed="rId11"/>
+                    <a:stretch>
+                      <a:fillRect/>
+                    </a:stretch>
+                  </pic:blipFill>
+                  <pic:spPr>
+                    <a:xfrm>
+                      <a:off x="0" y="0"/>
+                      <a:ext cx="5400040" cy="4517390"/>
+                    </a:xfrm>
+                    <a:prstGeom prst="rect">
+                      <a:avLst/>
+                    </a:prstGeom>
+                  </pic:spPr>
+                </pic:pic>
+              </a:graphicData>
+            </a:graphic>
+          </wp:inline>
+        </w:drawing>
+      </w:r>
+    </w:p>
+    <w:p>
+      <w:pPr>
+        <w:rPr>
+          <w:b/>
+          <w:bCs/>
+        </w:rPr>
+      </w:pPr>
+    </w:p>
+    <w:p>
+      <w:pPr>
+        <w:pStyle w:val="Ttulo2"/>
+      </w:pPr>
+      <w:r>
+        <w:t xml:space="preserve">Análisis </w:t>
+      </w:r>
+      <w:r>
+        <w:t xml:space="preserve">adicional </w:t>
+      </w:r>
+      <w:r>
+        <w:t xml:space="preserve">de las </w:t>
+      </w:r>
+      <w:r>
+        <w:t>categóricas.</w:t>
+      </w:r>
+    </w:p>
+    <w:p>
+      <w:r>
+        <w:rPr>
+          <w:b/>
+          <w:bCs/>
+        </w:rPr>
+        <w:t xml:space="preserve">Annual Income type: </w:t>
+      </w:r>
+      <w:r>
+        <w:t>Vemos que la</w:t>
+      </w:r>
+      <w:r>
+        <w:t xml:space="preserve">s personas que tienen unos ingresos </w:t>
+      </w:r>
+      <w:r>
+        <w:t xml:space="preserve">superiores </w:t>
+      </w:r>
+      <w:r>
+        <w:t xml:space="preserve">(más de 735.000 dólares) </w:t>
+      </w:r>
+      <w:r>
+        <w:t>realizan la mitad de las compras</w:t>
+      </w:r>
+      <w:r>
+        <w:t>. El siguiente grupo serían los que tienen unos ingresos altos con un 27.78%, siendo las personas con unos ingresos bajos, los que menos coches compran.</w:t>
+      </w:r>
+    </w:p>
+    <w:p>
+      <w:pPr>
+        <w:rPr>
+          <w:b/>
+          <w:bCs/>
+        </w:rPr>
+      </w:pPr>
+      <w:r>
+        <w:rPr>
+          <w:b/>
+          <w:bCs/>
+        </w:rPr>
+        <w:drawing>
+          <wp:inline distT="0" distB="0" distL="0" distR="0" wp14:anchorId="65A5243C" wp14:editId="1B556558">
+            <wp:extent cx="5400040" cy="2518410"/>
+            <wp:effectExtent l="0" t="0" r="0" b="0"/>
+            <wp:docPr id="1332939467" name="Imagen 1" descr="Gráfico&#10;&#10;El contenido generado por IA puede ser incorrecto."/>
+            <wp:cNvGraphicFramePr>
+              <a:graphicFrameLocks xmlns:a="http://schemas.openxmlformats.org/drawingml/2006/main" noChangeAspect="1"/>
+            </wp:cNvGraphicFramePr>
+            <a:graphic xmlns:a="http://schemas.openxmlformats.org/drawingml/2006/main">
+              <a:graphicData uri="http://schemas.openxmlformats.org/drawingml/2006/picture">
+                <pic:pic xmlns:pic="http://schemas.openxmlformats.org/drawingml/2006/picture">
+                  <pic:nvPicPr>
+                    <pic:cNvPr id="1332939467" name="Imagen 1" descr="Gráfico&#10;&#10;El contenido generado por IA puede ser incorrecto."/>
+                    <pic:cNvPicPr/>
+                  </pic:nvPicPr>
+                  <pic:blipFill>
+                    <a:blip r:embed="rId12"/>
+                    <a:stretch>
+                      <a:fillRect/>
+                    </a:stretch>
+                  </pic:blipFill>
+                  <pic:spPr>
+                    <a:xfrm>
+                      <a:off x="0" y="0"/>
+                      <a:ext cx="5400040" cy="2518410"/>
+                    </a:xfrm>
+                    <a:prstGeom prst="rect">
+                      <a:avLst/>
+                    </a:prstGeom>
+                  </pic:spPr>
+                </pic:pic>
+              </a:graphicData>
+            </a:graphic>
+          </wp:inline>
+        </w:drawing>
+      </w:r>
+    </w:p>
+    <w:p/>
+    <w:p>
+      <w:r>
+        <w:lastRenderedPageBreak/>
+        <w:t>Los insights de las columnas temporales son</w:t>
+      </w:r>
+      <w:r>
+        <w:t>:</w:t>
+      </w:r>
+    </w:p>
+    <w:p>
+      <w:r>
+        <w:rPr>
+          <w:b/>
+          <w:bCs/>
+        </w:rPr>
+        <w:t>Ventas por a</w:t>
+      </w:r>
+      <w:r>
+        <w:rPr>
+          <w:b/>
+          <w:bCs/>
+        </w:rPr>
+        <w:t>ños</w:t>
+      </w:r>
+      <w:r>
+        <w:rPr>
+          <w:b/>
+          <w:bCs/>
+        </w:rPr>
+        <w:t>:</w:t>
+      </w:r>
+      <w:r>
+        <w:rPr>
+          <w:b/>
+          <w:bCs/>
+        </w:rPr>
+        <w:t xml:space="preserve"> </w:t>
+      </w:r>
+      <w:r>
+        <w:rPr>
+          <w:b/>
+          <w:bCs/>
+        </w:rPr>
+        <w:t xml:space="preserve"> </w:t>
+      </w:r>
+      <w:r>
+        <w:t xml:space="preserve">Vemos que </w:t>
+      </w:r>
+      <w:r>
+        <w:t xml:space="preserve">el año 2023 ha tenido casi 3.000 ventas más que el año anterior. </w:t>
+      </w:r>
+    </w:p>
+    <w:p>
+      <w:pPr>
+        <w:rPr>
+          <w:b/>
+          <w:bCs/>
+        </w:rPr>
+      </w:pPr>
+      <w:r>
+        <w:rPr>
+          <w:b/>
+          <w:bCs/>
+        </w:rPr>
+        <w:drawing>
+          <wp:inline distT="0" distB="0" distL="0" distR="0" wp14:anchorId="09F3F066" wp14:editId="25901D2D">
+            <wp:extent cx="3584673" cy="1867365"/>
+            <wp:effectExtent l="0" t="0" r="0" b="0"/>
+            <wp:docPr id="1232841625" name="Imagen 1" descr="Interfaz de usuario gráfica, Aplicación&#10;&#10;El contenido generado por IA puede ser incorrecto."/>
+            <wp:cNvGraphicFramePr>
+              <a:graphicFrameLocks xmlns:a="http://schemas.openxmlformats.org/drawingml/2006/main" noChangeAspect="1"/>
+            </wp:cNvGraphicFramePr>
+            <a:graphic xmlns:a="http://schemas.openxmlformats.org/drawingml/2006/main">
+              <a:graphicData uri="http://schemas.openxmlformats.org/drawingml/2006/picture">
+                <pic:pic xmlns:pic="http://schemas.openxmlformats.org/drawingml/2006/picture">
+                  <pic:nvPicPr>
+                    <pic:cNvPr id="1232841625" name="Imagen 1" descr="Interfaz de usuario gráfica, Aplicación&#10;&#10;El contenido generado por IA puede ser incorrecto."/>
+                    <pic:cNvPicPr/>
+                  </pic:nvPicPr>
+                  <pic:blipFill>
+                    <a:blip r:embed="rId13"/>
+                    <a:stretch>
+                      <a:fillRect/>
+                    </a:stretch>
+                  </pic:blipFill>
+                  <pic:spPr>
+                    <a:xfrm>
+                      <a:off x="0" y="0"/>
+                      <a:ext cx="3593062" cy="1871735"/>
+                    </a:xfrm>
+                    <a:prstGeom prst="rect">
+                      <a:avLst/>
+                    </a:prstGeom>
+                  </pic:spPr>
+                </pic:pic>
+              </a:graphicData>
+            </a:graphic>
+          </wp:inline>
+        </w:drawing>
+      </w:r>
+    </w:p>
+    <w:p>
+      <w:r>
+        <w:t>Esto supone un aumento del 10% con respecto al año anterior</w:t>
+      </w:r>
+      <w:r>
+        <w:t>.</w:t>
+      </w:r>
+    </w:p>
+    <w:p>
+      <w:r>
+        <w:drawing>
+          <wp:inline distT="0" distB="0" distL="0" distR="0" wp14:anchorId="4AC7C896" wp14:editId="24A8A682">
+            <wp:extent cx="4105848" cy="2067213"/>
+            <wp:effectExtent l="0" t="0" r="9525" b="9525"/>
+            <wp:docPr id="1339397010" name="Imagen 1" descr="Interfaz de usuario gráfica, Aplicación&#10;&#10;El contenido generado por IA puede ser incorrecto."/>
+            <wp:cNvGraphicFramePr>
+              <a:graphicFrameLocks xmlns:a="http://schemas.openxmlformats.org/drawingml/2006/main" noChangeAspect="1"/>
+            </wp:cNvGraphicFramePr>
+            <a:graphic xmlns:a="http://schemas.openxmlformats.org/drawingml/2006/main">
+              <a:graphicData uri="http://schemas.openxmlformats.org/drawingml/2006/picture">
+                <pic:pic xmlns:pic="http://schemas.openxmlformats.org/drawingml/2006/picture">
+                  <pic:nvPicPr>
+                    <pic:cNvPr id="1339397010" name="Imagen 1" descr="Interfaz de usuario gráfica, Aplicación&#10;&#10;El contenido generado por IA puede ser incorrecto."/>
+                    <pic:cNvPicPr/>
+                  </pic:nvPicPr>
+                  <pic:blipFill>
+                    <a:blip r:embed="rId14"/>
+                    <a:stretch>
+                      <a:fillRect/>
+                    </a:stretch>
+                  </pic:blipFill>
+                  <pic:spPr>
+                    <a:xfrm>
+                      <a:off x="0" y="0"/>
+                      <a:ext cx="4105848" cy="2067213"/>
+                    </a:xfrm>
+                    <a:prstGeom prst="rect">
+                      <a:avLst/>
+                    </a:prstGeom>
+                  </pic:spPr>
+                </pic:pic>
+              </a:graphicData>
+            </a:graphic>
+          </wp:inline>
+        </w:drawing>
+      </w:r>
+    </w:p>
+    <w:p>
+      <w:pPr>
+        <w:rPr>
+          <w:b/>
+          <w:bCs/>
+        </w:rPr>
+      </w:pPr>
+    </w:p>
+    <w:p>
+      <w:r>
+        <w:rPr>
+          <w:b/>
+          <w:bCs/>
+        </w:rPr>
+        <w:t>Ventas por trimestres:</w:t>
+      </w:r>
+      <w:r>
+        <w:rPr>
+          <w:b/>
+          <w:bCs/>
+        </w:rPr>
+        <w:t xml:space="preserve"> </w:t>
+      </w:r>
+      <w:r>
+        <w:t>Las ventas en el primer trimestre del año son muy bajas con un 12,97%. Conforme pasan los meses, las ventas van aumentando hasta llegar a un 35,94% en el último trimestre del año. Parece que la gente se espera a final de año a comprar un coche.</w:t>
+      </w:r>
+    </w:p>
+    <w:p>
+      <w:pPr>
+        <w:rPr>
+          <w:b/>
+          <w:bCs/>
+        </w:rPr>
+      </w:pPr>
+      <w:r>
+        <w:rPr>
+          <w:b/>
+          <w:bCs/>
+        </w:rPr>
+        <w:t>Ventas por meses:</w:t>
+      </w:r>
+      <w:r>
+        <w:rPr>
+          <w:b/>
+          <w:bCs/>
+        </w:rPr>
+        <w:t xml:space="preserve"> </w:t>
+      </w:r>
+      <w:r>
+        <w:t>Los meses con más ventas de coches son noviembre y diciembre</w:t>
+      </w:r>
+      <w:r>
+        <w:t xml:space="preserve"> con un 15% de las ventas totales. Los meses más flojos son enero y febrero con un 3%. Claramente los dos últimos meses del año son lo que concentran el mayor número de ventas.</w:t>
+      </w:r>
+    </w:p>
+    <w:p>
+      <w:pPr>
+        <w:rPr>
+          <w:b/>
+          <w:bCs/>
+        </w:rPr>
+      </w:pPr>
+    </w:p>
+    <w:p/>
     <w:sectPr>
       <w:pgSz w:w="11906" w:h="16838"/>
       <w:pgMar w:top="1417" w:right="1701" w:bottom="1417" w:left="1701" w:header="708" w:footer="708" w:gutter="0"/>
@@ -1835,7 +2789,6 @@
     <w:next w:val="Normal"/>
     <w:link w:val="Ttulo2Car"/>
     <w:uiPriority w:val="9"/>
-    <w:semiHidden/>
     <w:unhideWhenUsed/>
     <w:qFormat/>
     <w:rsid w:val="004C7EC3"/>
@@ -2010,7 +2963,6 @@
   <w:style w:type="character" w:default="1" w:styleId="Fuentedeprrafopredeter">
     <w:name w:val="Default Paragraph Font"/>
     <w:uiPriority w:val="1"/>
-    <w:semiHidden/>
     <w:unhideWhenUsed/>
   </w:style>
   <w:style w:type="table" w:default="1" w:styleId="Tablanormal">
@@ -2052,7 +3004,6 @@
     <w:basedOn w:val="Fuentedeprrafopredeter"/>
     <w:link w:val="Ttulo2"/>
     <w:uiPriority w:val="9"/>
-    <w:semiHidden/>
     <w:rsid w:val="004C7EC3"/>
     <w:rPr>
       <w:rFonts w:asciiTheme="majorHAnsi" w:eastAsiaTheme="majorEastAsia" w:hAnsiTheme="majorHAnsi" w:cstheme="majorBidi"/>

</xml_diff>

<commit_message>
Elección de las columnas relevantes para el dashboard
</commit_message>
<xml_diff>
--- a/Data/Car_sales.docx
+++ b/Data/Car_sales.docx
@@ -1485,13 +1485,7 @@
     </w:p>
     <w:p>
       <w:r>
-        <w:t xml:space="preserve">Los insights de las columnas </w:t>
-      </w:r>
-      <w:r>
-        <w:t>categóricas y temporales</w:t>
-      </w:r>
-      <w:r>
-        <w:t xml:space="preserve"> son</w:t>
+        <w:t>Los insights de las columnas categóricas y temporales son</w:t>
       </w:r>
       <w:r>
         <w:t>:</w:t>
@@ -1503,14 +1497,7 @@
           <w:b/>
           <w:bCs/>
         </w:rPr>
-        <w:t>Gender</w:t>
-      </w:r>
-      <w:r>
-        <w:rPr>
-          <w:b/>
-          <w:bCs/>
-        </w:rPr>
-        <w:t>:</w:t>
+        <w:t>Gender:</w:t>
       </w:r>
       <w:r>
         <w:rPr>
@@ -1540,6 +1527,9 @@
     </w:p>
     <w:p>
       <w:r>
+        <w:rPr>
+          <w:noProof/>
+        </w:rPr>
         <w:drawing>
           <wp:inline distT="0" distB="0" distL="0" distR="0" wp14:anchorId="037D7A2F" wp14:editId="4577CA23">
             <wp:extent cx="4525006" cy="2572109"/>
@@ -1585,14 +1575,7 @@
           <w:bCs/>
         </w:rPr>
         <w:lastRenderedPageBreak/>
-        <w:t>Color</w:t>
-      </w:r>
-      <w:r>
-        <w:rPr>
-          <w:b/>
-          <w:bCs/>
-        </w:rPr>
-        <w:t xml:space="preserve">: </w:t>
+        <w:t xml:space="preserve">Color: </w:t>
       </w:r>
       <w:r>
         <w:t xml:space="preserve">Los datos analizan </w:t>
@@ -1603,6 +1586,9 @@
     </w:p>
     <w:p>
       <w:r>
+        <w:rPr>
+          <w:noProof/>
+        </w:rPr>
         <w:drawing>
           <wp:inline distT="0" distB="0" distL="0" distR="0" wp14:anchorId="1C80439C" wp14:editId="628D9440">
             <wp:extent cx="4467849" cy="2743583"/>
@@ -1677,27 +1663,15 @@
         <w:t>efieren estructuras tipo SUV</w:t>
       </w:r>
       <w:r>
+        <w:t xml:space="preserve"> (un coche grande – familiar)</w:t>
+      </w:r>
+      <w:r>
+        <w:t xml:space="preserve"> o Hatchback</w:t>
+      </w:r>
+      <w:r>
         <w:t xml:space="preserve"> (</w:t>
       </w:r>
       <w:r>
-        <w:t>un coch</w:t>
-      </w:r>
-      <w:r>
-        <w:t>e grande –</w:t>
-      </w:r>
-      <w:r>
-        <w:t xml:space="preserve"> familiar</w:t>
-      </w:r>
-      <w:r>
-        <w:t>)</w:t>
-      </w:r>
-      <w:r>
-        <w:t xml:space="preserve"> o Hatchback</w:t>
-      </w:r>
-      <w:r>
-        <w:t xml:space="preserve"> (</w:t>
-      </w:r>
-      <w:r>
         <w:t xml:space="preserve">un coche </w:t>
       </w:r>
       <w:r>
@@ -1706,6 +1680,9 @@
     </w:p>
     <w:p>
       <w:r>
+        <w:rPr>
+          <w:noProof/>
+        </w:rPr>
         <w:drawing>
           <wp:inline distT="0" distB="0" distL="0" distR="0" wp14:anchorId="4C94E1CB" wp14:editId="5040647B">
             <wp:extent cx="3648584" cy="2800741"/>
@@ -1788,6 +1765,7 @@
         <w:rPr>
           <w:b/>
           <w:bCs/>
+          <w:noProof/>
         </w:rPr>
         <w:lastRenderedPageBreak/>
         <w:drawing>
@@ -1890,6 +1868,7 @@
         <w:rPr>
           <w:b/>
           <w:bCs/>
+          <w:noProof/>
         </w:rPr>
         <w:drawing>
           <wp:inline distT="0" distB="0" distL="0" distR="0" wp14:anchorId="65A5243C" wp14:editId="1B556558">
@@ -1992,6 +1971,7 @@
         <w:rPr>
           <w:b/>
           <w:bCs/>
+          <w:noProof/>
         </w:rPr>
         <w:drawing>
           <wp:inline distT="0" distB="0" distL="0" distR="0" wp14:anchorId="09F3F066" wp14:editId="25901D2D">
@@ -2040,6 +2020,9 @@
     </w:p>
     <w:p>
       <w:r>
+        <w:rPr>
+          <w:noProof/>
+        </w:rPr>
         <w:drawing>
           <wp:inline distT="0" distB="0" distL="0" distR="0" wp14:anchorId="4AC7C896" wp14:editId="24A8A682">
             <wp:extent cx="4105848" cy="2067213"/>
@@ -2105,12 +2088,47 @@
       </w:r>
     </w:p>
     <w:p>
-      <w:pPr>
-        <w:rPr>
-          <w:b/>
-          <w:bCs/>
-        </w:rPr>
-      </w:pPr>
+      <w:r>
+        <w:lastRenderedPageBreak/>
+        <w:drawing>
+          <wp:inline distT="0" distB="0" distL="0" distR="0" wp14:anchorId="20F92BDC" wp14:editId="3043138C">
+            <wp:extent cx="4572638" cy="2724530"/>
+            <wp:effectExtent l="0" t="0" r="0" b="0"/>
+            <wp:docPr id="1946364079" name="Imagen 1" descr="Interfaz de usuario gráfica, Gráfico, Gráfico de líneas&#10;&#10;El contenido generado por IA puede ser incorrecto."/>
+            <wp:cNvGraphicFramePr>
+              <a:graphicFrameLocks xmlns:a="http://schemas.openxmlformats.org/drawingml/2006/main" noChangeAspect="1"/>
+            </wp:cNvGraphicFramePr>
+            <a:graphic xmlns:a="http://schemas.openxmlformats.org/drawingml/2006/main">
+              <a:graphicData uri="http://schemas.openxmlformats.org/drawingml/2006/picture">
+                <pic:pic xmlns:pic="http://schemas.openxmlformats.org/drawingml/2006/picture">
+                  <pic:nvPicPr>
+                    <pic:cNvPr id="1946364079" name="Imagen 1" descr="Interfaz de usuario gráfica, Gráfico, Gráfico de líneas&#10;&#10;El contenido generado por IA puede ser incorrecto."/>
+                    <pic:cNvPicPr/>
+                  </pic:nvPicPr>
+                  <pic:blipFill>
+                    <a:blip r:embed="rId15"/>
+                    <a:stretch>
+                      <a:fillRect/>
+                    </a:stretch>
+                  </pic:blipFill>
+                  <pic:spPr>
+                    <a:xfrm>
+                      <a:off x="0" y="0"/>
+                      <a:ext cx="4572638" cy="2724530"/>
+                    </a:xfrm>
+                    <a:prstGeom prst="rect">
+                      <a:avLst/>
+                    </a:prstGeom>
+                  </pic:spPr>
+                </pic:pic>
+              </a:graphicData>
+            </a:graphic>
+          </wp:inline>
+        </w:drawing>
+      </w:r>
+    </w:p>
+    <w:p/>
+    <w:p>
       <w:r>
         <w:rPr>
           <w:b/>
@@ -2139,8 +2157,111 @@
           <w:bCs/>
         </w:rPr>
       </w:pPr>
-    </w:p>
-    <w:p/>
+      <w:r>
+        <w:rPr>
+          <w:b/>
+          <w:bCs/>
+        </w:rPr>
+        <w:drawing>
+          <wp:inline distT="0" distB="0" distL="0" distR="0" wp14:anchorId="363131A7" wp14:editId="052597EF">
+            <wp:extent cx="5325218" cy="2695951"/>
+            <wp:effectExtent l="0" t="0" r="8890" b="9525"/>
+            <wp:docPr id="1540996922" name="Imagen 1" descr="Captura de pantalla de un celular&#10;&#10;El contenido generado por IA puede ser incorrecto."/>
+            <wp:cNvGraphicFramePr>
+              <a:graphicFrameLocks xmlns:a="http://schemas.openxmlformats.org/drawingml/2006/main" noChangeAspect="1"/>
+            </wp:cNvGraphicFramePr>
+            <a:graphic xmlns:a="http://schemas.openxmlformats.org/drawingml/2006/main">
+              <a:graphicData uri="http://schemas.openxmlformats.org/drawingml/2006/picture">
+                <pic:pic xmlns:pic="http://schemas.openxmlformats.org/drawingml/2006/picture">
+                  <pic:nvPicPr>
+                    <pic:cNvPr id="1540996922" name="Imagen 1" descr="Captura de pantalla de un celular&#10;&#10;El contenido generado por IA puede ser incorrecto."/>
+                    <pic:cNvPicPr/>
+                  </pic:nvPicPr>
+                  <pic:blipFill>
+                    <a:blip r:embed="rId16"/>
+                    <a:stretch>
+                      <a:fillRect/>
+                    </a:stretch>
+                  </pic:blipFill>
+                  <pic:spPr>
+                    <a:xfrm>
+                      <a:off x="0" y="0"/>
+                      <a:ext cx="5325218" cy="2695951"/>
+                    </a:xfrm>
+                    <a:prstGeom prst="rect">
+                      <a:avLst/>
+                    </a:prstGeom>
+                  </pic:spPr>
+                </pic:pic>
+              </a:graphicData>
+            </a:graphic>
+          </wp:inline>
+        </w:drawing>
+      </w:r>
+    </w:p>
+    <w:p>
+      <w:pPr>
+        <w:rPr>
+          <w:b/>
+          <w:bCs/>
+        </w:rPr>
+      </w:pPr>
+    </w:p>
+    <w:p>
+      <w:r>
+        <w:rPr>
+          <w:b/>
+          <w:bCs/>
+        </w:rPr>
+        <w:t>Ventas:</w:t>
+      </w:r>
+      <w:r>
+        <w:t xml:space="preserve"> Podemos ver el mismo patrón de ventas en los dos años. Los primeros meses del año son flojos y luego van subiendo las ventas. Curiosamente en septiembre tenemos un pico de ventas, en octubre un bajón y luego los meses más fuertes con noviembre y diciembre. También vemos que en el año 2023 han crecido el número de ventas en todos los meses del año. </w:t>
+      </w:r>
+    </w:p>
+    <w:p>
+      <w:r>
+        <w:lastRenderedPageBreak/>
+        <w:drawing>
+          <wp:inline distT="0" distB="0" distL="0" distR="0" wp14:anchorId="34DDEB55" wp14:editId="78979332">
+            <wp:extent cx="5400040" cy="2133600"/>
+            <wp:effectExtent l="0" t="0" r="0" b="0"/>
+            <wp:docPr id="2004299005" name="Imagen 1" descr="Gráfico, Gráfico de líneas&#10;&#10;El contenido generado por IA puede ser incorrecto."/>
+            <wp:cNvGraphicFramePr>
+              <a:graphicFrameLocks xmlns:a="http://schemas.openxmlformats.org/drawingml/2006/main" noChangeAspect="1"/>
+            </wp:cNvGraphicFramePr>
+            <a:graphic xmlns:a="http://schemas.openxmlformats.org/drawingml/2006/main">
+              <a:graphicData uri="http://schemas.openxmlformats.org/drawingml/2006/picture">
+                <pic:pic xmlns:pic="http://schemas.openxmlformats.org/drawingml/2006/picture">
+                  <pic:nvPicPr>
+                    <pic:cNvPr id="2004299005" name="Imagen 1" descr="Gráfico, Gráfico de líneas&#10;&#10;El contenido generado por IA puede ser incorrecto."/>
+                    <pic:cNvPicPr/>
+                  </pic:nvPicPr>
+                  <pic:blipFill>
+                    <a:blip r:embed="rId17"/>
+                    <a:stretch>
+                      <a:fillRect/>
+                    </a:stretch>
+                  </pic:blipFill>
+                  <pic:spPr>
+                    <a:xfrm>
+                      <a:off x="0" y="0"/>
+                      <a:ext cx="5400040" cy="2133600"/>
+                    </a:xfrm>
+                    <a:prstGeom prst="rect">
+                      <a:avLst/>
+                    </a:prstGeom>
+                  </pic:spPr>
+                </pic:pic>
+              </a:graphicData>
+            </a:graphic>
+          </wp:inline>
+        </w:drawing>
+      </w:r>
+      <w:r>
+        <w:t xml:space="preserve"> </w:t>
+      </w:r>
+    </w:p>
     <w:sectPr>
       <w:pgSz w:w="11906" w:h="16838"/>
       <w:pgMar w:top="1417" w:right="1701" w:bottom="1417" w:left="1701" w:header="708" w:footer="708" w:gutter="0"/>
@@ -2963,6 +3084,7 @@
   <w:style w:type="character" w:default="1" w:styleId="Fuentedeprrafopredeter">
     <w:name w:val="Default Paragraph Font"/>
     <w:uiPriority w:val="1"/>
+    <w:semiHidden/>
     <w:unhideWhenUsed/>
   </w:style>
   <w:style w:type="table" w:default="1" w:styleId="Tablanormal">

</xml_diff>

<commit_message>
Generación del dashboard y readme
</commit_message>
<xml_diff>
--- a/Data/Car_sales.docx
+++ b/Data/Car_sales.docx
@@ -3,6 +3,100 @@
 <w:document xmlns:wpc="http://schemas.microsoft.com/office/word/2010/wordprocessingCanvas" xmlns:cx="http://schemas.microsoft.com/office/drawing/2014/chartex" xmlns:cx1="http://schemas.microsoft.com/office/drawing/2015/9/8/chartex" xmlns:cx2="http://schemas.microsoft.com/office/drawing/2015/10/21/chartex" xmlns:cx3="http://schemas.microsoft.com/office/drawing/2016/5/9/chartex" xmlns:cx4="http://schemas.microsoft.com/office/drawing/2016/5/10/chartex" xmlns:cx5="http://schemas.microsoft.com/office/drawing/2016/5/11/chartex" xmlns:cx6="http://schemas.microsoft.com/office/drawing/2016/5/12/chartex" xmlns:cx7="http://schemas.microsoft.com/office/drawing/2016/5/13/chartex" xmlns:cx8="http://schemas.microsoft.com/office/drawing/2016/5/14/chartex" xmlns:mc="http://schemas.openxmlformats.org/markup-compatibility/2006" xmlns:aink="http://schemas.microsoft.com/office/drawing/2016/ink" xmlns:am3d="http://schemas.microsoft.com/office/drawing/2017/model3d" xmlns:o="urn:schemas-microsoft-com:office:office" xmlns:oel="http://schemas.microsoft.com/office/2019/extlst" xmlns:r="http://schemas.openxmlformats.org/officeDocument/2006/relationships" xmlns:m="http://schemas.openxmlformats.org/officeDocument/2006/math" xmlns:v="urn:schemas-microsoft-com:vml" xmlns:wp14="http://schemas.microsoft.com/office/word/2010/wordprocessingDrawing" xmlns:wp="http://schemas.openxmlformats.org/drawingml/2006/wordprocessingDrawing" xmlns:w10="urn:schemas-microsoft-com:office:word" xmlns:w="http://schemas.openxmlformats.org/wordprocessingml/2006/main" xmlns:w14="http://schemas.microsoft.com/office/word/2010/wordml" xmlns:w15="http://schemas.microsoft.com/office/word/2012/wordml" xmlns:w16cex="http://schemas.microsoft.com/office/word/2018/wordml/cex" xmlns:w16cid="http://schemas.microsoft.com/office/word/2016/wordml/cid" xmlns:w16="http://schemas.microsoft.com/office/word/2018/wordml" xmlns:w16du="http://schemas.microsoft.com/office/word/2023/wordml/word16du" xmlns:w16sdtdh="http://schemas.microsoft.com/office/word/2020/wordml/sdtdatahash" xmlns:w16sdtfl="http://schemas.microsoft.com/office/word/2024/wordml/sdtformatlock" xmlns:w16se="http://schemas.microsoft.com/office/word/2015/wordml/symex" xmlns:wpg="http://schemas.microsoft.com/office/word/2010/wordprocessingGroup" xmlns:wpi="http://schemas.microsoft.com/office/word/2010/wordprocessingInk" xmlns:wne="http://schemas.microsoft.com/office/word/2006/wordml" xmlns:wps="http://schemas.microsoft.com/office/word/2010/wordprocessingShape" mc:Ignorable="w14 w15 w16se w16cid w16 w16cex w16sdtdh w16sdtfl w16du wp14">
   <w:body>
     <w:p>
+      <w:r>
+        <w:t xml:space="preserve">En la primera parte del proyecto, una vez descargado el fichero en formato </w:t>
+      </w:r>
+      <w:proofErr w:type="spellStart"/>
+      <w:r>
+        <w:t>csv</w:t>
+      </w:r>
+      <w:proofErr w:type="spellEnd"/>
+      <w:r>
+        <w:t xml:space="preserve">, los transformamos a </w:t>
+      </w:r>
+      <w:proofErr w:type="spellStart"/>
+      <w:r>
+        <w:t>excel</w:t>
+      </w:r>
+      <w:proofErr w:type="spellEnd"/>
+      <w:r>
+        <w:t xml:space="preserve"> en formato tabla para poder comenzar a trabajar con los datos.  </w:t>
+      </w:r>
+    </w:p>
+    <w:p>
+      <w:r>
+        <w:t xml:space="preserve">Creamos la carpeta 'Data' que contendrá todos los ficheros. Dentro creamos la carpeta '1-Data_raw' con dos subcarpetas más. La primea es la carpeta </w:t>
+      </w:r>
+      <w:proofErr w:type="spellStart"/>
+      <w:r>
+        <w:t>csv</w:t>
+      </w:r>
+      <w:proofErr w:type="spellEnd"/>
+      <w:r>
+        <w:t xml:space="preserve"> con el fichero original descargado, y la segunda </w:t>
+      </w:r>
+      <w:proofErr w:type="spellStart"/>
+      <w:r>
+        <w:t>excel</w:t>
+      </w:r>
+      <w:proofErr w:type="spellEnd"/>
+      <w:r>
+        <w:t xml:space="preserve">, con el fichero </w:t>
+      </w:r>
+      <w:proofErr w:type="spellStart"/>
+      <w:r>
+        <w:t>csv</w:t>
+      </w:r>
+      <w:proofErr w:type="spellEnd"/>
+      <w:r>
+        <w:t xml:space="preserve"> importado en </w:t>
+      </w:r>
+      <w:proofErr w:type="spellStart"/>
+      <w:r>
+        <w:t>excel</w:t>
+      </w:r>
+      <w:proofErr w:type="spellEnd"/>
+      <w:r>
+        <w:t xml:space="preserve"> en formato tabla. Al pasar al formato tabla, corregimos el valor de columna </w:t>
+      </w:r>
+      <w:proofErr w:type="spellStart"/>
+      <w:r>
+        <w:t>Engine</w:t>
+      </w:r>
+      <w:proofErr w:type="spellEnd"/>
+      <w:r>
+        <w:t xml:space="preserve"> '</w:t>
+      </w:r>
+      <w:proofErr w:type="spellStart"/>
+      <w:r>
+        <w:t>DoubleÂ</w:t>
+      </w:r>
+      <w:proofErr w:type="spellEnd"/>
+      <w:r>
+        <w:t>' por '</w:t>
+      </w:r>
+      <w:proofErr w:type="spellStart"/>
+      <w:r>
+        <w:t>Double</w:t>
+      </w:r>
+      <w:proofErr w:type="spellEnd"/>
+      <w:r>
+        <w:t>'.</w:t>
+      </w:r>
+    </w:p>
+    <w:p>
+      <w:r>
+        <w:t>Subimos el proyecto a Git.  </w:t>
+      </w:r>
+    </w:p>
+    <w:p/>
+    <w:p>
+      <w:r>
+        <w:t>EL siguiente paso que realizamos es el estudio de las columnas, indicando una descripción de cada columna y analizando que columnas son relevantes para el análisis.  </w:t>
+      </w:r>
+    </w:p>
+    <w:p/>
+    <w:p>
       <w:pPr>
         <w:pStyle w:val="Ttulo1"/>
       </w:pPr>
@@ -14,6 +108,7 @@
       <w:pPr>
         <w:spacing w:after="0"/>
       </w:pPr>
+      <w:proofErr w:type="spellStart"/>
       <w:r>
         <w:rPr>
           <w:b/>
@@ -21,6 +116,7 @@
         </w:rPr>
         <w:t>Car_id</w:t>
       </w:r>
+      <w:proofErr w:type="spellEnd"/>
       <w:r>
         <w:rPr>
           <w:b/>
@@ -64,6 +160,7 @@
       <w:pPr>
         <w:spacing w:after="0"/>
       </w:pPr>
+      <w:proofErr w:type="spellStart"/>
       <w:r>
         <w:rPr>
           <w:b/>
@@ -71,6 +168,7 @@
         </w:rPr>
         <w:t>Customer_Name</w:t>
       </w:r>
+      <w:proofErr w:type="spellEnd"/>
       <w:r>
         <w:rPr>
           <w:b/>
@@ -89,6 +187,7 @@
       <w:pPr>
         <w:spacing w:after="0"/>
       </w:pPr>
+      <w:proofErr w:type="spellStart"/>
       <w:r>
         <w:rPr>
           <w:b/>
@@ -96,6 +195,7 @@
         </w:rPr>
         <w:t>Gender</w:t>
       </w:r>
+      <w:proofErr w:type="spellEnd"/>
       <w:r>
         <w:rPr>
           <w:b/>
@@ -114,13 +214,31 @@
       <w:pPr>
         <w:spacing w:after="0"/>
       </w:pPr>
-      <w:r>
-        <w:rPr>
-          <w:b/>
-          <w:bCs/>
-        </w:rPr>
-        <w:t>Annual Income</w:t>
-      </w:r>
+      <w:proofErr w:type="spellStart"/>
+      <w:r>
+        <w:rPr>
+          <w:b/>
+          <w:bCs/>
+        </w:rPr>
+        <w:t>Annual</w:t>
+      </w:r>
+      <w:proofErr w:type="spellEnd"/>
+      <w:r>
+        <w:rPr>
+          <w:b/>
+          <w:bCs/>
+        </w:rPr>
+        <w:t xml:space="preserve"> </w:t>
+      </w:r>
+      <w:proofErr w:type="spellStart"/>
+      <w:r>
+        <w:rPr>
+          <w:b/>
+          <w:bCs/>
+        </w:rPr>
+        <w:t>Income</w:t>
+      </w:r>
+      <w:proofErr w:type="spellEnd"/>
       <w:r>
         <w:rPr>
           <w:b/>
@@ -145,6 +263,7 @@
       <w:pPr>
         <w:spacing w:after="0"/>
       </w:pPr>
+      <w:proofErr w:type="spellStart"/>
       <w:r>
         <w:rPr>
           <w:b/>
@@ -166,6 +285,7 @@
         </w:rPr>
         <w:t>ler_Name</w:t>
       </w:r>
+      <w:proofErr w:type="spellEnd"/>
       <w:r>
         <w:rPr>
           <w:b/>
@@ -206,6 +326,7 @@
       <w:pPr>
         <w:spacing w:after="0"/>
       </w:pPr>
+      <w:proofErr w:type="spellStart"/>
       <w:r>
         <w:rPr>
           <w:b/>
@@ -213,6 +334,7 @@
         </w:rPr>
         <w:t>Model</w:t>
       </w:r>
+      <w:proofErr w:type="spellEnd"/>
       <w:r>
         <w:rPr>
           <w:b/>
@@ -231,6 +353,7 @@
       <w:pPr>
         <w:spacing w:after="0"/>
       </w:pPr>
+      <w:proofErr w:type="spellStart"/>
       <w:r>
         <w:rPr>
           <w:b/>
@@ -238,6 +361,7 @@
         </w:rPr>
         <w:t>Engine</w:t>
       </w:r>
+      <w:proofErr w:type="spellEnd"/>
       <w:r>
         <w:rPr>
           <w:b/>
@@ -256,6 +380,7 @@
       <w:pPr>
         <w:spacing w:after="0"/>
       </w:pPr>
+      <w:proofErr w:type="spellStart"/>
       <w:r>
         <w:rPr>
           <w:b/>
@@ -263,6 +388,7 @@
         </w:rPr>
         <w:t>Transmission</w:t>
       </w:r>
+      <w:proofErr w:type="spellEnd"/>
       <w:r>
         <w:rPr>
           <w:b/>
@@ -322,6 +448,7 @@
       <w:pPr>
         <w:spacing w:after="0"/>
       </w:pPr>
+      <w:proofErr w:type="spellStart"/>
       <w:r>
         <w:rPr>
           <w:b/>
@@ -350,6 +477,7 @@
         </w:rPr>
         <w:t>ler_No</w:t>
       </w:r>
+      <w:proofErr w:type="spellEnd"/>
       <w:r>
         <w:rPr>
           <w:b/>
@@ -368,12 +496,21 @@
       <w:pPr>
         <w:spacing w:after="0"/>
       </w:pPr>
-      <w:r>
-        <w:rPr>
-          <w:b/>
-          <w:bCs/>
-        </w:rPr>
-        <w:t xml:space="preserve">Body </w:t>
+      <w:proofErr w:type="spellStart"/>
+      <w:r>
+        <w:rPr>
+          <w:b/>
+          <w:bCs/>
+        </w:rPr>
+        <w:t>Body</w:t>
+      </w:r>
+      <w:proofErr w:type="spellEnd"/>
+      <w:r>
+        <w:rPr>
+          <w:b/>
+          <w:bCs/>
+        </w:rPr>
+        <w:t xml:space="preserve"> </w:t>
       </w:r>
       <w:r>
         <w:rPr>
@@ -386,13 +523,22 @@
         <w:t>Estilo de la</w:t>
       </w:r>
       <w:r>
-        <w:t xml:space="preserve"> corrocería del coche.</w:t>
-      </w:r>
-    </w:p>
-    <w:p>
-      <w:pPr>
-        <w:spacing w:after="0"/>
-      </w:pPr>
+        <w:t xml:space="preserve"> </w:t>
+      </w:r>
+      <w:proofErr w:type="spellStart"/>
+      <w:r>
+        <w:t>corrocería</w:t>
+      </w:r>
+      <w:proofErr w:type="spellEnd"/>
+      <w:r>
+        <w:t xml:space="preserve"> del coche.</w:t>
+      </w:r>
+    </w:p>
+    <w:p>
+      <w:pPr>
+        <w:spacing w:after="0"/>
+      </w:pPr>
+      <w:proofErr w:type="spellStart"/>
       <w:r>
         <w:rPr>
           <w:b/>
@@ -400,6 +546,7 @@
         </w:rPr>
         <w:t>Phone</w:t>
       </w:r>
+      <w:proofErr w:type="spellEnd"/>
       <w:r>
         <w:rPr>
           <w:b/>
@@ -410,17 +557,31 @@
       <w:r>
         <w:t xml:space="preserve"> </w:t>
       </w:r>
-      <w:r>
-        <w:t>Télefono. Puede</w:t>
-      </w:r>
-      <w:r>
-        <w:t xml:space="preserve"> que sea el teléfono del comprador del coche. Es una columna irrevelente, así que no le vamos a dar importancia.</w:t>
-      </w:r>
-    </w:p>
-    <w:p>
-      <w:pPr>
-        <w:spacing w:after="0"/>
-      </w:pPr>
+      <w:proofErr w:type="spellStart"/>
+      <w:r>
+        <w:t>Télefono</w:t>
+      </w:r>
+      <w:proofErr w:type="spellEnd"/>
+      <w:r>
+        <w:t>. Puede</w:t>
+      </w:r>
+      <w:r>
+        <w:t xml:space="preserve"> que sea el teléfono del comprador del coche. Es una columna </w:t>
+      </w:r>
+      <w:proofErr w:type="spellStart"/>
+      <w:r>
+        <w:t>irrevelente</w:t>
+      </w:r>
+      <w:proofErr w:type="spellEnd"/>
+      <w:r>
+        <w:t>, así que no le vamos a dar importancia.</w:t>
+      </w:r>
+    </w:p>
+    <w:p>
+      <w:pPr>
+        <w:spacing w:after="0"/>
+      </w:pPr>
+      <w:proofErr w:type="spellStart"/>
       <w:r>
         <w:rPr>
           <w:b/>
@@ -428,6 +589,7 @@
         </w:rPr>
         <w:t>Dealer_Region</w:t>
       </w:r>
+      <w:proofErr w:type="spellEnd"/>
       <w:r>
         <w:t>:</w:t>
       </w:r>
@@ -443,25 +605,49 @@
           <w:lang w:val="en-US"/>
         </w:rPr>
       </w:pPr>
-      <w:r>
-        <w:rPr>
-          <w:lang w:val="en-US"/>
-        </w:rPr>
-        <w:t>Columnas relevantes</w:t>
-      </w:r>
-    </w:p>
-    <w:p>
-      <w:pPr>
-        <w:spacing w:after="0"/>
-        <w:rPr>
-          <w:lang w:val="en-US"/>
-        </w:rPr>
-      </w:pPr>
-      <w:r>
-        <w:rPr>
-          <w:lang w:val="en-US"/>
-        </w:rPr>
-        <w:t>Car_id.</w:t>
+      <w:proofErr w:type="spellStart"/>
+      <w:r>
+        <w:rPr>
+          <w:lang w:val="en-US"/>
+        </w:rPr>
+        <w:t>Columnas</w:t>
+      </w:r>
+      <w:proofErr w:type="spellEnd"/>
+      <w:r>
+        <w:rPr>
+          <w:lang w:val="en-US"/>
+        </w:rPr>
+        <w:t xml:space="preserve"> </w:t>
+      </w:r>
+      <w:proofErr w:type="spellStart"/>
+      <w:r>
+        <w:rPr>
+          <w:lang w:val="en-US"/>
+        </w:rPr>
+        <w:t>relevantes</w:t>
+      </w:r>
+      <w:proofErr w:type="spellEnd"/>
+    </w:p>
+    <w:p>
+      <w:pPr>
+        <w:spacing w:after="0"/>
+        <w:rPr>
+          <w:lang w:val="en-US"/>
+        </w:rPr>
+      </w:pPr>
+      <w:proofErr w:type="spellStart"/>
+      <w:r>
+        <w:rPr>
+          <w:lang w:val="en-US"/>
+        </w:rPr>
+        <w:t>Car_id</w:t>
+      </w:r>
+      <w:proofErr w:type="spellEnd"/>
+      <w:r>
+        <w:rPr>
+          <w:lang w:val="en-US"/>
+        </w:rPr>
+        <w:t>.</w:t>
       </w:r>
     </w:p>
     <w:p>
@@ -513,11 +699,19 @@
           <w:lang w:val="en-US"/>
         </w:rPr>
       </w:pPr>
-      <w:r>
-        <w:rPr>
-          <w:lang w:val="en-US"/>
-        </w:rPr>
-        <w:t>Dealer_Name.</w:t>
+      <w:proofErr w:type="spellStart"/>
+      <w:r>
+        <w:rPr>
+          <w:lang w:val="en-US"/>
+        </w:rPr>
+        <w:t>Dealer_Name</w:t>
+      </w:r>
+      <w:proofErr w:type="spellEnd"/>
+      <w:r>
+        <w:rPr>
+          <w:lang w:val="en-US"/>
+        </w:rPr>
+        <w:t>.</w:t>
       </w:r>
     </w:p>
     <w:p>
@@ -593,6 +787,7 @@
         <w:rPr>
           <w:lang w:val="en-US"/>
         </w:rPr>
+        <w:lastRenderedPageBreak/>
         <w:t>Color</w:t>
       </w:r>
       <w:r>
@@ -643,19 +838,223 @@
           <w:lang w:val="en-US"/>
         </w:rPr>
       </w:pPr>
-      <w:r>
-        <w:rPr>
-          <w:lang w:val="en-US"/>
-        </w:rPr>
-        <w:t>Dealer_Region.</w:t>
-      </w:r>
-    </w:p>
-    <w:p>
-      <w:pPr>
-        <w:spacing w:after="0"/>
-        <w:rPr>
-          <w:lang w:val="en-US"/>
-        </w:rPr>
+      <w:proofErr w:type="spellStart"/>
+      <w:r>
+        <w:rPr>
+          <w:lang w:val="en-US"/>
+        </w:rPr>
+        <w:t>Dealer_Region</w:t>
+      </w:r>
+      <w:proofErr w:type="spellEnd"/>
+      <w:r>
+        <w:rPr>
+          <w:lang w:val="en-US"/>
+        </w:rPr>
+        <w:t>.</w:t>
+      </w:r>
+    </w:p>
+    <w:p>
+      <w:pPr>
+        <w:spacing w:after="0"/>
+        <w:rPr>
+          <w:lang w:val="en-US"/>
+        </w:rPr>
+      </w:pPr>
+    </w:p>
+    <w:p>
+      <w:pPr>
+        <w:spacing w:after="0"/>
+      </w:pPr>
+      <w:r>
+        <w:t>Luego realizamos la transformación y limpieza.  </w:t>
+      </w:r>
+    </w:p>
+    <w:p>
+      <w:pPr>
+        <w:spacing w:after="0"/>
+      </w:pPr>
+    </w:p>
+    <w:p>
+      <w:pPr>
+        <w:spacing w:after="0"/>
+      </w:pPr>
+      <w:r>
+        <w:rPr>
+          <w:b/>
+          <w:bCs/>
+        </w:rPr>
+        <w:t># Transformación y limpieza</w:t>
+      </w:r>
+    </w:p>
+    <w:p>
+      <w:pPr>
+        <w:spacing w:after="0"/>
+      </w:pPr>
+      <w:r>
+        <w:t xml:space="preserve">Creamos una subcarpeta nueva dentro de 'Data' con el nombre '2-Datos_transformados'. Dentro creamos una nueva hoja </w:t>
+      </w:r>
+      <w:proofErr w:type="spellStart"/>
+      <w:r>
+        <w:t>excel</w:t>
+      </w:r>
+      <w:proofErr w:type="spellEnd"/>
+      <w:r>
+        <w:t xml:space="preserve"> a partir de la anterior y la renombramos a '</w:t>
+      </w:r>
+      <w:proofErr w:type="spellStart"/>
+      <w:r>
+        <w:t>car_sales_transformados</w:t>
+      </w:r>
+      <w:proofErr w:type="spellEnd"/>
+      <w:r>
+        <w:t>'.  </w:t>
+      </w:r>
+    </w:p>
+    <w:p>
+      <w:pPr>
+        <w:spacing w:after="0"/>
+      </w:pPr>
+      <w:r>
+        <w:t>Creamos una columna nueva llamada 'Duplicados' para ver si tenemos algún identificador de ventas duplicado. No existen duplicados.  </w:t>
+      </w:r>
+    </w:p>
+    <w:p>
+      <w:pPr>
+        <w:spacing w:after="0"/>
+      </w:pPr>
+    </w:p>
+    <w:p>
+      <w:pPr>
+        <w:spacing w:after="0"/>
+      </w:pPr>
+      <w:r>
+        <w:rPr>
+          <w:b/>
+          <w:bCs/>
+        </w:rPr>
+        <w:t>## Limpiamos los datos de la tabla</w:t>
+      </w:r>
+    </w:p>
+    <w:p>
+      <w:pPr>
+        <w:spacing w:after="0"/>
+      </w:pPr>
+    </w:p>
+    <w:p>
+      <w:pPr>
+        <w:spacing w:after="0"/>
+      </w:pPr>
+      <w:r>
+        <w:rPr>
+          <w:b/>
+          <w:bCs/>
+        </w:rPr>
+        <w:t>### Eliminamos datos irrelevantes</w:t>
+      </w:r>
+    </w:p>
+    <w:p>
+      <w:pPr>
+        <w:spacing w:after="0"/>
+      </w:pPr>
+      <w:r>
+        <w:t xml:space="preserve">Eliminamos las columnas </w:t>
+      </w:r>
+      <w:proofErr w:type="spellStart"/>
+      <w:r>
+        <w:t>customer_name</w:t>
+      </w:r>
+      <w:proofErr w:type="spellEnd"/>
+      <w:r>
+        <w:t xml:space="preserve">, </w:t>
+      </w:r>
+      <w:proofErr w:type="spellStart"/>
+      <w:r>
+        <w:t>dealer_no</w:t>
+      </w:r>
+      <w:proofErr w:type="spellEnd"/>
+      <w:r>
+        <w:t xml:space="preserve">, </w:t>
+      </w:r>
+      <w:proofErr w:type="spellStart"/>
+      <w:r>
+        <w:t>phone</w:t>
+      </w:r>
+      <w:proofErr w:type="spellEnd"/>
+      <w:r>
+        <w:t xml:space="preserve">  </w:t>
+      </w:r>
+    </w:p>
+    <w:p>
+      <w:pPr>
+        <w:spacing w:after="0"/>
+      </w:pPr>
+    </w:p>
+    <w:p>
+      <w:pPr>
+        <w:spacing w:after="0"/>
+      </w:pPr>
+      <w:r>
+        <w:rPr>
+          <w:b/>
+          <w:bCs/>
+        </w:rPr>
+        <w:t>### Los tipos de datos correctos</w:t>
+      </w:r>
+    </w:p>
+    <w:p>
+      <w:pPr>
+        <w:spacing w:after="0"/>
+      </w:pPr>
+      <w:r>
+        <w:t>Creamos una hoja nueva llamada 'Nulos' para ver cuantas columnas tienen valores nulos. Todos los datos están rellenos.  </w:t>
+      </w:r>
+    </w:p>
+    <w:p>
+      <w:pPr>
+        <w:spacing w:after="0"/>
+      </w:pPr>
+      <w:r>
+        <w:t>Vemos que todos los datos son correctos.  </w:t>
+      </w:r>
+    </w:p>
+    <w:p>
+      <w:pPr>
+        <w:spacing w:after="0"/>
+      </w:pPr>
+    </w:p>
+    <w:p>
+      <w:pPr>
+        <w:spacing w:after="0"/>
+      </w:pPr>
+      <w:r>
+        <w:rPr>
+          <w:b/>
+          <w:bCs/>
+        </w:rPr>
+        <w:t>### Normalizar los datos</w:t>
+      </w:r>
+    </w:p>
+    <w:p>
+      <w:pPr>
+        <w:spacing w:after="0"/>
+      </w:pPr>
+      <w:r>
+        <w:t>Todas las columnas tienen los datos normalizados  </w:t>
+      </w:r>
+    </w:p>
+    <w:p>
+      <w:pPr>
+        <w:spacing w:after="0"/>
+      </w:pPr>
+    </w:p>
+    <w:p>
+      <w:pPr>
+        <w:spacing w:after="0"/>
+      </w:pPr>
+    </w:p>
+    <w:p>
+      <w:pPr>
+        <w:spacing w:after="0"/>
       </w:pPr>
     </w:p>
     <w:p>
@@ -676,20 +1075,115 @@
     </w:p>
     <w:p>
       <w:r>
-        <w:t>Los insights de las columnas numéricas son:</w:t>
-      </w:r>
-    </w:p>
-    <w:p>
-      <w:pPr>
-        <w:spacing w:after="0"/>
-      </w:pPr>
-      <w:r>
-        <w:rPr>
-          <w:b/>
-          <w:bCs/>
-        </w:rPr>
-        <w:t>Annual Income</w:t>
-      </w:r>
+        <w:t xml:space="preserve">Creamos una subcarpeta nueva dentro de 'Data' con el nombre '3-Data_analisis'. Dentro copiamos la </w:t>
+      </w:r>
+      <w:proofErr w:type="spellStart"/>
+      <w:r>
+        <w:t>excel</w:t>
+      </w:r>
+      <w:proofErr w:type="spellEnd"/>
+      <w:r>
+        <w:t xml:space="preserve"> </w:t>
+      </w:r>
+      <w:proofErr w:type="spellStart"/>
+      <w:r>
+        <w:t>car_Sales_transformados</w:t>
+      </w:r>
+      <w:proofErr w:type="spellEnd"/>
+      <w:r>
+        <w:t xml:space="preserve"> y la renombramos a </w:t>
+      </w:r>
+      <w:proofErr w:type="spellStart"/>
+      <w:r>
+        <w:t>car_sales_analisis_descriptivo</w:t>
+      </w:r>
+      <w:proofErr w:type="spellEnd"/>
+      <w:r>
+        <w:t xml:space="preserve">.   </w:t>
+      </w:r>
+    </w:p>
+    <w:p>
+      <w:r>
+        <w:t xml:space="preserve">Creamos una nueva hoja </w:t>
+      </w:r>
+      <w:proofErr w:type="spellStart"/>
+      <w:r>
+        <w:t>excel</w:t>
+      </w:r>
+      <w:proofErr w:type="spellEnd"/>
+      <w:r>
+        <w:t xml:space="preserve"> llamada '</w:t>
+      </w:r>
+      <w:proofErr w:type="spellStart"/>
+      <w:r>
+        <w:t>analisis_descriptivo_numericas</w:t>
+      </w:r>
+      <w:proofErr w:type="spellEnd"/>
+      <w:r>
+        <w:t>'  </w:t>
+      </w:r>
+    </w:p>
+    <w:p>
+      <w:r>
+        <w:t>Borramos la hoja Nulos.  </w:t>
+      </w:r>
+    </w:p>
+    <w:p>
+      <w:r>
+        <w:t xml:space="preserve">Eliminamos la columna 'Duplicado' de la hoja </w:t>
+      </w:r>
+      <w:proofErr w:type="spellStart"/>
+      <w:r>
+        <w:t>car_sales</w:t>
+      </w:r>
+      <w:proofErr w:type="spellEnd"/>
+      <w:r>
+        <w:t>.  </w:t>
+      </w:r>
+    </w:p>
+    <w:p/>
+    <w:p>
+      <w:r>
+        <w:t xml:space="preserve">Los </w:t>
+      </w:r>
+      <w:proofErr w:type="spellStart"/>
+      <w:r>
+        <w:t>insights</w:t>
+      </w:r>
+      <w:proofErr w:type="spellEnd"/>
+      <w:r>
+        <w:t xml:space="preserve"> de las columnas numéricas son:</w:t>
+      </w:r>
+    </w:p>
+    <w:p>
+      <w:pPr>
+        <w:spacing w:after="0"/>
+      </w:pPr>
+      <w:proofErr w:type="spellStart"/>
+      <w:r>
+        <w:rPr>
+          <w:b/>
+          <w:bCs/>
+        </w:rPr>
+        <w:t>Annual</w:t>
+      </w:r>
+      <w:proofErr w:type="spellEnd"/>
+      <w:r>
+        <w:rPr>
+          <w:b/>
+          <w:bCs/>
+        </w:rPr>
+        <w:t xml:space="preserve"> </w:t>
+      </w:r>
+      <w:proofErr w:type="spellStart"/>
+      <w:r>
+        <w:rPr>
+          <w:b/>
+          <w:bCs/>
+        </w:rPr>
+        <w:t>Income</w:t>
+      </w:r>
+      <w:proofErr w:type="spellEnd"/>
       <w:r>
         <w:rPr>
           <w:b/>
@@ -717,7 +1211,15 @@
         <w:t xml:space="preserve"> dólares.</w:t>
       </w:r>
       <w:r>
-        <w:t xml:space="preserve"> Hay un gran grupo de compradores que cobran 13.500 dólares tal y como detalla la moda. Lo que sugiere que hay valores atípicos elevados que elevan la media. Tenemos una custosis muy alta, lo que sugiere colas muy pesadas con valores </w:t>
+        <w:t xml:space="preserve"> Hay un gran grupo de compradores que cobran 13.500 dólares tal y como detalla la moda. Lo que sugiere que hay valores atípicos elevados que elevan la media. Tenemos una </w:t>
+      </w:r>
+      <w:proofErr w:type="spellStart"/>
+      <w:r>
+        <w:t>custosis</w:t>
+      </w:r>
+      <w:proofErr w:type="spellEnd"/>
+      <w:r>
+        <w:t xml:space="preserve"> muy alta, lo que sugiere colas muy pesadas con valores </w:t>
       </w:r>
       <w:r>
         <w:lastRenderedPageBreak/>
@@ -807,19 +1309,68 @@
     </w:p>
     <w:p>
       <w:r>
-        <w:t>Los insights de las columnas categóricas son:</w:t>
-      </w:r>
-    </w:p>
-    <w:p>
-      <w:pPr>
-        <w:spacing w:after="0"/>
-      </w:pPr>
-      <w:r>
-        <w:rPr>
-          <w:b/>
-          <w:bCs/>
-        </w:rPr>
-        <w:t>Gender:</w:t>
+        <w:t xml:space="preserve">Sobre la misma hoja </w:t>
+      </w:r>
+      <w:proofErr w:type="spellStart"/>
+      <w:r>
+        <w:t>excel</w:t>
+      </w:r>
+      <w:proofErr w:type="spellEnd"/>
+      <w:r>
+        <w:t xml:space="preserve"> anterior, creamos una hoja nueva llamada '</w:t>
+      </w:r>
+      <w:proofErr w:type="spellStart"/>
+      <w:r>
+        <w:t>analisis_descriptivo_categorica</w:t>
+      </w:r>
+      <w:proofErr w:type="spellEnd"/>
+      <w:proofErr w:type="gramStart"/>
+      <w:r>
+        <w:t xml:space="preserve">' </w:t>
+      </w:r>
+      <w:r>
+        <w:t>.</w:t>
+      </w:r>
+      <w:proofErr w:type="gramEnd"/>
+    </w:p>
+    <w:p>
+      <w:r>
+        <w:t>A</w:t>
+      </w:r>
+      <w:r>
+        <w:t xml:space="preserve">nalizamos las siguientes columnas </w:t>
+      </w:r>
+      <w:r>
+        <w:t xml:space="preserve">categóricas y obtenemos los siguientes </w:t>
+      </w:r>
+      <w:proofErr w:type="spellStart"/>
+      <w:r>
+        <w:t>insights</w:t>
+      </w:r>
+      <w:proofErr w:type="spellEnd"/>
+      <w:r>
+        <w:t>:</w:t>
+      </w:r>
+    </w:p>
+    <w:p>
+      <w:pPr>
+        <w:spacing w:after="0"/>
+      </w:pPr>
+      <w:proofErr w:type="spellStart"/>
+      <w:r>
+        <w:rPr>
+          <w:b/>
+          <w:bCs/>
+        </w:rPr>
+        <w:t>Gender</w:t>
+      </w:r>
+      <w:proofErr w:type="spellEnd"/>
+      <w:r>
+        <w:rPr>
+          <w:b/>
+          <w:bCs/>
+        </w:rPr>
+        <w:t>:</w:t>
       </w:r>
       <w:r>
         <w:rPr>
@@ -850,12 +1401,21 @@
       <w:pPr>
         <w:spacing w:after="0"/>
       </w:pPr>
-      <w:r>
-        <w:rPr>
-          <w:b/>
-          <w:bCs/>
-        </w:rPr>
-        <w:t>Dealer_Name:</w:t>
+      <w:proofErr w:type="spellStart"/>
+      <w:r>
+        <w:rPr>
+          <w:b/>
+          <w:bCs/>
+        </w:rPr>
+        <w:t>Dealer_Name</w:t>
+      </w:r>
+      <w:proofErr w:type="spellEnd"/>
+      <w:r>
+        <w:rPr>
+          <w:b/>
+          <w:bCs/>
+        </w:rPr>
+        <w:t>:</w:t>
       </w:r>
       <w:r>
         <w:rPr>
@@ -895,24 +1455,41 @@
         <w:t xml:space="preserve"> </w:t>
       </w:r>
       <w:r>
-        <w:t>Podemos ver que las marcas más vendidas son Chevrolet, Dodge, Ford con más de 1.500 unidades vendidas. Seguramente sean marcas de confianza para el público de este análisis. Mientras que las marcas menos vendidas son Saab, Jaguar, Infinity y Hyundai. Puedes que este menos número de ventas se deba al precio caro de los coches o la poca confianza en la marca.</w:t>
-      </w:r>
-    </w:p>
-    <w:p>
-      <w:pPr>
-        <w:spacing w:after="0"/>
-      </w:pPr>
-    </w:p>
-    <w:p>
-      <w:pPr>
-        <w:spacing w:after="0"/>
-      </w:pPr>
-      <w:r>
-        <w:rPr>
-          <w:b/>
-          <w:bCs/>
-        </w:rPr>
-        <w:t xml:space="preserve">Engine: </w:t>
+        <w:t xml:space="preserve">Podemos ver que las marcas más vendidas son Chevrolet, Dodge, Ford con más de 1.500 unidades vendidas. Seguramente sean marcas de confianza para el público de este análisis. Mientras que las marcas menos vendidas son Saab, Jaguar, </w:t>
+      </w:r>
+      <w:proofErr w:type="spellStart"/>
+      <w:r>
+        <w:t>Infinity</w:t>
+      </w:r>
+      <w:proofErr w:type="spellEnd"/>
+      <w:r>
+        <w:t xml:space="preserve"> y Hyundai. Puedes que este menos número de ventas se deba al precio caro de los coches o la poca confianza en la marca.</w:t>
+      </w:r>
+    </w:p>
+    <w:p>
+      <w:pPr>
+        <w:spacing w:after="0"/>
+      </w:pPr>
+    </w:p>
+    <w:p>
+      <w:pPr>
+        <w:spacing w:after="0"/>
+      </w:pPr>
+      <w:proofErr w:type="spellStart"/>
+      <w:r>
+        <w:rPr>
+          <w:b/>
+          <w:bCs/>
+        </w:rPr>
+        <w:t>Engine</w:t>
+      </w:r>
+      <w:proofErr w:type="spellEnd"/>
+      <w:r>
+        <w:rPr>
+          <w:b/>
+          <w:bCs/>
+        </w:rPr>
+        <w:t xml:space="preserve">: </w:t>
       </w:r>
       <w:r>
         <w:rPr>
@@ -925,32 +1502,65 @@
         <w:t>Los datos m</w:t>
       </w:r>
       <w:r>
-        <w:t>uestras que el tipo de motor no es un factor determinante en las ventas.  Si que tiene un número mayor de ventas el doble árbol de levas (Double overhead camshaft), pero no es muy significativo.</w:t>
-      </w:r>
-    </w:p>
-    <w:p>
-      <w:pPr>
-        <w:spacing w:after="0"/>
-      </w:pPr>
-    </w:p>
-    <w:p>
-      <w:pPr>
-        <w:spacing w:after="0"/>
-      </w:pPr>
-      <w:r>
-        <w:rPr>
-          <w:b/>
-          <w:bCs/>
-        </w:rPr>
-        <w:t>Transmission:</w:t>
-      </w:r>
-      <w:r>
-        <w:rPr>
-          <w:b/>
-          <w:bCs/>
-        </w:rPr>
+        <w:t>uestras que el tipo de motor no es un factor determinante en las ventas.  Si que tiene un número mayor de ventas el doble árbol de levas (</w:t>
+      </w:r>
+      <w:proofErr w:type="spellStart"/>
+      <w:r>
+        <w:t>Double</w:t>
+      </w:r>
+      <w:proofErr w:type="spellEnd"/>
+      <w:r>
         <w:t xml:space="preserve"> </w:t>
       </w:r>
+      <w:proofErr w:type="spellStart"/>
+      <w:r>
+        <w:t>overhead</w:t>
+      </w:r>
+      <w:proofErr w:type="spellEnd"/>
+      <w:r>
+        <w:t xml:space="preserve"> </w:t>
+      </w:r>
+      <w:proofErr w:type="spellStart"/>
+      <w:r>
+        <w:t>camshaft</w:t>
+      </w:r>
+      <w:proofErr w:type="spellEnd"/>
+      <w:r>
+        <w:t>), pero no es muy significativo.</w:t>
+      </w:r>
+    </w:p>
+    <w:p>
+      <w:pPr>
+        <w:spacing w:after="0"/>
+      </w:pPr>
+    </w:p>
+    <w:p>
+      <w:pPr>
+        <w:spacing w:after="0"/>
+      </w:pPr>
+      <w:proofErr w:type="spellStart"/>
+      <w:r>
+        <w:rPr>
+          <w:b/>
+          <w:bCs/>
+        </w:rPr>
+        <w:t>Transmission</w:t>
+      </w:r>
+      <w:proofErr w:type="spellEnd"/>
+      <w:r>
+        <w:rPr>
+          <w:b/>
+          <w:bCs/>
+        </w:rPr>
+        <w:t>:</w:t>
+      </w:r>
+      <w:r>
+        <w:rPr>
+          <w:b/>
+          <w:bCs/>
+        </w:rPr>
+        <w:t xml:space="preserve"> </w:t>
+      </w:r>
       <w:r>
         <w:t xml:space="preserve">Los </w:t>
       </w:r>
@@ -1008,12 +1618,21 @@
       <w:pPr>
         <w:spacing w:after="0"/>
       </w:pPr>
-      <w:r>
-        <w:rPr>
-          <w:b/>
-          <w:bCs/>
-        </w:rPr>
-        <w:t>Body Style:</w:t>
+      <w:proofErr w:type="spellStart"/>
+      <w:r>
+        <w:rPr>
+          <w:b/>
+          <w:bCs/>
+        </w:rPr>
+        <w:t>Body</w:t>
+      </w:r>
+      <w:proofErr w:type="spellEnd"/>
+      <w:r>
+        <w:rPr>
+          <w:b/>
+          <w:bCs/>
+        </w:rPr>
+        <w:t xml:space="preserve"> Style:</w:t>
       </w:r>
       <w:r>
         <w:rPr>
@@ -1023,31 +1642,64 @@
         <w:t xml:space="preserve"> </w:t>
       </w:r>
       <w:r>
-        <w:t>Los SUV y los hathcback son l</w:t>
-      </w:r>
-      <w:r>
-        <w:t>as carrocerías preferidas por los comprradores.  Mientras que los hardtop y Passenger son los menos deseados por los compradores.</w:t>
-      </w:r>
-    </w:p>
-    <w:p>
-      <w:pPr>
-        <w:spacing w:after="0"/>
-      </w:pPr>
-    </w:p>
-    <w:p>
-      <w:pPr>
-        <w:spacing w:after="0"/>
-        <w:rPr>
-          <w:b/>
-          <w:bCs/>
-        </w:rPr>
-      </w:pPr>
-      <w:r>
-        <w:rPr>
-          <w:b/>
-          <w:bCs/>
-        </w:rPr>
-        <w:t>Dealer_Region:</w:t>
+        <w:t xml:space="preserve">Los SUV y los </w:t>
+      </w:r>
+      <w:proofErr w:type="spellStart"/>
+      <w:r>
+        <w:t>hathcback</w:t>
+      </w:r>
+      <w:proofErr w:type="spellEnd"/>
+      <w:r>
+        <w:t xml:space="preserve"> son l</w:t>
+      </w:r>
+      <w:r>
+        <w:t xml:space="preserve">as carrocerías preferidas por los </w:t>
+      </w:r>
+      <w:proofErr w:type="spellStart"/>
+      <w:r>
+        <w:t>comprradores</w:t>
+      </w:r>
+      <w:proofErr w:type="spellEnd"/>
+      <w:r>
+        <w:t xml:space="preserve">.  Mientras que los </w:t>
+      </w:r>
+      <w:proofErr w:type="spellStart"/>
+      <w:r>
+        <w:t>hardtop</w:t>
+      </w:r>
+      <w:proofErr w:type="spellEnd"/>
+      <w:r>
+        <w:t xml:space="preserve"> y Passenger son los menos deseados por los compradores.</w:t>
+      </w:r>
+    </w:p>
+    <w:p>
+      <w:pPr>
+        <w:spacing w:after="0"/>
+      </w:pPr>
+    </w:p>
+    <w:p>
+      <w:pPr>
+        <w:spacing w:after="0"/>
+        <w:rPr>
+          <w:b/>
+          <w:bCs/>
+        </w:rPr>
+      </w:pPr>
+      <w:proofErr w:type="spellStart"/>
+      <w:r>
+        <w:rPr>
+          <w:b/>
+          <w:bCs/>
+        </w:rPr>
+        <w:t>Dealer_Region</w:t>
+      </w:r>
+      <w:proofErr w:type="spellEnd"/>
+      <w:r>
+        <w:rPr>
+          <w:b/>
+          <w:bCs/>
+        </w:rPr>
+        <w:t>:</w:t>
       </w:r>
       <w:r>
         <w:rPr>
@@ -1060,7 +1712,23 @@
         <w:t>La</w:t>
       </w:r>
       <w:r>
-        <w:t xml:space="preserve"> región que más ventas de coches ha tenido es la de Austin con 4.135 seguida de Janesville con 3.821. Mientras que las que menos han tenido son las de Middletown, Greenville, Pasco y Aurora que casi han vendido lo mismo. Scottsdales se encontraría en medio con 3.433 ventas.</w:t>
+        <w:t xml:space="preserve"> región que más ventas de coches ha tenido es la de Austin con 4.135 seguida de Janesville con 3.821. Mientras que las que menos han tenido son las de </w:t>
+      </w:r>
+      <w:proofErr w:type="spellStart"/>
+      <w:r>
+        <w:t>Middletown</w:t>
+      </w:r>
+      <w:proofErr w:type="spellEnd"/>
+      <w:r>
+        <w:t xml:space="preserve">, Greenville, Pasco y Aurora que casi han vendido lo mismo. </w:t>
+      </w:r>
+      <w:proofErr w:type="spellStart"/>
+      <w:r>
+        <w:t>Scottsdales</w:t>
+      </w:r>
+      <w:proofErr w:type="spellEnd"/>
+      <w:r>
+        <w:t xml:space="preserve"> se encontraría en medio con 3.433 ventas.</w:t>
       </w:r>
     </w:p>
     <w:p>
@@ -1086,7 +1754,6 @@
           <w:b/>
           <w:bCs/>
         </w:rPr>
-        <w:lastRenderedPageBreak/>
         <w:t xml:space="preserve">Análisis descriptivo de columnas </w:t>
       </w:r>
       <w:r>
@@ -1095,6 +1762,53 @@
           <w:bCs/>
         </w:rPr>
         <w:t>temporales</w:t>
+      </w:r>
+    </w:p>
+    <w:p>
+      <w:pPr>
+        <w:rPr>
+          <w:b/>
+          <w:bCs/>
+        </w:rPr>
+      </w:pPr>
+      <w:r>
+        <w:rPr>
+          <w:b/>
+          <w:bCs/>
+        </w:rPr>
+        <w:t xml:space="preserve">Sobre la misma hoja </w:t>
+      </w:r>
+      <w:proofErr w:type="spellStart"/>
+      <w:r>
+        <w:rPr>
+          <w:b/>
+          <w:bCs/>
+        </w:rPr>
+        <w:t>excel</w:t>
+      </w:r>
+      <w:proofErr w:type="spellEnd"/>
+      <w:r>
+        <w:rPr>
+          <w:b/>
+          <w:bCs/>
+        </w:rPr>
+        <w:t xml:space="preserve"> anterior, creamos una hoja nueva llamada '</w:t>
+      </w:r>
+      <w:proofErr w:type="spellStart"/>
+      <w:r>
+        <w:rPr>
+          <w:b/>
+          <w:bCs/>
+        </w:rPr>
+        <w:t>analisis_descriptivo_fechas</w:t>
+      </w:r>
+      <w:proofErr w:type="spellEnd"/>
+      <w:r>
+        <w:rPr>
+          <w:b/>
+          <w:bCs/>
+        </w:rPr>
+        <w:t>' y analizamos las columnas de tipo fecha:  </w:t>
       </w:r>
     </w:p>
     <w:p>
@@ -1197,14 +1911,101 @@
       </w:r>
     </w:p>
     <w:p>
-      <w:pPr>
-        <w:rPr>
-          <w:b/>
-          <w:bCs/>
-        </w:rPr>
-      </w:pPr>
-      <w:r>
-        <w:t>Los insights de las columnas numéricas son</w:t>
+      <w:r>
+        <w:t xml:space="preserve">En la carpeta </w:t>
+      </w:r>
+      <w:proofErr w:type="spellStart"/>
+      <w:r>
+        <w:t>Data_analisis</w:t>
+      </w:r>
+      <w:proofErr w:type="spellEnd"/>
+      <w:r>
+        <w:t xml:space="preserve">, duplicamos la </w:t>
+      </w:r>
+      <w:proofErr w:type="spellStart"/>
+      <w:r>
+        <w:t>excel</w:t>
+      </w:r>
+      <w:proofErr w:type="spellEnd"/>
+      <w:r>
+        <w:t xml:space="preserve"> '</w:t>
+      </w:r>
+      <w:proofErr w:type="spellStart"/>
+      <w:r>
+        <w:t>car_sales_analisis_descriptivo</w:t>
+      </w:r>
+      <w:proofErr w:type="spellEnd"/>
+      <w:r>
+        <w:t>' y la nombramos '</w:t>
+      </w:r>
+      <w:proofErr w:type="spellStart"/>
+      <w:r>
+        <w:t>analisis_descriptivo_numericas_ventas</w:t>
+      </w:r>
+      <w:proofErr w:type="spellEnd"/>
+      <w:r>
+        <w:t>'.  </w:t>
+      </w:r>
+    </w:p>
+    <w:p>
+      <w:r>
+        <w:t xml:space="preserve">Sobra la </w:t>
+      </w:r>
+      <w:proofErr w:type="spellStart"/>
+      <w:r>
+        <w:t>excel</w:t>
+      </w:r>
+      <w:proofErr w:type="spellEnd"/>
+      <w:r>
+        <w:t xml:space="preserve"> nueva, eliminamos la hoja '</w:t>
+      </w:r>
+      <w:proofErr w:type="spellStart"/>
+      <w:r>
+        <w:t>analisis_descriptivo_categorica</w:t>
+      </w:r>
+      <w:proofErr w:type="spellEnd"/>
+      <w:r>
+        <w:t>' y '</w:t>
+      </w:r>
+      <w:proofErr w:type="spellStart"/>
+      <w:r>
+        <w:t>analisis_descriptivo_fechas</w:t>
+      </w:r>
+      <w:proofErr w:type="spellEnd"/>
+      <w:r>
+        <w:t>'. Creamos la hoja '</w:t>
+      </w:r>
+      <w:proofErr w:type="spellStart"/>
+      <w:r>
+        <w:t>analisis_ventas_numericas</w:t>
+      </w:r>
+      <w:proofErr w:type="spellEnd"/>
+      <w:r>
+        <w:t>'.  </w:t>
+      </w:r>
+    </w:p>
+    <w:p>
+      <w:r>
+        <w:t>Realizamos el análisis de las columnas numéricas con las ventas de coches a través de tablas y gráficos.</w:t>
+      </w:r>
+    </w:p>
+    <w:p>
+      <w:pPr>
+        <w:rPr>
+          <w:b/>
+          <w:bCs/>
+        </w:rPr>
+      </w:pPr>
+      <w:r>
+        <w:t xml:space="preserve">Los </w:t>
+      </w:r>
+      <w:proofErr w:type="spellStart"/>
+      <w:r>
+        <w:t>insights</w:t>
+      </w:r>
+      <w:proofErr w:type="spellEnd"/>
+      <w:r>
+        <w:t xml:space="preserve"> de las columnas numéricas son</w:t>
       </w:r>
       <w:r>
         <w:t>:</w:t>
@@ -1216,8 +2017,17 @@
           <w:b/>
           <w:bCs/>
         </w:rPr>
-        <w:t>Anual Income</w:t>
-      </w:r>
+        <w:t xml:space="preserve">Anual </w:t>
+      </w:r>
+      <w:proofErr w:type="spellStart"/>
+      <w:r>
+        <w:rPr>
+          <w:b/>
+          <w:bCs/>
+        </w:rPr>
+        <w:t>Income</w:t>
+      </w:r>
+      <w:proofErr w:type="spellEnd"/>
       <w:r>
         <w:t xml:space="preserve">: </w:t>
       </w:r>
@@ -1242,7 +2052,15 @@
         <w:t xml:space="preserve">.  </w:t>
       </w:r>
       <w:r>
-        <w:t>El resto de ventas se reparten entre el resto de personas que tiene un salario superior a la media</w:t>
+        <w:t xml:space="preserve">El resto de </w:t>
+      </w:r>
+      <w:proofErr w:type="gramStart"/>
+      <w:r>
+        <w:t>ventas</w:t>
+      </w:r>
+      <w:proofErr w:type="gramEnd"/>
+      <w:r>
+        <w:t xml:space="preserve"> se reparten entre el resto de personas que tiene un salario superior a la media</w:t>
       </w:r>
       <w:r>
         <w:t xml:space="preserve"> anual de estados unidos</w:t>
@@ -1336,6 +2154,7 @@
         <w:rPr>
           <w:noProof/>
         </w:rPr>
+        <w:lastRenderedPageBreak/>
         <w:drawing>
           <wp:inline distT="0" distB="0" distL="0" distR="0" wp14:anchorId="14A28DDD" wp14:editId="583E2B77">
             <wp:extent cx="5400040" cy="1391920"/>
@@ -1485,19 +2304,226 @@
     </w:p>
     <w:p>
       <w:r>
-        <w:t>Los insights de las columnas categóricas y temporales son</w:t>
+        <w:t xml:space="preserve">En la carpeta </w:t>
+      </w:r>
+      <w:proofErr w:type="spellStart"/>
+      <w:r>
+        <w:t>Data_analisis</w:t>
+      </w:r>
+      <w:proofErr w:type="spellEnd"/>
+      <w:r>
+        <w:t xml:space="preserve">, duplicamos la </w:t>
+      </w:r>
+      <w:proofErr w:type="spellStart"/>
+      <w:r>
+        <w:t>excel</w:t>
+      </w:r>
+      <w:proofErr w:type="spellEnd"/>
+      <w:r>
+        <w:t xml:space="preserve"> '</w:t>
+      </w:r>
+      <w:proofErr w:type="spellStart"/>
+      <w:r>
+        <w:t>car_sales_analisis_descriptivo</w:t>
+      </w:r>
+      <w:proofErr w:type="spellEnd"/>
+      <w:r>
+        <w:t>' y la nombramos '</w:t>
+      </w:r>
+      <w:proofErr w:type="spellStart"/>
+      <w:r>
+        <w:t>analisis_descriptivo_cat_temp_ventas</w:t>
+      </w:r>
+      <w:proofErr w:type="spellEnd"/>
+      <w:r>
+        <w:t>'.  </w:t>
+      </w:r>
+    </w:p>
+    <w:p>
+      <w:r>
+        <w:t>Eliminamos la hoja '</w:t>
+      </w:r>
+      <w:proofErr w:type="spellStart"/>
+      <w:r>
+        <w:t>analisis_descriptivo_numericas</w:t>
+      </w:r>
+      <w:proofErr w:type="spellEnd"/>
+      <w:r>
+        <w:t>'. Creamos la hoja '</w:t>
+      </w:r>
+      <w:proofErr w:type="spellStart"/>
+      <w:r>
+        <w:t>vista_categoricas</w:t>
+      </w:r>
+      <w:proofErr w:type="spellEnd"/>
+      <w:r>
+        <w:t>' y '</w:t>
+      </w:r>
+      <w:proofErr w:type="spellStart"/>
+      <w:r>
+        <w:t>vista_fechas</w:t>
+      </w:r>
+      <w:proofErr w:type="spellEnd"/>
+      <w:r>
+        <w:t>'.</w:t>
+      </w:r>
+    </w:p>
+    <w:p>
+      <w:r>
+        <w:t>Creamos una columna nueva '</w:t>
+      </w:r>
+      <w:proofErr w:type="spellStart"/>
+      <w:r>
+        <w:t>Annual</w:t>
+      </w:r>
+      <w:proofErr w:type="spellEnd"/>
+      <w:r>
+        <w:t xml:space="preserve"> </w:t>
+      </w:r>
+      <w:proofErr w:type="spellStart"/>
+      <w:r>
+        <w:t>income</w:t>
+      </w:r>
+      <w:proofErr w:type="spellEnd"/>
+      <w:r>
+        <w:t xml:space="preserve"> </w:t>
+      </w:r>
+      <w:proofErr w:type="spellStart"/>
+      <w:r>
+        <w:t>type</w:t>
+      </w:r>
+      <w:proofErr w:type="spellEnd"/>
+      <w:r>
+        <w:t>' para agrupar los tipos de ingresos en '</w:t>
+      </w:r>
+      <w:proofErr w:type="spellStart"/>
+      <w:r>
+        <w:t>Annual</w:t>
+      </w:r>
+      <w:proofErr w:type="spellEnd"/>
+      <w:r>
+        <w:t xml:space="preserve"> </w:t>
+      </w:r>
+      <w:proofErr w:type="spellStart"/>
+      <w:r>
+        <w:t>income</w:t>
+      </w:r>
+      <w:proofErr w:type="spellEnd"/>
+      <w:r>
+        <w:t xml:space="preserve"> </w:t>
+      </w:r>
+      <w:proofErr w:type="spellStart"/>
+      <w:r>
+        <w:t>type</w:t>
+      </w:r>
+      <w:proofErr w:type="spellEnd"/>
+      <w:r>
+        <w:t xml:space="preserve">' en función del valor de la mediana de la columna </w:t>
+      </w:r>
+      <w:proofErr w:type="spellStart"/>
+      <w:r>
+        <w:t>Annual</w:t>
+      </w:r>
+      <w:proofErr w:type="spellEnd"/>
+      <w:r>
+        <w:t xml:space="preserve"> </w:t>
+      </w:r>
+      <w:proofErr w:type="spellStart"/>
+      <w:r>
+        <w:t>Income</w:t>
+      </w:r>
+      <w:proofErr w:type="spellEnd"/>
+      <w:r>
+        <w:t xml:space="preserve">. Si los ingresos son iguales o inferiores a 100.000, el valor será 'Low'. Si los </w:t>
+      </w:r>
+      <w:proofErr w:type="spellStart"/>
+      <w:r>
+        <w:t>ingreos</w:t>
+      </w:r>
+      <w:proofErr w:type="spellEnd"/>
+      <w:r>
+        <w:t xml:space="preserve"> están </w:t>
+      </w:r>
+      <w:r>
+        <w:lastRenderedPageBreak/>
+        <w:t xml:space="preserve">entre 101.001 y 735.000 (el </w:t>
+      </w:r>
+      <w:proofErr w:type="spellStart"/>
+      <w:r>
+        <w:t>dobre</w:t>
+      </w:r>
+      <w:proofErr w:type="spellEnd"/>
+      <w:r>
+        <w:t xml:space="preserve"> de la mediana), el valor será 'High'. Y si están por encima de 1.470.001, el valor será 'Superior'. </w:t>
+      </w:r>
+    </w:p>
+    <w:p>
+      <w:r>
+        <w:t>Cogemos el valor de 100.000 ya que el salario medio anual en estados unidos ronda los 77.000$. El siguiente rango de ingresos lo establecemos en 734.000$ ya que es la mediana de la columna '</w:t>
+      </w:r>
+      <w:proofErr w:type="spellStart"/>
+      <w:r>
+        <w:t>Annual</w:t>
+      </w:r>
+      <w:proofErr w:type="spellEnd"/>
+      <w:r>
+        <w:t xml:space="preserve"> </w:t>
+      </w:r>
+      <w:proofErr w:type="spellStart"/>
+      <w:r>
+        <w:t>income</w:t>
+      </w:r>
+      <w:proofErr w:type="spellEnd"/>
+      <w:r>
+        <w:t>'.</w:t>
+      </w:r>
+    </w:p>
+    <w:p>
+      <w:r>
+        <w:t xml:space="preserve">Realizamos el análisis de las columnas </w:t>
+      </w:r>
+      <w:proofErr w:type="spellStart"/>
+      <w:r>
+        <w:t>categoricas</w:t>
+      </w:r>
+      <w:proofErr w:type="spellEnd"/>
+      <w:r>
+        <w:t xml:space="preserve"> con las ventas de coches a través de tablas y gráficos dinámicos.</w:t>
+      </w:r>
+    </w:p>
+    <w:p/>
+    <w:p>
+      <w:r>
+        <w:t xml:space="preserve">Los </w:t>
+      </w:r>
+      <w:proofErr w:type="spellStart"/>
+      <w:r>
+        <w:t>insights</w:t>
+      </w:r>
+      <w:proofErr w:type="spellEnd"/>
+      <w:r>
+        <w:t xml:space="preserve"> de las columnas categóricas y temporales son</w:t>
       </w:r>
       <w:r>
         <w:t>:</w:t>
       </w:r>
     </w:p>
     <w:p>
-      <w:r>
-        <w:rPr>
-          <w:b/>
-          <w:bCs/>
-        </w:rPr>
-        <w:t>Gender:</w:t>
+      <w:proofErr w:type="spellStart"/>
+      <w:r>
+        <w:rPr>
+          <w:b/>
+          <w:bCs/>
+        </w:rPr>
+        <w:t>Gender</w:t>
+      </w:r>
+      <w:proofErr w:type="spellEnd"/>
+      <w:r>
+        <w:rPr>
+          <w:b/>
+          <w:bCs/>
+        </w:rPr>
+        <w:t>:</w:t>
       </w:r>
       <w:r>
         <w:rPr>
@@ -1522,7 +2548,15 @@
         <w:t xml:space="preserve"> realizan </w:t>
       </w:r>
       <w:r>
-        <w:t xml:space="preserve">el triple más de compras de coches que las mujeres. Podría ser debido a que el coche se pone a nombre del hombre pero tiene un uso familiar. </w:t>
+        <w:t xml:space="preserve">el triple más de compras de coches que las mujeres. Podría ser debido a que el coche se pone a nombre del </w:t>
+      </w:r>
+      <w:proofErr w:type="gramStart"/>
+      <w:r>
+        <w:t>hombre</w:t>
+      </w:r>
+      <w:proofErr w:type="gramEnd"/>
+      <w:r>
+        <w:t xml:space="preserve"> pero tiene un uso familiar. </w:t>
       </w:r>
     </w:p>
     <w:p>
@@ -1574,21 +2608,29 @@
           <w:b/>
           <w:bCs/>
         </w:rPr>
+        <w:t xml:space="preserve">Color: </w:t>
+      </w:r>
+      <w:r>
+        <w:t xml:space="preserve">Los datos analizan </w:t>
+      </w:r>
+      <w:r>
+        <w:t xml:space="preserve">únicamente tres colores, siendo el color ‘Pale </w:t>
+      </w:r>
+      <w:proofErr w:type="spellStart"/>
+      <w:r>
+        <w:t>white</w:t>
+      </w:r>
+      <w:proofErr w:type="spellEnd"/>
+      <w:r>
+        <w:t>’ el más comprado con un 47,08%, casi la mitad de las ventas analizadas. El siguiente color es el negro con un 32,87% y en último lugar está el rojo con un 20,05%.</w:t>
+      </w:r>
+    </w:p>
+    <w:p>
+      <w:r>
+        <w:rPr>
+          <w:noProof/>
+        </w:rPr>
         <w:lastRenderedPageBreak/>
-        <w:t xml:space="preserve">Color: </w:t>
-      </w:r>
-      <w:r>
-        <w:t xml:space="preserve">Los datos analizan </w:t>
-      </w:r>
-      <w:r>
-        <w:t>únicamente tres colores, siendo el color ‘Pale white’ el más comprado con un 47,08%, casi la mitad de las ventas analizadas. El siguiente color es el negro con un 32,87% y en último lugar está el rojo con un 20,05%.</w:t>
-      </w:r>
-    </w:p>
-    <w:p>
-      <w:r>
-        <w:rPr>
-          <w:noProof/>
-        </w:rPr>
         <w:drawing>
           <wp:inline distT="0" distB="0" distL="0" distR="0" wp14:anchorId="1C80439C" wp14:editId="628D9440">
             <wp:extent cx="4467849" cy="2743583"/>
@@ -1635,13 +2677,31 @@
       </w:pPr>
     </w:p>
     <w:p>
-      <w:r>
-        <w:rPr>
-          <w:b/>
-          <w:bCs/>
-        </w:rPr>
-        <w:t>Body style</w:t>
-      </w:r>
+      <w:proofErr w:type="spellStart"/>
+      <w:r>
+        <w:rPr>
+          <w:b/>
+          <w:bCs/>
+        </w:rPr>
+        <w:t>Body</w:t>
+      </w:r>
+      <w:proofErr w:type="spellEnd"/>
+      <w:r>
+        <w:rPr>
+          <w:b/>
+          <w:bCs/>
+        </w:rPr>
+        <w:t xml:space="preserve"> </w:t>
+      </w:r>
+      <w:proofErr w:type="spellStart"/>
+      <w:r>
+        <w:rPr>
+          <w:b/>
+          <w:bCs/>
+        </w:rPr>
+        <w:t>style</w:t>
+      </w:r>
+      <w:proofErr w:type="spellEnd"/>
       <w:r>
         <w:rPr>
           <w:b/>
@@ -1675,7 +2735,15 @@
         <w:t xml:space="preserve">un coche </w:t>
       </w:r>
       <w:r>
-        <w:t>más pequeño). Ambos tienen una cuota casi del 26% de mercado cada una. El resto se reparten entre Sedan, Passenger y Hardtop.</w:t>
+        <w:t xml:space="preserve">más pequeño). Ambos tienen una cuota casi del 26% de mercado cada una. El resto se reparten entre Sedan, Passenger y </w:t>
+      </w:r>
+      <w:proofErr w:type="spellStart"/>
+      <w:r>
+        <w:t>Hardtop</w:t>
+      </w:r>
+      <w:proofErr w:type="spellEnd"/>
+      <w:r>
+        <w:t>.</w:t>
       </w:r>
     </w:p>
     <w:p>
@@ -1743,7 +2811,23 @@
         <w:t xml:space="preserve"> </w:t>
       </w:r>
       <w:r>
-        <w:t>Las marcas más compradas con Chevrolet con una cuota del 7,61%, seguidas de Dodge y Ford. Estas tres marcas son de origen americano, lo que puede transmitir más confianza a los compradores.  Las marcas con menor cuota de mercado son Jaguar (de origen inglés), Infiniti (de origen Japonés) y Saab (de origen sueco).</w:t>
+        <w:t xml:space="preserve">Las marcas más compradas con Chevrolet con una cuota del 7,61%, seguidas de Dodge y Ford. Estas tres marcas son de origen americano, lo que puede transmitir más confianza a los compradores.  Las marcas con menor cuota de mercado son Jaguar (de origen inglés), </w:t>
+      </w:r>
+      <w:proofErr w:type="spellStart"/>
+      <w:r>
+        <w:t>Infiniti</w:t>
+      </w:r>
+      <w:proofErr w:type="spellEnd"/>
+      <w:r>
+        <w:t xml:space="preserve"> (de origen </w:t>
+      </w:r>
+      <w:proofErr w:type="gramStart"/>
+      <w:r>
+        <w:t>Japonés</w:t>
+      </w:r>
+      <w:proofErr w:type="gramEnd"/>
+      <w:r>
+        <w:t>) y Saab (de origen sueco).</w:t>
       </w:r>
     </w:p>
     <w:p>
@@ -1831,12 +2915,53 @@
       </w:r>
     </w:p>
     <w:p>
-      <w:r>
-        <w:rPr>
-          <w:b/>
-          <w:bCs/>
-        </w:rPr>
-        <w:t xml:space="preserve">Annual Income type: </w:t>
+      <w:proofErr w:type="spellStart"/>
+      <w:r>
+        <w:rPr>
+          <w:b/>
+          <w:bCs/>
+        </w:rPr>
+        <w:t>Annual</w:t>
+      </w:r>
+      <w:proofErr w:type="spellEnd"/>
+      <w:r>
+        <w:rPr>
+          <w:b/>
+          <w:bCs/>
+        </w:rPr>
+        <w:t xml:space="preserve"> </w:t>
+      </w:r>
+      <w:proofErr w:type="spellStart"/>
+      <w:r>
+        <w:rPr>
+          <w:b/>
+          <w:bCs/>
+        </w:rPr>
+        <w:t>Income</w:t>
+      </w:r>
+      <w:proofErr w:type="spellEnd"/>
+      <w:r>
+        <w:rPr>
+          <w:b/>
+          <w:bCs/>
+        </w:rPr>
+        <w:t xml:space="preserve"> </w:t>
+      </w:r>
+      <w:proofErr w:type="spellStart"/>
+      <w:r>
+        <w:rPr>
+          <w:b/>
+          <w:bCs/>
+        </w:rPr>
+        <w:t>type</w:t>
+      </w:r>
+      <w:proofErr w:type="spellEnd"/>
+      <w:r>
+        <w:rPr>
+          <w:b/>
+          <w:bCs/>
+        </w:rPr>
+        <w:t xml:space="preserve">: </w:t>
       </w:r>
       <w:r>
         <w:t>Vemos que la</w:t>
@@ -1911,7 +3036,15 @@
     <w:p>
       <w:r>
         <w:lastRenderedPageBreak/>
-        <w:t>Los insights de las columnas temporales son</w:t>
+        <w:t xml:space="preserve">Los </w:t>
+      </w:r>
+      <w:proofErr w:type="spellStart"/>
+      <w:r>
+        <w:t>insights</w:t>
+      </w:r>
+      <w:proofErr w:type="spellEnd"/>
+      <w:r>
+        <w:t xml:space="preserve"> de las columnas temporales son</w:t>
       </w:r>
       <w:r>
         <w:t>:</w:t>
@@ -2089,6 +3222,9 @@
     </w:p>
     <w:p>
       <w:r>
+        <w:rPr>
+          <w:noProof/>
+        </w:rPr>
         <w:lastRenderedPageBreak/>
         <w:drawing>
           <wp:inline distT="0" distB="0" distL="0" distR="0" wp14:anchorId="20F92BDC" wp14:editId="3043138C">
@@ -2161,6 +3297,7 @@
         <w:rPr>
           <w:b/>
           <w:bCs/>
+          <w:noProof/>
         </w:rPr>
         <w:drawing>
           <wp:inline distT="0" distB="0" distL="0" distR="0" wp14:anchorId="363131A7" wp14:editId="052597EF">
@@ -2221,6 +3358,9 @@
     </w:p>
     <w:p>
       <w:r>
+        <w:rPr>
+          <w:noProof/>
+        </w:rPr>
         <w:lastRenderedPageBreak/>
         <w:drawing>
           <wp:inline distT="0" distB="0" distL="0" distR="0" wp14:anchorId="34DDEB55" wp14:editId="78979332">
@@ -2262,6 +3402,291 @@
         <w:t xml:space="preserve"> </w:t>
       </w:r>
     </w:p>
+    <w:p/>
+    <w:p>
+      <w:r>
+        <w:rPr>
+          <w:b/>
+          <w:bCs/>
+        </w:rPr>
+        <w:t xml:space="preserve"># Elección de las columnas relevantes para el </w:t>
+      </w:r>
+      <w:proofErr w:type="spellStart"/>
+      <w:r>
+        <w:rPr>
+          <w:b/>
+          <w:bCs/>
+        </w:rPr>
+        <w:t>dashboard</w:t>
+      </w:r>
+      <w:proofErr w:type="spellEnd"/>
+    </w:p>
+    <w:p>
+      <w:r>
+        <w:t>Creamos una carpeta llamada '</w:t>
+      </w:r>
+      <w:proofErr w:type="spellStart"/>
+      <w:r>
+        <w:t>Datos_dashboard</w:t>
+      </w:r>
+      <w:proofErr w:type="spellEnd"/>
+      <w:r>
+        <w:t>'. En esta carpeta copiamos el fichero '</w:t>
+      </w:r>
+      <w:proofErr w:type="spellStart"/>
+      <w:r>
+        <w:t>analisis_descriptivo_cat_temp_ventas</w:t>
+      </w:r>
+      <w:proofErr w:type="spellEnd"/>
+      <w:r>
+        <w:t>' y lo renombramos a '</w:t>
+      </w:r>
+      <w:proofErr w:type="spellStart"/>
+      <w:r>
+        <w:t>dashboard</w:t>
+      </w:r>
+      <w:proofErr w:type="spellEnd"/>
+      <w:r>
+        <w:t>'.  </w:t>
+      </w:r>
+    </w:p>
+    <w:p>
+      <w:r>
+        <w:t>Eliminamos todas las hojas a excepción de la 'car sales'. Creamos una hoja nueva llamada '</w:t>
+      </w:r>
+      <w:proofErr w:type="spellStart"/>
+      <w:r>
+        <w:t>Columnas_relevantes_dashboard'y</w:t>
+      </w:r>
+      <w:proofErr w:type="spellEnd"/>
+      <w:r>
+        <w:t xml:space="preserve"> otra llamada '</w:t>
+      </w:r>
+      <w:proofErr w:type="spellStart"/>
+      <w:r>
+        <w:t>Kpi</w:t>
+      </w:r>
+      <w:proofErr w:type="spellEnd"/>
+      <w:r>
+        <w:t>'.  </w:t>
+      </w:r>
+    </w:p>
+    <w:p>
+      <w:r>
+        <w:t xml:space="preserve">Hemos analizados las columnas para decidir nuestros </w:t>
+      </w:r>
+      <w:proofErr w:type="spellStart"/>
+      <w:r>
+        <w:t>kpi</w:t>
+      </w:r>
+      <w:proofErr w:type="spellEnd"/>
+      <w:r>
+        <w:t xml:space="preserve">, </w:t>
+      </w:r>
+      <w:proofErr w:type="spellStart"/>
+      <w:r>
+        <w:t>segmentadores</w:t>
+      </w:r>
+      <w:proofErr w:type="spellEnd"/>
+      <w:r>
+        <w:t xml:space="preserve"> y gráficas.  </w:t>
+      </w:r>
+    </w:p>
+    <w:p/>
+    <w:p>
+      <w:r>
+        <w:t>KPI:  </w:t>
+      </w:r>
+    </w:p>
+    <w:p>
+      <w:proofErr w:type="gramStart"/>
+      <w:r>
+        <w:t>Total</w:t>
+      </w:r>
+      <w:proofErr w:type="gramEnd"/>
+      <w:r>
+        <w:t xml:space="preserve"> ventas.    </w:t>
+      </w:r>
+    </w:p>
+    <w:p>
+      <w:r>
+        <w:t>Importe de las ventas.    </w:t>
+      </w:r>
+    </w:p>
+    <w:p>
+      <w:r>
+        <w:t>Importe medio de las ventas.  </w:t>
+      </w:r>
+    </w:p>
+    <w:p/>
+    <w:p>
+      <w:pPr>
+        <w:rPr>
+          <w:lang w:val="en-US"/>
+        </w:rPr>
+      </w:pPr>
+      <w:r>
+        <w:rPr>
+          <w:lang w:val="en-US"/>
+        </w:rPr>
+        <w:t>Segmentadores:  </w:t>
+      </w:r>
+    </w:p>
+    <w:p>
+      <w:pPr>
+        <w:rPr>
+          <w:lang w:val="en-US"/>
+        </w:rPr>
+      </w:pPr>
+      <w:r>
+        <w:rPr>
+          <w:lang w:val="en-US"/>
+        </w:rPr>
+        <w:t>Year.  </w:t>
+      </w:r>
+    </w:p>
+    <w:p>
+      <w:pPr>
+        <w:rPr>
+          <w:lang w:val="en-US"/>
+        </w:rPr>
+      </w:pPr>
+      <w:r>
+        <w:rPr>
+          <w:lang w:val="en-US"/>
+        </w:rPr>
+        <w:t>Month.  </w:t>
+      </w:r>
+    </w:p>
+    <w:p>
+      <w:pPr>
+        <w:rPr>
+          <w:lang w:val="en-US"/>
+        </w:rPr>
+      </w:pPr>
+      <w:r>
+        <w:rPr>
+          <w:lang w:val="en-US"/>
+        </w:rPr>
+        <w:t>Gender.  </w:t>
+      </w:r>
+    </w:p>
+    <w:p>
+      <w:pPr>
+        <w:rPr>
+          <w:lang w:val="en-US"/>
+        </w:rPr>
+      </w:pPr>
+      <w:r>
+        <w:rPr>
+          <w:lang w:val="en-US"/>
+        </w:rPr>
+        <w:t>Transmision.  </w:t>
+      </w:r>
+    </w:p>
+    <w:p>
+      <w:pPr>
+        <w:rPr>
+          <w:lang w:val="en-US"/>
+        </w:rPr>
+      </w:pPr>
+      <w:r>
+        <w:rPr>
+          <w:lang w:val="en-US"/>
+        </w:rPr>
+        <w:t>Color.  </w:t>
+      </w:r>
+    </w:p>
+    <w:p>
+      <w:pPr>
+        <w:rPr>
+          <w:lang w:val="en-US"/>
+        </w:rPr>
+      </w:pPr>
+      <w:r>
+        <w:rPr>
+          <w:lang w:val="en-US"/>
+        </w:rPr>
+        <w:t xml:space="preserve">  </w:t>
+      </w:r>
+    </w:p>
+    <w:p>
+      <w:pPr>
+        <w:rPr>
+          <w:lang w:val="en-US"/>
+        </w:rPr>
+      </w:pPr>
+    </w:p>
+    <w:p>
+      <w:pPr>
+        <w:rPr>
+          <w:lang w:val="en-US"/>
+        </w:rPr>
+      </w:pPr>
+      <w:r>
+        <w:rPr>
+          <w:lang w:val="en-US"/>
+        </w:rPr>
+        <w:t>Gráficos:  </w:t>
+      </w:r>
+    </w:p>
+    <w:p>
+      <w:pPr>
+        <w:rPr>
+          <w:lang w:val="en-US"/>
+        </w:rPr>
+      </w:pPr>
+      <w:r>
+        <w:rPr>
+          <w:lang w:val="en-US"/>
+        </w:rPr>
+        <w:t>Company.  </w:t>
+      </w:r>
+    </w:p>
+    <w:p>
+      <w:pPr>
+        <w:rPr>
+          <w:lang w:val="en-US"/>
+        </w:rPr>
+      </w:pPr>
+      <w:r>
+        <w:rPr>
+          <w:lang w:val="en-US"/>
+        </w:rPr>
+        <w:t xml:space="preserve">Annual Income Type. </w:t>
+      </w:r>
+    </w:p>
+    <w:p>
+      <w:proofErr w:type="spellStart"/>
+      <w:r>
+        <w:lastRenderedPageBreak/>
+        <w:t>Body</w:t>
+      </w:r>
+      <w:proofErr w:type="spellEnd"/>
+      <w:r>
+        <w:t xml:space="preserve"> </w:t>
+      </w:r>
+      <w:proofErr w:type="spellStart"/>
+      <w:r>
+        <w:t>style</w:t>
+      </w:r>
+      <w:proofErr w:type="spellEnd"/>
+      <w:r>
+        <w:t xml:space="preserve">.   </w:t>
+      </w:r>
+    </w:p>
+    <w:p/>
+    <w:p>
+      <w:r>
+        <w:t>Gráfico temporal:</w:t>
+      </w:r>
+    </w:p>
+    <w:p>
+      <w:r>
+        <w:t>Date</w:t>
+      </w:r>
+    </w:p>
+    <w:p/>
     <w:sectPr>
       <w:pgSz w:w="11906" w:h="16838"/>
       <w:pgMar w:top="1417" w:right="1701" w:bottom="1417" w:left="1701" w:header="708" w:footer="708" w:gutter="0"/>
@@ -3084,7 +4509,6 @@
   <w:style w:type="character" w:default="1" w:styleId="Fuentedeprrafopredeter">
     <w:name w:val="Default Paragraph Font"/>
     <w:uiPriority w:val="1"/>
-    <w:semiHidden/>
     <w:unhideWhenUsed/>
   </w:style>
   <w:style w:type="table" w:default="1" w:styleId="Tablanormal">

</xml_diff>

<commit_message>
Revisión final del proyecto
</commit_message>
<xml_diff>
--- a/Data/Car_sales.docx
+++ b/Data/Car_sales.docx
@@ -3,6 +3,26 @@
 <w:document xmlns:wpc="http://schemas.microsoft.com/office/word/2010/wordprocessingCanvas" xmlns:cx="http://schemas.microsoft.com/office/drawing/2014/chartex" xmlns:cx1="http://schemas.microsoft.com/office/drawing/2015/9/8/chartex" xmlns:cx2="http://schemas.microsoft.com/office/drawing/2015/10/21/chartex" xmlns:cx3="http://schemas.microsoft.com/office/drawing/2016/5/9/chartex" xmlns:cx4="http://schemas.microsoft.com/office/drawing/2016/5/10/chartex" xmlns:cx5="http://schemas.microsoft.com/office/drawing/2016/5/11/chartex" xmlns:cx6="http://schemas.microsoft.com/office/drawing/2016/5/12/chartex" xmlns:cx7="http://schemas.microsoft.com/office/drawing/2016/5/13/chartex" xmlns:cx8="http://schemas.microsoft.com/office/drawing/2016/5/14/chartex" xmlns:mc="http://schemas.openxmlformats.org/markup-compatibility/2006" xmlns:aink="http://schemas.microsoft.com/office/drawing/2016/ink" xmlns:am3d="http://schemas.microsoft.com/office/drawing/2017/model3d" xmlns:o="urn:schemas-microsoft-com:office:office" xmlns:oel="http://schemas.microsoft.com/office/2019/extlst" xmlns:r="http://schemas.openxmlformats.org/officeDocument/2006/relationships" xmlns:m="http://schemas.openxmlformats.org/officeDocument/2006/math" xmlns:v="urn:schemas-microsoft-com:vml" xmlns:wp14="http://schemas.microsoft.com/office/word/2010/wordprocessingDrawing" xmlns:wp="http://schemas.openxmlformats.org/drawingml/2006/wordprocessingDrawing" xmlns:w10="urn:schemas-microsoft-com:office:word" xmlns:w="http://schemas.openxmlformats.org/wordprocessingml/2006/main" xmlns:w14="http://schemas.microsoft.com/office/word/2010/wordml" xmlns:w15="http://schemas.microsoft.com/office/word/2012/wordml" xmlns:w16cex="http://schemas.microsoft.com/office/word/2018/wordml/cex" xmlns:w16cid="http://schemas.microsoft.com/office/word/2016/wordml/cid" xmlns:w16="http://schemas.microsoft.com/office/word/2018/wordml" xmlns:w16du="http://schemas.microsoft.com/office/word/2023/wordml/word16du" xmlns:w16sdtdh="http://schemas.microsoft.com/office/word/2020/wordml/sdtdatahash" xmlns:w16sdtfl="http://schemas.microsoft.com/office/word/2024/wordml/sdtformatlock" xmlns:w16se="http://schemas.microsoft.com/office/word/2015/wordml/symex" xmlns:wpg="http://schemas.microsoft.com/office/word/2010/wordprocessingGroup" xmlns:wpi="http://schemas.microsoft.com/office/word/2010/wordprocessingInk" xmlns:wne="http://schemas.microsoft.com/office/word/2006/wordml" xmlns:wps="http://schemas.microsoft.com/office/word/2010/wordprocessingShape" mc:Ignorable="w14 w15 w16se w16cid w16 w16cex w16sdtdh w16sdtfl w16du wp14">
   <w:body>
     <w:p>
+      <w:pPr>
+        <w:pStyle w:val="Ttulo1"/>
+      </w:pPr>
+      <w:r>
+        <w:t xml:space="preserve">Proyecto de </w:t>
+      </w:r>
+      <w:r>
+        <w:t>a</w:t>
+      </w:r>
+      <w:r>
+        <w:t xml:space="preserve">nálisis de las ventas de coches en </w:t>
+      </w:r>
+      <w:proofErr w:type="gramStart"/>
+      <w:r>
+        <w:t>EE.UU</w:t>
+      </w:r>
+      <w:proofErr w:type="gramEnd"/>
+    </w:p>
+    <w:p/>
+    <w:p>
       <w:r>
         <w:t xml:space="preserve">En la primera parte del proyecto, una vez descargado el fichero en formato </w:t>
       </w:r>
@@ -14,18 +34,24 @@
       <w:r>
         <w:t xml:space="preserve">, los transformamos a </w:t>
       </w:r>
-      <w:proofErr w:type="spellStart"/>
-      <w:r>
-        <w:t>excel</w:t>
-      </w:r>
-      <w:proofErr w:type="spellEnd"/>
+      <w:r>
+        <w:t>Excel</w:t>
+      </w:r>
       <w:r>
         <w:t xml:space="preserve"> en formato tabla para poder comenzar a trabajar con los datos.  </w:t>
       </w:r>
     </w:p>
     <w:p>
       <w:r>
-        <w:t xml:space="preserve">Creamos la carpeta 'Data' que contendrá todos los ficheros. Dentro creamos la carpeta '1-Data_raw' con dos subcarpetas más. La primea es la carpeta </w:t>
+        <w:t xml:space="preserve">Creamos la carpeta 'Data' que contendrá todos los ficheros. Dentro creamos la carpeta '1-Data_raw' con dos subcarpetas más. </w:t>
+      </w:r>
+    </w:p>
+    <w:p>
+      <w:r>
+        <w:t xml:space="preserve">La primea es la carpeta </w:t>
+      </w:r>
+      <w:r>
+        <w:t>‘</w:t>
       </w:r>
       <w:proofErr w:type="spellStart"/>
       <w:r>
@@ -33,13 +59,31 @@
       </w:r>
       <w:proofErr w:type="spellEnd"/>
       <w:r>
-        <w:t xml:space="preserve"> con el fichero original descargado, y la segunda </w:t>
-      </w:r>
-      <w:proofErr w:type="spellStart"/>
-      <w:r>
-        <w:t>excel</w:t>
-      </w:r>
-      <w:proofErr w:type="spellEnd"/>
+        <w:t>’</w:t>
+      </w:r>
+      <w:r>
+        <w:t xml:space="preserve"> con el fichero original descargado, y la segunda</w:t>
+      </w:r>
+      <w:r>
+        <w:t>,</w:t>
+      </w:r>
+      <w:r>
+        <w:t xml:space="preserve"> </w:t>
+      </w:r>
+      <w:r>
+        <w:t>‘</w:t>
+      </w:r>
+      <w:proofErr w:type="spellStart"/>
+      <w:r>
+        <w:t>e</w:t>
+      </w:r>
+      <w:r>
+        <w:t>xcel</w:t>
+      </w:r>
+      <w:proofErr w:type="spellEnd"/>
+      <w:r>
+        <w:t>’</w:t>
+      </w:r>
       <w:r>
         <w:t xml:space="preserve">, con el fichero </w:t>
       </w:r>
@@ -51,11 +95,9 @@
       <w:r>
         <w:t xml:space="preserve"> importado en </w:t>
       </w:r>
-      <w:proofErr w:type="spellStart"/>
-      <w:r>
-        <w:t>excel</w:t>
-      </w:r>
-      <w:proofErr w:type="spellEnd"/>
+      <w:r>
+        <w:t>Excel</w:t>
+      </w:r>
       <w:r>
         <w:t xml:space="preserve"> en formato tabla. Al pasar al formato tabla, corregimos el valor de columna </w:t>
       </w:r>
@@ -91,56 +133,1178 @@
     </w:p>
     <w:p/>
     <w:p>
-      <w:r>
-        <w:t>EL siguiente paso que realizamos es el estudio de las columnas, indicando una descripción de cada columna y analizando que columnas son relevantes para el análisis.  </w:t>
+      <w:pPr>
+        <w:pStyle w:val="Ttulo2"/>
+      </w:pPr>
+      <w:r>
+        <w:t>Análisis de columnas</w:t>
+      </w:r>
+    </w:p>
+    <w:p>
+      <w:r>
+        <w:t>E</w:t>
+      </w:r>
+      <w:r>
+        <w:t>l</w:t>
+      </w:r>
+      <w:r>
+        <w:t xml:space="preserve"> siguiente paso que realizamos es el estudio de las columnas, indicando una descripción de cada columna y analizando que columnas son relevantes para el análisis.  </w:t>
+      </w:r>
+    </w:p>
+    <w:p>
+      <w:pPr>
+        <w:pStyle w:val="Prrafodelista"/>
+        <w:numPr>
+          <w:ilvl w:val="0"/>
+          <w:numId w:val="3"/>
+        </w:numPr>
+        <w:spacing w:after="0"/>
+      </w:pPr>
+      <w:proofErr w:type="spellStart"/>
+      <w:r>
+        <w:rPr>
+          <w:b/>
+          <w:bCs/>
+        </w:rPr>
+        <w:t>Car_id</w:t>
+      </w:r>
+      <w:proofErr w:type="spellEnd"/>
+      <w:r>
+        <w:rPr>
+          <w:b/>
+          <w:bCs/>
+        </w:rPr>
+        <w:t>:</w:t>
+      </w:r>
+      <w:r>
+        <w:t xml:space="preserve"> identificador único d</w:t>
+      </w:r>
+      <w:r>
+        <w:t>e la venta.</w:t>
+      </w:r>
+    </w:p>
+    <w:p>
+      <w:pPr>
+        <w:pStyle w:val="Prrafodelista"/>
+        <w:numPr>
+          <w:ilvl w:val="0"/>
+          <w:numId w:val="3"/>
+        </w:numPr>
+        <w:spacing w:after="0"/>
+      </w:pPr>
+      <w:r>
+        <w:rPr>
+          <w:b/>
+          <w:bCs/>
+        </w:rPr>
+        <w:t>Date</w:t>
+      </w:r>
+      <w:r>
+        <w:rPr>
+          <w:b/>
+          <w:bCs/>
+        </w:rPr>
+        <w:t>:</w:t>
+      </w:r>
+      <w:r>
+        <w:t xml:space="preserve"> Fecha de la v</w:t>
+      </w:r>
+      <w:r>
+        <w:t>enta del vehículo.</w:t>
+      </w:r>
+    </w:p>
+    <w:p>
+      <w:pPr>
+        <w:pStyle w:val="Prrafodelista"/>
+        <w:numPr>
+          <w:ilvl w:val="0"/>
+          <w:numId w:val="3"/>
+        </w:numPr>
+        <w:spacing w:after="0"/>
+      </w:pPr>
+      <w:proofErr w:type="spellStart"/>
+      <w:r>
+        <w:rPr>
+          <w:b/>
+          <w:bCs/>
+        </w:rPr>
+        <w:t>Customer_Name</w:t>
+      </w:r>
+      <w:proofErr w:type="spellEnd"/>
+      <w:r>
+        <w:rPr>
+          <w:b/>
+          <w:bCs/>
+        </w:rPr>
+        <w:t>:</w:t>
+      </w:r>
+      <w:r>
+        <w:t xml:space="preserve"> Nombre del clien</w:t>
+      </w:r>
+      <w:r>
+        <w:t>te que ha comprado el coche.</w:t>
+      </w:r>
+    </w:p>
+    <w:p>
+      <w:pPr>
+        <w:pStyle w:val="Prrafodelista"/>
+        <w:numPr>
+          <w:ilvl w:val="0"/>
+          <w:numId w:val="3"/>
+        </w:numPr>
+        <w:spacing w:after="0"/>
+      </w:pPr>
+      <w:proofErr w:type="spellStart"/>
+      <w:r>
+        <w:rPr>
+          <w:b/>
+          <w:bCs/>
+        </w:rPr>
+        <w:t>Gender</w:t>
+      </w:r>
+      <w:proofErr w:type="spellEnd"/>
+      <w:r>
+        <w:rPr>
+          <w:b/>
+          <w:bCs/>
+        </w:rPr>
+        <w:t>:</w:t>
+      </w:r>
+      <w:r>
+        <w:t xml:space="preserve"> Género del cliente q</w:t>
+      </w:r>
+      <w:r>
+        <w:t>ue ha comprado el coche.</w:t>
+      </w:r>
+    </w:p>
+    <w:p>
+      <w:pPr>
+        <w:pStyle w:val="Prrafodelista"/>
+        <w:numPr>
+          <w:ilvl w:val="0"/>
+          <w:numId w:val="3"/>
+        </w:numPr>
+        <w:spacing w:after="0"/>
+      </w:pPr>
+      <w:proofErr w:type="spellStart"/>
+      <w:r>
+        <w:rPr>
+          <w:b/>
+          <w:bCs/>
+        </w:rPr>
+        <w:t>Annual</w:t>
+      </w:r>
+      <w:proofErr w:type="spellEnd"/>
+      <w:r>
+        <w:rPr>
+          <w:b/>
+          <w:bCs/>
+        </w:rPr>
+        <w:t xml:space="preserve"> </w:t>
+      </w:r>
+      <w:proofErr w:type="spellStart"/>
+      <w:r>
+        <w:rPr>
+          <w:b/>
+          <w:bCs/>
+        </w:rPr>
+        <w:t>Income</w:t>
+      </w:r>
+      <w:proofErr w:type="spellEnd"/>
+      <w:r>
+        <w:rPr>
+          <w:b/>
+          <w:bCs/>
+        </w:rPr>
+        <w:t>:</w:t>
+      </w:r>
+      <w:r>
+        <w:t xml:space="preserve"> Ingresos anu</w:t>
+      </w:r>
+      <w:r>
+        <w:t>a</w:t>
+      </w:r>
+      <w:r>
+        <w:t>les d</w:t>
+      </w:r>
+      <w:r>
+        <w:t>el comprador del coche.</w:t>
+      </w:r>
+    </w:p>
+    <w:p>
+      <w:pPr>
+        <w:pStyle w:val="Prrafodelista"/>
+        <w:numPr>
+          <w:ilvl w:val="0"/>
+          <w:numId w:val="3"/>
+        </w:numPr>
+        <w:spacing w:after="0"/>
+      </w:pPr>
+      <w:proofErr w:type="spellStart"/>
+      <w:r>
+        <w:rPr>
+          <w:b/>
+          <w:bCs/>
+        </w:rPr>
+        <w:t>De</w:t>
+      </w:r>
+      <w:r>
+        <w:rPr>
+          <w:b/>
+          <w:bCs/>
+        </w:rPr>
+        <w:t>a</w:t>
+      </w:r>
+      <w:r>
+        <w:rPr>
+          <w:b/>
+          <w:bCs/>
+        </w:rPr>
+        <w:t>ler_Name</w:t>
+      </w:r>
+      <w:proofErr w:type="spellEnd"/>
+      <w:r>
+        <w:rPr>
+          <w:b/>
+          <w:bCs/>
+        </w:rPr>
+        <w:t xml:space="preserve">: </w:t>
+      </w:r>
+      <w:r>
+        <w:t xml:space="preserve">Nombre del </w:t>
+      </w:r>
+      <w:r>
+        <w:t>concesionario.</w:t>
+      </w:r>
+    </w:p>
+    <w:p>
+      <w:pPr>
+        <w:pStyle w:val="Prrafodelista"/>
+        <w:numPr>
+          <w:ilvl w:val="0"/>
+          <w:numId w:val="3"/>
+        </w:numPr>
+        <w:spacing w:after="0"/>
+      </w:pPr>
+      <w:r>
+        <w:rPr>
+          <w:b/>
+          <w:bCs/>
+        </w:rPr>
+        <w:t>Company</w:t>
+      </w:r>
+      <w:r>
+        <w:rPr>
+          <w:b/>
+          <w:bCs/>
+        </w:rPr>
+        <w:t>:</w:t>
+      </w:r>
+      <w:r>
+        <w:t xml:space="preserve"> Marca del coche que se ha vendido.</w:t>
+      </w:r>
+    </w:p>
+    <w:p>
+      <w:pPr>
+        <w:pStyle w:val="Prrafodelista"/>
+        <w:numPr>
+          <w:ilvl w:val="0"/>
+          <w:numId w:val="3"/>
+        </w:numPr>
+        <w:spacing w:after="0"/>
+      </w:pPr>
+      <w:proofErr w:type="spellStart"/>
+      <w:r>
+        <w:rPr>
+          <w:b/>
+          <w:bCs/>
+        </w:rPr>
+        <w:t>Model</w:t>
+      </w:r>
+      <w:proofErr w:type="spellEnd"/>
+      <w:r>
+        <w:rPr>
+          <w:b/>
+          <w:bCs/>
+        </w:rPr>
+        <w:t>:</w:t>
+      </w:r>
+      <w:r>
+        <w:t xml:space="preserve"> Modelo del coche q</w:t>
+      </w:r>
+      <w:r>
+        <w:t>ue se ha vendido</w:t>
+      </w:r>
+    </w:p>
+    <w:p>
+      <w:pPr>
+        <w:pStyle w:val="Prrafodelista"/>
+        <w:numPr>
+          <w:ilvl w:val="0"/>
+          <w:numId w:val="3"/>
+        </w:numPr>
+        <w:spacing w:after="0"/>
+      </w:pPr>
+      <w:proofErr w:type="spellStart"/>
+      <w:r>
+        <w:rPr>
+          <w:b/>
+          <w:bCs/>
+        </w:rPr>
+        <w:t>Engine</w:t>
+      </w:r>
+      <w:proofErr w:type="spellEnd"/>
+      <w:r>
+        <w:rPr>
+          <w:b/>
+          <w:bCs/>
+        </w:rPr>
+        <w:t>:</w:t>
+      </w:r>
+      <w:r>
+        <w:t xml:space="preserve"> Tipo de m</w:t>
+      </w:r>
+      <w:r>
+        <w:t xml:space="preserve">otor del coche vendido. </w:t>
+      </w:r>
+    </w:p>
+    <w:p>
+      <w:pPr>
+        <w:pStyle w:val="Prrafodelista"/>
+        <w:numPr>
+          <w:ilvl w:val="0"/>
+          <w:numId w:val="3"/>
+        </w:numPr>
+        <w:spacing w:after="0"/>
+      </w:pPr>
+      <w:proofErr w:type="spellStart"/>
+      <w:r>
+        <w:rPr>
+          <w:b/>
+          <w:bCs/>
+        </w:rPr>
+        <w:t>Transmission</w:t>
+      </w:r>
+      <w:proofErr w:type="spellEnd"/>
+      <w:r>
+        <w:rPr>
+          <w:b/>
+          <w:bCs/>
+        </w:rPr>
+        <w:t>:</w:t>
+      </w:r>
+      <w:r>
+        <w:t xml:space="preserve"> Tipo de transmisión del coche.</w:t>
+      </w:r>
+    </w:p>
+    <w:p>
+      <w:pPr>
+        <w:pStyle w:val="Prrafodelista"/>
+        <w:numPr>
+          <w:ilvl w:val="0"/>
+          <w:numId w:val="3"/>
+        </w:numPr>
+        <w:spacing w:after="0"/>
+      </w:pPr>
+      <w:r>
+        <w:rPr>
+          <w:b/>
+          <w:bCs/>
+        </w:rPr>
+        <w:t>Color</w:t>
+      </w:r>
+      <w:r>
+        <w:rPr>
+          <w:b/>
+          <w:bCs/>
+        </w:rPr>
+        <w:t>:</w:t>
+      </w:r>
+      <w:r>
+        <w:t xml:space="preserve"> Color del coche.</w:t>
+      </w:r>
+    </w:p>
+    <w:p>
+      <w:pPr>
+        <w:pStyle w:val="Prrafodelista"/>
+        <w:numPr>
+          <w:ilvl w:val="0"/>
+          <w:numId w:val="3"/>
+        </w:numPr>
+        <w:spacing w:after="0"/>
+      </w:pPr>
+      <w:r>
+        <w:rPr>
+          <w:b/>
+          <w:bCs/>
+        </w:rPr>
+        <w:t>Price ($)</w:t>
+      </w:r>
+      <w:r>
+        <w:rPr>
+          <w:b/>
+          <w:bCs/>
+        </w:rPr>
+        <w:t>:</w:t>
+      </w:r>
+      <w:r>
+        <w:t xml:space="preserve"> Precio que ha costado el coche:</w:t>
+      </w:r>
+    </w:p>
+    <w:p>
+      <w:pPr>
+        <w:pStyle w:val="Prrafodelista"/>
+        <w:numPr>
+          <w:ilvl w:val="0"/>
+          <w:numId w:val="3"/>
+        </w:numPr>
+        <w:spacing w:after="0"/>
+      </w:pPr>
+      <w:proofErr w:type="spellStart"/>
+      <w:r>
+        <w:rPr>
+          <w:b/>
+          <w:bCs/>
+        </w:rPr>
+        <w:t>D</w:t>
+      </w:r>
+      <w:r>
+        <w:rPr>
+          <w:b/>
+          <w:bCs/>
+        </w:rPr>
+        <w:t>e</w:t>
+      </w:r>
+      <w:r>
+        <w:rPr>
+          <w:b/>
+          <w:bCs/>
+        </w:rPr>
+        <w:t>a</w:t>
+      </w:r>
+      <w:r>
+        <w:rPr>
+          <w:b/>
+          <w:bCs/>
+        </w:rPr>
+        <w:t>ler_No</w:t>
+      </w:r>
+      <w:proofErr w:type="spellEnd"/>
+      <w:r>
+        <w:rPr>
+          <w:b/>
+          <w:bCs/>
+        </w:rPr>
+        <w:t>:</w:t>
+      </w:r>
+      <w:r>
+        <w:t xml:space="preserve"> Número del </w:t>
+      </w:r>
+      <w:r>
+        <w:t>concesionario.</w:t>
+      </w:r>
+    </w:p>
+    <w:p>
+      <w:pPr>
+        <w:pStyle w:val="Prrafodelista"/>
+        <w:numPr>
+          <w:ilvl w:val="0"/>
+          <w:numId w:val="3"/>
+        </w:numPr>
+        <w:spacing w:after="0"/>
+      </w:pPr>
+      <w:proofErr w:type="spellStart"/>
+      <w:r>
+        <w:rPr>
+          <w:b/>
+          <w:bCs/>
+        </w:rPr>
+        <w:t>Body</w:t>
+      </w:r>
+      <w:proofErr w:type="spellEnd"/>
+      <w:r>
+        <w:rPr>
+          <w:b/>
+          <w:bCs/>
+        </w:rPr>
+        <w:t xml:space="preserve"> </w:t>
+      </w:r>
+      <w:r>
+        <w:rPr>
+          <w:b/>
+          <w:bCs/>
+        </w:rPr>
+        <w:t xml:space="preserve">Style: </w:t>
+      </w:r>
+      <w:r>
+        <w:t>Estilo de la</w:t>
+      </w:r>
+      <w:r>
+        <w:t xml:space="preserve"> </w:t>
+      </w:r>
+      <w:proofErr w:type="spellStart"/>
+      <w:r>
+        <w:t>corrocería</w:t>
+      </w:r>
+      <w:proofErr w:type="spellEnd"/>
+      <w:r>
+        <w:t xml:space="preserve"> del coche.</w:t>
+      </w:r>
+    </w:p>
+    <w:p>
+      <w:pPr>
+        <w:pStyle w:val="Prrafodelista"/>
+        <w:numPr>
+          <w:ilvl w:val="0"/>
+          <w:numId w:val="3"/>
+        </w:numPr>
+        <w:spacing w:after="0"/>
+      </w:pPr>
+      <w:proofErr w:type="spellStart"/>
+      <w:r>
+        <w:rPr>
+          <w:b/>
+          <w:bCs/>
+        </w:rPr>
+        <w:t>Phone</w:t>
+      </w:r>
+      <w:proofErr w:type="spellEnd"/>
+      <w:r>
+        <w:rPr>
+          <w:b/>
+          <w:bCs/>
+        </w:rPr>
+        <w:t>:</w:t>
+      </w:r>
+      <w:r>
+        <w:t xml:space="preserve"> </w:t>
+      </w:r>
+      <w:proofErr w:type="spellStart"/>
+      <w:r>
+        <w:t>Télefono</w:t>
+      </w:r>
+      <w:proofErr w:type="spellEnd"/>
+      <w:r>
+        <w:t>. Puede</w:t>
+      </w:r>
+      <w:r>
+        <w:t xml:space="preserve"> que sea el teléfono del comprador del coche. Es una columna </w:t>
+      </w:r>
+      <w:proofErr w:type="spellStart"/>
+      <w:r>
+        <w:t>irrevelente</w:t>
+      </w:r>
+      <w:proofErr w:type="spellEnd"/>
+      <w:r>
+        <w:t>, así que no le vamos a dar importancia.</w:t>
+      </w:r>
+    </w:p>
+    <w:p>
+      <w:pPr>
+        <w:pStyle w:val="Prrafodelista"/>
+        <w:numPr>
+          <w:ilvl w:val="0"/>
+          <w:numId w:val="3"/>
+        </w:numPr>
+        <w:spacing w:after="0"/>
+      </w:pPr>
+      <w:proofErr w:type="spellStart"/>
+      <w:r>
+        <w:rPr>
+          <w:b/>
+          <w:bCs/>
+        </w:rPr>
+        <w:t>Dealer_Region</w:t>
+      </w:r>
+      <w:proofErr w:type="spellEnd"/>
+      <w:r>
+        <w:t>:</w:t>
+      </w:r>
+      <w:r>
+        <w:t xml:space="preserve"> Región del concesionario.</w:t>
       </w:r>
     </w:p>
     <w:p/>
     <w:p>
       <w:pPr>
-        <w:pStyle w:val="Ttulo1"/>
-      </w:pPr>
-      <w:r>
-        <w:t>Análisis de columnas</w:t>
-      </w:r>
-    </w:p>
-    <w:p>
-      <w:pPr>
-        <w:spacing w:after="0"/>
-      </w:pPr>
-      <w:proofErr w:type="spellStart"/>
-      <w:r>
-        <w:rPr>
-          <w:b/>
-          <w:bCs/>
+        <w:pStyle w:val="Ttulo3"/>
+      </w:pPr>
+      <w:r>
+        <w:t>Columnas relevantes</w:t>
+      </w:r>
+    </w:p>
+    <w:p>
+      <w:r>
+        <w:t>Identificamos las c</w:t>
+      </w:r>
+      <w:r>
+        <w:t>olumnas relevantes para el análisis.</w:t>
+      </w:r>
+    </w:p>
+    <w:p>
+      <w:pPr>
+        <w:spacing w:after="0"/>
+        <w:rPr>
+          <w:lang w:val="en-US"/>
+        </w:rPr>
+      </w:pPr>
+      <w:proofErr w:type="spellStart"/>
+      <w:r>
+        <w:rPr>
+          <w:lang w:val="en-US"/>
         </w:rPr>
         <w:t>Car_id</w:t>
       </w:r>
       <w:proofErr w:type="spellEnd"/>
       <w:r>
         <w:rPr>
+          <w:lang w:val="en-US"/>
+        </w:rPr>
+        <w:t>.</w:t>
+      </w:r>
+    </w:p>
+    <w:p>
+      <w:pPr>
+        <w:spacing w:after="0"/>
+        <w:rPr>
+          <w:lang w:val="en-US"/>
+        </w:rPr>
+      </w:pPr>
+      <w:r>
+        <w:rPr>
+          <w:lang w:val="en-US"/>
+        </w:rPr>
+        <w:t>Date.</w:t>
+      </w:r>
+    </w:p>
+    <w:p>
+      <w:pPr>
+        <w:spacing w:after="0"/>
+        <w:rPr>
+          <w:lang w:val="en-US"/>
+        </w:rPr>
+      </w:pPr>
+      <w:r>
+        <w:rPr>
+          <w:lang w:val="en-US"/>
+        </w:rPr>
+        <w:t>Gender.</w:t>
+      </w:r>
+    </w:p>
+    <w:p>
+      <w:pPr>
+        <w:spacing w:after="0"/>
+        <w:rPr>
+          <w:lang w:val="en-US"/>
+        </w:rPr>
+      </w:pPr>
+      <w:r>
+        <w:rPr>
+          <w:lang w:val="en-US"/>
+        </w:rPr>
+        <w:lastRenderedPageBreak/>
+        <w:t>Annual Income.</w:t>
+      </w:r>
+    </w:p>
+    <w:p>
+      <w:pPr>
+        <w:spacing w:after="0"/>
+        <w:rPr>
+          <w:lang w:val="en-US"/>
+        </w:rPr>
+      </w:pPr>
+      <w:proofErr w:type="spellStart"/>
+      <w:r>
+        <w:rPr>
+          <w:lang w:val="en-US"/>
+        </w:rPr>
+        <w:t>Dealer_Name</w:t>
+      </w:r>
+      <w:proofErr w:type="spellEnd"/>
+      <w:r>
+        <w:rPr>
+          <w:lang w:val="en-US"/>
+        </w:rPr>
+        <w:t>.</w:t>
+      </w:r>
+    </w:p>
+    <w:p>
+      <w:pPr>
+        <w:spacing w:after="0"/>
+        <w:rPr>
+          <w:lang w:val="en-US"/>
+        </w:rPr>
+      </w:pPr>
+      <w:r>
+        <w:rPr>
+          <w:lang w:val="en-US"/>
+        </w:rPr>
+        <w:t>Company.</w:t>
+      </w:r>
+    </w:p>
+    <w:p>
+      <w:pPr>
+        <w:spacing w:after="0"/>
+        <w:rPr>
+          <w:lang w:val="en-US"/>
+        </w:rPr>
+      </w:pPr>
+      <w:r>
+        <w:rPr>
+          <w:lang w:val="en-US"/>
+        </w:rPr>
+        <w:t>Model</w:t>
+      </w:r>
+      <w:r>
+        <w:rPr>
+          <w:lang w:val="en-US"/>
+        </w:rPr>
+        <w:t>.</w:t>
+      </w:r>
+    </w:p>
+    <w:p>
+      <w:pPr>
+        <w:spacing w:after="0"/>
+        <w:rPr>
+          <w:lang w:val="en-US"/>
+        </w:rPr>
+      </w:pPr>
+      <w:r>
+        <w:rPr>
+          <w:lang w:val="en-US"/>
+        </w:rPr>
+        <w:t xml:space="preserve">Engine. </w:t>
+      </w:r>
+    </w:p>
+    <w:p>
+      <w:pPr>
+        <w:spacing w:after="0"/>
+        <w:rPr>
+          <w:lang w:val="en-US"/>
+        </w:rPr>
+      </w:pPr>
+      <w:r>
+        <w:rPr>
+          <w:lang w:val="en-US"/>
+        </w:rPr>
+        <w:t>Transmission.</w:t>
+      </w:r>
+    </w:p>
+    <w:p>
+      <w:pPr>
+        <w:spacing w:after="0"/>
+        <w:rPr>
+          <w:lang w:val="en-US"/>
+        </w:rPr>
+      </w:pPr>
+      <w:r>
+        <w:rPr>
+          <w:lang w:val="en-US"/>
+        </w:rPr>
+        <w:t>Color</w:t>
+      </w:r>
+      <w:r>
+        <w:rPr>
+          <w:lang w:val="en-US"/>
+        </w:rPr>
+        <w:t>.</w:t>
+      </w:r>
+    </w:p>
+    <w:p>
+      <w:pPr>
+        <w:spacing w:after="0"/>
+        <w:rPr>
+          <w:lang w:val="en-US"/>
+        </w:rPr>
+      </w:pPr>
+      <w:r>
+        <w:rPr>
+          <w:lang w:val="en-US"/>
+        </w:rPr>
+        <w:t>Price ($)</w:t>
+      </w:r>
+      <w:r>
+        <w:rPr>
+          <w:lang w:val="en-US"/>
+        </w:rPr>
+        <w:t>.</w:t>
+      </w:r>
+    </w:p>
+    <w:p>
+      <w:pPr>
+        <w:spacing w:after="0"/>
+        <w:rPr>
+          <w:lang w:val="en-US"/>
+        </w:rPr>
+      </w:pPr>
+      <w:r>
+        <w:rPr>
+          <w:lang w:val="en-US"/>
+        </w:rPr>
+        <w:t>Body Style.</w:t>
+      </w:r>
+    </w:p>
+    <w:p>
+      <w:pPr>
+        <w:spacing w:after="0"/>
+      </w:pPr>
+      <w:proofErr w:type="spellStart"/>
+      <w:r>
+        <w:t>Dealer_Region</w:t>
+      </w:r>
+      <w:proofErr w:type="spellEnd"/>
+      <w:r>
+        <w:t>.</w:t>
+      </w:r>
+    </w:p>
+    <w:p>
+      <w:pPr>
+        <w:spacing w:after="0"/>
+      </w:pPr>
+    </w:p>
+    <w:p>
+      <w:pPr>
+        <w:pStyle w:val="Ttulo2"/>
+      </w:pPr>
+      <w:r>
+        <w:t>Transformación y limpieza</w:t>
+      </w:r>
+    </w:p>
+    <w:p>
+      <w:pPr>
+        <w:spacing w:after="0"/>
+      </w:pPr>
+      <w:r>
+        <w:t xml:space="preserve">Creamos una subcarpeta nueva dentro de 'Data' con el nombre '2-Datos_transformados'. Dentro creamos una nueva hoja </w:t>
+      </w:r>
+      <w:r>
+        <w:t>Excel</w:t>
+      </w:r>
+      <w:r>
+        <w:t xml:space="preserve"> a partir de la anterior y la renombramos a '</w:t>
+      </w:r>
+      <w:proofErr w:type="spellStart"/>
+      <w:r>
+        <w:t>car_sales_transformados</w:t>
+      </w:r>
+      <w:proofErr w:type="spellEnd"/>
+      <w:r>
+        <w:t>'.  </w:t>
+      </w:r>
+    </w:p>
+    <w:p>
+      <w:pPr>
+        <w:spacing w:after="0"/>
+      </w:pPr>
+      <w:r>
+        <w:t>Creamos una columna nueva llamada 'Duplicados' para ver si tenemos algún identificador de ventas duplicado. No existen duplicados.  </w:t>
+      </w:r>
+    </w:p>
+    <w:p>
+      <w:pPr>
+        <w:spacing w:after="0"/>
+      </w:pPr>
+    </w:p>
+    <w:p>
+      <w:pPr>
+        <w:pStyle w:val="Ttulo3"/>
+      </w:pPr>
+      <w:r>
+        <w:t>Limpiamos los datos de la tabla</w:t>
+      </w:r>
+    </w:p>
+    <w:p>
+      <w:pPr>
+        <w:spacing w:after="0"/>
+      </w:pPr>
+    </w:p>
+    <w:p>
+      <w:pPr>
+        <w:spacing w:after="0"/>
+      </w:pPr>
+      <w:r>
+        <w:rPr>
+          <w:rStyle w:val="Ttulo4Car"/>
+        </w:rPr>
+        <w:t>Eliminamos datos irrelevantes</w:t>
+      </w:r>
+    </w:p>
+    <w:p>
+      <w:pPr>
+        <w:spacing w:after="0"/>
+      </w:pPr>
+      <w:r>
+        <w:t xml:space="preserve">Eliminamos las columnas </w:t>
+      </w:r>
+      <w:proofErr w:type="spellStart"/>
+      <w:r>
+        <w:t>customer_name</w:t>
+      </w:r>
+      <w:proofErr w:type="spellEnd"/>
+      <w:r>
+        <w:t xml:space="preserve">, </w:t>
+      </w:r>
+      <w:proofErr w:type="spellStart"/>
+      <w:r>
+        <w:t>dealer_no</w:t>
+      </w:r>
+      <w:proofErr w:type="spellEnd"/>
+      <w:r>
+        <w:t xml:space="preserve">, </w:t>
+      </w:r>
+      <w:proofErr w:type="spellStart"/>
+      <w:r>
+        <w:t>phone</w:t>
+      </w:r>
+      <w:proofErr w:type="spellEnd"/>
+      <w:r>
+        <w:t xml:space="preserve">  </w:t>
+      </w:r>
+    </w:p>
+    <w:p>
+      <w:pPr>
+        <w:spacing w:after="0"/>
+      </w:pPr>
+    </w:p>
+    <w:p>
+      <w:pPr>
+        <w:pStyle w:val="Ttulo4"/>
+      </w:pPr>
+      <w:r>
+        <w:t>Los tipos de datos correctos</w:t>
+      </w:r>
+    </w:p>
+    <w:p>
+      <w:pPr>
+        <w:spacing w:after="0"/>
+      </w:pPr>
+      <w:r>
+        <w:t>Creamos una hoja nueva llamada 'Nulos' para ver cuantas columnas tienen valores nulos. Todos los datos están rellenos.  </w:t>
+      </w:r>
+    </w:p>
+    <w:p>
+      <w:pPr>
+        <w:spacing w:after="0"/>
+      </w:pPr>
+      <w:r>
+        <w:t>Vemos que todos los datos son correctos.  </w:t>
+      </w:r>
+    </w:p>
+    <w:p>
+      <w:pPr>
+        <w:spacing w:after="0"/>
+      </w:pPr>
+    </w:p>
+    <w:p>
+      <w:pPr>
+        <w:pStyle w:val="Ttulo4"/>
+      </w:pPr>
+      <w:r>
+        <w:t>Normalizar los datos</w:t>
+      </w:r>
+    </w:p>
+    <w:p>
+      <w:pPr>
+        <w:spacing w:after="0"/>
+      </w:pPr>
+      <w:r>
+        <w:t>Todas las columnas tienen los datos normalizados  </w:t>
+      </w:r>
+    </w:p>
+    <w:p>
+      <w:pPr>
+        <w:spacing w:after="0"/>
+      </w:pPr>
+    </w:p>
+    <w:p>
+      <w:pPr>
+        <w:pStyle w:val="Ttulo2"/>
+      </w:pPr>
+      <w:r>
+        <w:t>Análisis descriptivo de columnas numéricas</w:t>
+      </w:r>
+    </w:p>
+    <w:p>
+      <w:r>
+        <w:t xml:space="preserve">Creamos una subcarpeta nueva dentro de 'Data' con el nombre '3-Data_analisis'. Dentro copiamos la </w:t>
+      </w:r>
+      <w:r>
+        <w:t>Excel</w:t>
+      </w:r>
+      <w:r>
+        <w:t xml:space="preserve"> </w:t>
+      </w:r>
+      <w:r>
+        <w:t>‘</w:t>
+      </w:r>
+      <w:proofErr w:type="spellStart"/>
+      <w:r>
+        <w:t>car_Sales_transformados</w:t>
+      </w:r>
+      <w:proofErr w:type="spellEnd"/>
+      <w:r>
+        <w:t>’</w:t>
+      </w:r>
+      <w:r>
+        <w:t xml:space="preserve"> y la renombramos a </w:t>
+      </w:r>
+      <w:r>
+        <w:t>‘</w:t>
+      </w:r>
+      <w:proofErr w:type="spellStart"/>
+      <w:r>
+        <w:t>car_sales_analisis_descriptivo</w:t>
+      </w:r>
+      <w:proofErr w:type="spellEnd"/>
+      <w:r>
+        <w:t>’</w:t>
+      </w:r>
+      <w:r>
+        <w:t xml:space="preserve">.   </w:t>
+      </w:r>
+    </w:p>
+    <w:p>
+      <w:r>
+        <w:t xml:space="preserve">Creamos una nueva hoja </w:t>
+      </w:r>
+      <w:r>
+        <w:t>Excel</w:t>
+      </w:r>
+      <w:r>
+        <w:t xml:space="preserve"> llamada '</w:t>
+      </w:r>
+      <w:proofErr w:type="spellStart"/>
+      <w:r>
+        <w:t>analisis_descriptivo_numericas</w:t>
+      </w:r>
+      <w:proofErr w:type="spellEnd"/>
+      <w:r>
+        <w:t>'  </w:t>
+      </w:r>
+    </w:p>
+    <w:p>
+      <w:r>
+        <w:t>Borramos la hoja Nulos.  </w:t>
+      </w:r>
+    </w:p>
+    <w:p>
+      <w:r>
+        <w:t xml:space="preserve">Eliminamos la columna 'Duplicado' de la hoja </w:t>
+      </w:r>
+      <w:proofErr w:type="spellStart"/>
+      <w:r>
+        <w:t>car_sales</w:t>
+      </w:r>
+      <w:proofErr w:type="spellEnd"/>
+      <w:r>
+        <w:t>.  </w:t>
+      </w:r>
+    </w:p>
+    <w:p/>
+    <w:p>
+      <w:r>
+        <w:t xml:space="preserve">Los </w:t>
+      </w:r>
+      <w:proofErr w:type="spellStart"/>
+      <w:r>
+        <w:t>insights</w:t>
+      </w:r>
+      <w:proofErr w:type="spellEnd"/>
+      <w:r>
+        <w:t xml:space="preserve"> de las columnas numéricas son:</w:t>
+      </w:r>
+    </w:p>
+    <w:p>
+      <w:pPr>
+        <w:spacing w:after="0"/>
+      </w:pPr>
+      <w:proofErr w:type="spellStart"/>
+      <w:r>
+        <w:rPr>
+          <w:b/>
+          <w:bCs/>
+        </w:rPr>
+        <w:lastRenderedPageBreak/>
+        <w:t>Annual</w:t>
+      </w:r>
+      <w:proofErr w:type="spellEnd"/>
+      <w:r>
+        <w:rPr>
+          <w:b/>
+          <w:bCs/>
+        </w:rPr>
+        <w:t xml:space="preserve"> </w:t>
+      </w:r>
+      <w:proofErr w:type="spellStart"/>
+      <w:r>
+        <w:rPr>
+          <w:b/>
+          <w:bCs/>
+        </w:rPr>
+        <w:t>Income</w:t>
+      </w:r>
+      <w:proofErr w:type="spellEnd"/>
+      <w:r>
+        <w:rPr>
           <w:b/>
           <w:bCs/>
         </w:rPr>
         <w:t>:</w:t>
       </w:r>
       <w:r>
-        <w:t xml:space="preserve"> identificador único d</w:t>
-      </w:r>
-      <w:r>
-        <w:t>e la venta.</w:t>
-      </w:r>
-    </w:p>
-    <w:p>
-      <w:pPr>
-        <w:spacing w:after="0"/>
-      </w:pPr>
-      <w:r>
-        <w:rPr>
-          <w:b/>
-          <w:bCs/>
-        </w:rPr>
-        <w:t>Date</w:t>
+        <w:rPr>
+          <w:b/>
+          <w:bCs/>
+        </w:rPr>
+        <w:t xml:space="preserve"> </w:t>
+      </w:r>
+      <w:r>
+        <w:t>Los datos m</w:t>
+      </w:r>
+      <w:r>
+        <w:t xml:space="preserve">uestran que el ingreso medio de los compradores es de </w:t>
+      </w:r>
+      <w:r>
+        <w:t>830.840,29</w:t>
+      </w:r>
+      <w:r>
+        <w:t xml:space="preserve"> dólares.</w:t>
+      </w:r>
+      <w:r>
+        <w:t xml:space="preserve"> Hay un gran grupo de compradores que cobran 13.500 dólares tal y como detalla la moda. Lo que sugiere que hay valores atípicos elevados que elevan la media. Tenemos una cu</w:t>
+      </w:r>
+      <w:r>
+        <w:t>r</w:t>
+      </w:r>
+      <w:r>
+        <w:t xml:space="preserve">tosis muy alta, lo que sugiere colas muy pesadas con valores muy extremos. El coeficiente de asimetría, nos indica que </w:t>
+      </w:r>
+      <w:r>
+        <w:t xml:space="preserve">tenemos </w:t>
+      </w:r>
+      <w:r>
+        <w:t>muchos clientes con ingresos bajos y algunos con ingresos muy altos.</w:t>
+      </w:r>
+    </w:p>
+    <w:p>
+      <w:pPr>
+        <w:spacing w:after="0"/>
+      </w:pPr>
+    </w:p>
+    <w:p>
+      <w:pPr>
+        <w:spacing w:after="0"/>
+        <w:rPr>
+          <w:b/>
+          <w:bCs/>
+        </w:rPr>
+      </w:pPr>
+      <w:r>
+        <w:rPr>
+          <w:b/>
+          <w:bCs/>
+        </w:rPr>
+        <w:t>Price ($)</w:t>
       </w:r>
       <w:r>
         <w:rPr>
@@ -150,38 +1314,81 @@
         <w:t>:</w:t>
       </w:r>
       <w:r>
-        <w:t xml:space="preserve"> Fecha de la v</w:t>
-      </w:r>
-      <w:r>
-        <w:t>enta del vehículo.</w:t>
-      </w:r>
-    </w:p>
-    <w:p>
-      <w:pPr>
-        <w:spacing w:after="0"/>
-      </w:pPr>
-      <w:proofErr w:type="spellStart"/>
-      <w:r>
-        <w:rPr>
-          <w:b/>
-          <w:bCs/>
-        </w:rPr>
-        <w:t>Customer_Name</w:t>
-      </w:r>
-      <w:proofErr w:type="spellEnd"/>
-      <w:r>
-        <w:rPr>
-          <w:b/>
-          <w:bCs/>
-        </w:rPr>
+        <w:rPr>
+          <w:b/>
+          <w:bCs/>
+        </w:rPr>
+        <w:t xml:space="preserve"> </w:t>
+      </w:r>
+      <w:r>
+        <w:t xml:space="preserve">Los datos muestran </w:t>
+      </w:r>
+      <w:r>
+        <w:t>que el precio medio de los coches es de 28.090 dólares. El precio más común es de 22.000 dólares. E</w:t>
+      </w:r>
+      <w:r>
+        <w:t>l</w:t>
+      </w:r>
+      <w:r>
+        <w:t xml:space="preserve"> coeficiente de asimetría nos indica que hay muchos coches con precios bajos y algunos con precios muy elevados. </w:t>
+      </w:r>
+    </w:p>
+    <w:p>
+      <w:pPr>
+        <w:spacing w:after="0"/>
+      </w:pPr>
+    </w:p>
+    <w:p>
+      <w:pPr>
+        <w:pStyle w:val="Ttulo2"/>
+      </w:pPr>
+      <w:r>
+        <w:t xml:space="preserve">Análisis descriptivo de columnas </w:t>
+      </w:r>
+      <w:r>
+        <w:t>categóricas</w:t>
+      </w:r>
+    </w:p>
+    <w:p>
+      <w:r>
+        <w:t xml:space="preserve">Sobre la misma hoja </w:t>
+      </w:r>
+      <w:r>
+        <w:t>Excel</w:t>
+      </w:r>
+      <w:r>
+        <w:t xml:space="preserve"> anterior, creamos una hoja nueva llamada '</w:t>
+      </w:r>
+      <w:proofErr w:type="spellStart"/>
+      <w:r>
+        <w:t>analisis_descriptivo_categorica</w:t>
+      </w:r>
+      <w:proofErr w:type="spellEnd"/>
+      <w:r>
+        <w:t>'</w:t>
+      </w:r>
+      <w:r>
+        <w:t>.</w:t>
+      </w:r>
+    </w:p>
+    <w:p>
+      <w:r>
+        <w:t>A</w:t>
+      </w:r>
+      <w:r>
+        <w:t xml:space="preserve">nalizamos las siguientes columnas </w:t>
+      </w:r>
+      <w:r>
+        <w:t xml:space="preserve">categóricas y obtenemos los siguientes </w:t>
+      </w:r>
+      <w:proofErr w:type="spellStart"/>
+      <w:r>
+        <w:t>insights</w:t>
+      </w:r>
+      <w:proofErr w:type="spellEnd"/>
+      <w:r>
         <w:t>:</w:t>
       </w:r>
-      <w:r>
-        <w:t xml:space="preserve"> Nombre del clien</w:t>
-      </w:r>
-      <w:r>
-        <w:t>te que ha comprado el coche.</w:t>
-      </w:r>
     </w:p>
     <w:p>
       <w:pPr>
@@ -204,39 +1411,41 @@
         <w:t>:</w:t>
       </w:r>
       <w:r>
-        <w:t xml:space="preserve"> Género del cliente q</w:t>
-      </w:r>
-      <w:r>
-        <w:t>ue ha comprado el coche.</w:t>
-      </w:r>
-    </w:p>
-    <w:p>
-      <w:pPr>
-        <w:spacing w:after="0"/>
-      </w:pPr>
-      <w:proofErr w:type="spellStart"/>
-      <w:r>
-        <w:rPr>
-          <w:b/>
-          <w:bCs/>
-        </w:rPr>
-        <w:t>Annual</w:t>
-      </w:r>
-      <w:proofErr w:type="spellEnd"/>
-      <w:r>
         <w:rPr>
           <w:b/>
           <w:bCs/>
         </w:rPr>
         <w:t xml:space="preserve"> </w:t>
       </w:r>
-      <w:proofErr w:type="spellStart"/>
-      <w:r>
-        <w:rPr>
-          <w:b/>
-          <w:bCs/>
-        </w:rPr>
-        <w:t>Income</w:t>
+      <w:r>
+        <w:t>El g</w:t>
+      </w:r>
+      <w:r>
+        <w:t>é</w:t>
+      </w:r>
+      <w:r>
+        <w:t>nero parec</w:t>
+      </w:r>
+      <w:r>
+        <w:t xml:space="preserve">e ser un factor determinante en las ventas. Los hombres realizan muchas compras de coches que las mujeres. </w:t>
+      </w:r>
+    </w:p>
+    <w:p>
+      <w:pPr>
+        <w:spacing w:after="0"/>
+      </w:pPr>
+    </w:p>
+    <w:p>
+      <w:pPr>
+        <w:spacing w:after="0"/>
+      </w:pPr>
+      <w:proofErr w:type="spellStart"/>
+      <w:r>
+        <w:rPr>
+          <w:b/>
+          <w:bCs/>
+        </w:rPr>
+        <w:t>Dealer_Name</w:t>
       </w:r>
       <w:proofErr w:type="spellEnd"/>
       <w:r>
@@ -247,43 +1456,70 @@
         <w:t>:</w:t>
       </w:r>
       <w:r>
-        <w:t xml:space="preserve"> Ingresos anu</w:t>
-      </w:r>
-      <w:r>
-        <w:t>a</w:t>
-      </w:r>
-      <w:r>
-        <w:t>les d</w:t>
-      </w:r>
-      <w:r>
-        <w:t>el comprador del coche.</w:t>
-      </w:r>
-    </w:p>
-    <w:p>
-      <w:pPr>
-        <w:spacing w:after="0"/>
-      </w:pPr>
-      <w:proofErr w:type="spellStart"/>
-      <w:r>
-        <w:rPr>
-          <w:b/>
-          <w:bCs/>
-        </w:rPr>
-        <w:t>De</w:t>
-      </w:r>
-      <w:r>
-        <w:rPr>
-          <w:b/>
-          <w:bCs/>
-        </w:rPr>
-        <w:t>a</w:t>
-      </w:r>
-      <w:r>
-        <w:rPr>
-          <w:b/>
-          <w:bCs/>
-        </w:rPr>
-        <w:t>ler_Name</w:t>
+        <w:rPr>
+          <w:b/>
+          <w:bCs/>
+        </w:rPr>
+        <w:t xml:space="preserve"> </w:t>
+      </w:r>
+      <w:r>
+        <w:t xml:space="preserve"> Vemos que los datos se dividen en dos grupos. El primer grupo de concesionarios tienes unas ventas que rondan los 630 coches vendidos, mientras que el otro grupo</w:t>
+      </w:r>
+      <w:r>
+        <w:t xml:space="preserve"> está entre los 1250-1300 coches vendidos. </w:t>
+      </w:r>
+    </w:p>
+    <w:p>
+      <w:pPr>
+        <w:spacing w:after="0"/>
+      </w:pPr>
+    </w:p>
+    <w:p>
+      <w:pPr>
+        <w:spacing w:after="0"/>
+      </w:pPr>
+      <w:r>
+        <w:rPr>
+          <w:b/>
+          <w:bCs/>
+        </w:rPr>
+        <w:t>Company:</w:t>
+      </w:r>
+      <w:r>
+        <w:rPr>
+          <w:b/>
+          <w:bCs/>
+        </w:rPr>
+        <w:t xml:space="preserve"> </w:t>
+      </w:r>
+      <w:r>
+        <w:t xml:space="preserve">Podemos ver que las marcas más vendidas son Chevrolet, Dodge, Ford con más de 1.500 unidades vendidas. Seguramente sean marcas de confianza para el público de este análisis. Mientras que las marcas menos vendidas son Saab, Jaguar, </w:t>
+      </w:r>
+      <w:proofErr w:type="spellStart"/>
+      <w:r>
+        <w:t>Infinity</w:t>
+      </w:r>
+      <w:proofErr w:type="spellEnd"/>
+      <w:r>
+        <w:t xml:space="preserve"> y Hyundai. Puedes que este menos número de ventas se deba al precio caro de los coches o la poca confianza en la marca.</w:t>
+      </w:r>
+    </w:p>
+    <w:p>
+      <w:pPr>
+        <w:spacing w:after="0"/>
+      </w:pPr>
+    </w:p>
+    <w:p>
+      <w:pPr>
+        <w:spacing w:after="0"/>
+      </w:pPr>
+      <w:proofErr w:type="spellStart"/>
+      <w:r>
+        <w:rPr>
+          <w:b/>
+          <w:bCs/>
+        </w:rPr>
+        <w:t>Engine</w:t>
       </w:r>
       <w:proofErr w:type="spellEnd"/>
       <w:r>
@@ -294,23 +1530,61 @@
         <w:t xml:space="preserve">: </w:t>
       </w:r>
       <w:r>
-        <w:t xml:space="preserve">Nombre del </w:t>
-      </w:r>
-      <w:r>
-        <w:t>concesionario.</w:t>
-      </w:r>
-    </w:p>
-    <w:p>
-      <w:pPr>
-        <w:spacing w:after="0"/>
-      </w:pPr>
-      <w:r>
-        <w:rPr>
-          <w:b/>
-          <w:bCs/>
-        </w:rPr>
-        <w:t>Company</w:t>
-      </w:r>
+        <w:rPr>
+          <w:b/>
+          <w:bCs/>
+        </w:rPr>
+        <w:t xml:space="preserve"> </w:t>
+      </w:r>
+      <w:r>
+        <w:t>Los datos m</w:t>
+      </w:r>
+      <w:r>
+        <w:t>uestras que el tipo de motor no es un factor determinante en las ventas.  Si que tiene un número mayor de ventas el doble árbol de levas (</w:t>
+      </w:r>
+      <w:proofErr w:type="spellStart"/>
+      <w:r>
+        <w:t>Double</w:t>
+      </w:r>
+      <w:proofErr w:type="spellEnd"/>
+      <w:r>
+        <w:t xml:space="preserve"> </w:t>
+      </w:r>
+      <w:proofErr w:type="spellStart"/>
+      <w:r>
+        <w:t>overhead</w:t>
+      </w:r>
+      <w:proofErr w:type="spellEnd"/>
+      <w:r>
+        <w:t xml:space="preserve"> </w:t>
+      </w:r>
+      <w:proofErr w:type="spellStart"/>
+      <w:r>
+        <w:t>camshaft</w:t>
+      </w:r>
+      <w:proofErr w:type="spellEnd"/>
+      <w:r>
+        <w:t>), pero no es muy significativo.</w:t>
+      </w:r>
+    </w:p>
+    <w:p>
+      <w:pPr>
+        <w:spacing w:after="0"/>
+      </w:pPr>
+    </w:p>
+    <w:p>
+      <w:pPr>
+        <w:spacing w:after="0"/>
+      </w:pPr>
+      <w:proofErr w:type="spellStart"/>
+      <w:r>
+        <w:rPr>
+          <w:b/>
+          <w:bCs/>
+        </w:rPr>
+        <w:t>Transmission</w:t>
+      </w:r>
+      <w:proofErr w:type="spellEnd"/>
       <w:r>
         <w:rPr>
           <w:b/>
@@ -319,20 +1593,135 @@
         <w:t>:</w:t>
       </w:r>
       <w:r>
-        <w:t xml:space="preserve"> Marca del coche que se ha vendido.</w:t>
-      </w:r>
-    </w:p>
-    <w:p>
-      <w:pPr>
-        <w:spacing w:after="0"/>
-      </w:pPr>
-      <w:proofErr w:type="spellStart"/>
-      <w:r>
-        <w:rPr>
-          <w:b/>
-          <w:bCs/>
-        </w:rPr>
-        <w:t>Model</w:t>
+        <w:rPr>
+          <w:b/>
+          <w:bCs/>
+        </w:rPr>
+        <w:t xml:space="preserve"> </w:t>
+      </w:r>
+      <w:r>
+        <w:t xml:space="preserve">Los </w:t>
+      </w:r>
+      <w:r>
+        <w:t>datos muestran que la transmisión no es un factor determinante en las ventas. La transmisión automática tiene un mayor número de ventas. Si nos fijamos en los datos, podríamos decir que el tipo de motor de doble árbol de levas se vende con transmisión automática y el</w:t>
+      </w:r>
+      <w:r>
+        <w:t xml:space="preserve"> árbol de levas en modo manual.</w:t>
+      </w:r>
+    </w:p>
+    <w:p>
+      <w:pPr>
+        <w:spacing w:after="0"/>
+        <w:rPr>
+          <w:b/>
+          <w:bCs/>
+        </w:rPr>
+      </w:pPr>
+    </w:p>
+    <w:p>
+      <w:pPr>
+        <w:spacing w:after="0"/>
+      </w:pPr>
+      <w:r>
+        <w:rPr>
+          <w:b/>
+          <w:bCs/>
+        </w:rPr>
+        <w:t>Color:</w:t>
+      </w:r>
+      <w:r>
+        <w:rPr>
+          <w:b/>
+          <w:bCs/>
+        </w:rPr>
+        <w:t xml:space="preserve"> </w:t>
+      </w:r>
+      <w:r>
+        <w:t>L</w:t>
+      </w:r>
+      <w:r>
+        <w:t>os datos muestras solamente 3 tipo de colores. El que más se vende con diferencia es blanco pálido, seguido del negro. El rojo sería el tercer color más vendido.</w:t>
+      </w:r>
+    </w:p>
+    <w:p>
+      <w:pPr>
+        <w:spacing w:after="0"/>
+        <w:rPr>
+          <w:b/>
+          <w:bCs/>
+        </w:rPr>
+      </w:pPr>
+    </w:p>
+    <w:p>
+      <w:pPr>
+        <w:spacing w:after="0"/>
+      </w:pPr>
+      <w:proofErr w:type="spellStart"/>
+      <w:r>
+        <w:rPr>
+          <w:b/>
+          <w:bCs/>
+        </w:rPr>
+        <w:t>Body</w:t>
+      </w:r>
+      <w:proofErr w:type="spellEnd"/>
+      <w:r>
+        <w:rPr>
+          <w:b/>
+          <w:bCs/>
+        </w:rPr>
+        <w:t xml:space="preserve"> Style:</w:t>
+      </w:r>
+      <w:r>
+        <w:rPr>
+          <w:b/>
+          <w:bCs/>
+        </w:rPr>
+        <w:t xml:space="preserve"> </w:t>
+      </w:r>
+      <w:r>
+        <w:t xml:space="preserve">Los SUV y los </w:t>
+      </w:r>
+      <w:proofErr w:type="spellStart"/>
+      <w:r>
+        <w:t>hathcback</w:t>
+      </w:r>
+      <w:proofErr w:type="spellEnd"/>
+      <w:r>
+        <w:t xml:space="preserve"> son l</w:t>
+      </w:r>
+      <w:r>
+        <w:t xml:space="preserve">as carrocerías preferidas por los compradores.  Mientras que los </w:t>
+      </w:r>
+      <w:proofErr w:type="spellStart"/>
+      <w:r>
+        <w:t>hardtop</w:t>
+      </w:r>
+      <w:proofErr w:type="spellEnd"/>
+      <w:r>
+        <w:t xml:space="preserve"> y Passenger son los menos deseados por los compradores.</w:t>
+      </w:r>
+    </w:p>
+    <w:p>
+      <w:pPr>
+        <w:spacing w:after="0"/>
+      </w:pPr>
+    </w:p>
+    <w:p>
+      <w:pPr>
+        <w:spacing w:after="0"/>
+        <w:rPr>
+          <w:b/>
+          <w:bCs/>
+        </w:rPr>
+      </w:pPr>
+      <w:proofErr w:type="spellStart"/>
+      <w:r>
+        <w:rPr>
+          <w:b/>
+          <w:bCs/>
+        </w:rPr>
+        <w:t>Dealer_Region</w:t>
       </w:r>
       <w:proofErr w:type="spellEnd"/>
       <w:r>
@@ -343,169 +1732,6 @@
         <w:t>:</w:t>
       </w:r>
       <w:r>
-        <w:t xml:space="preserve"> Modelo del coche q</w:t>
-      </w:r>
-      <w:r>
-        <w:t>ue se ha vendido</w:t>
-      </w:r>
-    </w:p>
-    <w:p>
-      <w:pPr>
-        <w:spacing w:after="0"/>
-      </w:pPr>
-      <w:proofErr w:type="spellStart"/>
-      <w:r>
-        <w:rPr>
-          <w:b/>
-          <w:bCs/>
-        </w:rPr>
-        <w:t>Engine</w:t>
-      </w:r>
-      <w:proofErr w:type="spellEnd"/>
-      <w:r>
-        <w:rPr>
-          <w:b/>
-          <w:bCs/>
-        </w:rPr>
-        <w:t>:</w:t>
-      </w:r>
-      <w:r>
-        <w:t xml:space="preserve"> Tipo de m</w:t>
-      </w:r>
-      <w:r>
-        <w:t xml:space="preserve">otor del coche vendido. </w:t>
-      </w:r>
-    </w:p>
-    <w:p>
-      <w:pPr>
-        <w:spacing w:after="0"/>
-      </w:pPr>
-      <w:proofErr w:type="spellStart"/>
-      <w:r>
-        <w:rPr>
-          <w:b/>
-          <w:bCs/>
-        </w:rPr>
-        <w:t>Transmission</w:t>
-      </w:r>
-      <w:proofErr w:type="spellEnd"/>
-      <w:r>
-        <w:rPr>
-          <w:b/>
-          <w:bCs/>
-        </w:rPr>
-        <w:t>:</w:t>
-      </w:r>
-      <w:r>
-        <w:t xml:space="preserve"> Tipo de transmisión del coche.</w:t>
-      </w:r>
-    </w:p>
-    <w:p>
-      <w:pPr>
-        <w:spacing w:after="0"/>
-      </w:pPr>
-      <w:r>
-        <w:rPr>
-          <w:b/>
-          <w:bCs/>
-        </w:rPr>
-        <w:t>Color</w:t>
-      </w:r>
-      <w:r>
-        <w:rPr>
-          <w:b/>
-          <w:bCs/>
-        </w:rPr>
-        <w:t>:</w:t>
-      </w:r>
-      <w:r>
-        <w:t xml:space="preserve"> Color del coche.</w:t>
-      </w:r>
-    </w:p>
-    <w:p>
-      <w:pPr>
-        <w:spacing w:after="0"/>
-      </w:pPr>
-      <w:r>
-        <w:rPr>
-          <w:b/>
-          <w:bCs/>
-        </w:rPr>
-        <w:t>Price ($)</w:t>
-      </w:r>
-      <w:r>
-        <w:rPr>
-          <w:b/>
-          <w:bCs/>
-        </w:rPr>
-        <w:t>:</w:t>
-      </w:r>
-      <w:r>
-        <w:t xml:space="preserve"> Precio que ha costado el coche:</w:t>
-      </w:r>
-    </w:p>
-    <w:p>
-      <w:pPr>
-        <w:spacing w:after="0"/>
-      </w:pPr>
-      <w:proofErr w:type="spellStart"/>
-      <w:r>
-        <w:rPr>
-          <w:b/>
-          <w:bCs/>
-        </w:rPr>
-        <w:t>D</w:t>
-      </w:r>
-      <w:r>
-        <w:rPr>
-          <w:b/>
-          <w:bCs/>
-        </w:rPr>
-        <w:t>e</w:t>
-      </w:r>
-      <w:r>
-        <w:rPr>
-          <w:b/>
-          <w:bCs/>
-        </w:rPr>
-        <w:t>a</w:t>
-      </w:r>
-      <w:r>
-        <w:rPr>
-          <w:b/>
-          <w:bCs/>
-        </w:rPr>
-        <w:t>ler_No</w:t>
-      </w:r>
-      <w:proofErr w:type="spellEnd"/>
-      <w:r>
-        <w:rPr>
-          <w:b/>
-          <w:bCs/>
-        </w:rPr>
-        <w:t>:</w:t>
-      </w:r>
-      <w:r>
-        <w:t xml:space="preserve"> Número del </w:t>
-      </w:r>
-      <w:r>
-        <w:t>concesionario.</w:t>
-      </w:r>
-    </w:p>
-    <w:p>
-      <w:pPr>
-        <w:spacing w:after="0"/>
-      </w:pPr>
-      <w:proofErr w:type="spellStart"/>
-      <w:r>
-        <w:rPr>
-          <w:b/>
-          <w:bCs/>
-        </w:rPr>
-        <w:t>Body</w:t>
-      </w:r>
-      <w:proofErr w:type="spellEnd"/>
-      <w:r>
         <w:rPr>
           <w:b/>
           <w:bCs/>
@@ -513,1301 +1739,66 @@
         <w:t xml:space="preserve"> </w:t>
       </w:r>
       <w:r>
-        <w:rPr>
-          <w:b/>
-          <w:bCs/>
-        </w:rPr>
-        <w:t xml:space="preserve">Style: </w:t>
-      </w:r>
-      <w:r>
-        <w:t>Estilo de la</w:t>
-      </w:r>
-      <w:r>
-        <w:t xml:space="preserve"> </w:t>
-      </w:r>
-      <w:proofErr w:type="spellStart"/>
-      <w:r>
-        <w:t>corrocería</w:t>
-      </w:r>
-      <w:proofErr w:type="spellEnd"/>
-      <w:r>
-        <w:t xml:space="preserve"> del coche.</w:t>
-      </w:r>
-    </w:p>
-    <w:p>
-      <w:pPr>
-        <w:spacing w:after="0"/>
-      </w:pPr>
-      <w:proofErr w:type="spellStart"/>
-      <w:r>
-        <w:rPr>
-          <w:b/>
-          <w:bCs/>
-        </w:rPr>
-        <w:t>Phone</w:t>
-      </w:r>
-      <w:proofErr w:type="spellEnd"/>
-      <w:r>
-        <w:rPr>
-          <w:b/>
-          <w:bCs/>
-        </w:rPr>
-        <w:t>:</w:t>
-      </w:r>
-      <w:r>
-        <w:t xml:space="preserve"> </w:t>
-      </w:r>
-      <w:proofErr w:type="spellStart"/>
-      <w:r>
-        <w:t>Télefono</w:t>
-      </w:r>
-      <w:proofErr w:type="spellEnd"/>
-      <w:r>
-        <w:t>. Puede</w:t>
-      </w:r>
-      <w:r>
-        <w:t xml:space="preserve"> que sea el teléfono del comprador del coche. Es una columna </w:t>
-      </w:r>
-      <w:proofErr w:type="spellStart"/>
-      <w:r>
-        <w:t>irrevelente</w:t>
-      </w:r>
-      <w:proofErr w:type="spellEnd"/>
-      <w:r>
-        <w:t>, así que no le vamos a dar importancia.</w:t>
-      </w:r>
-    </w:p>
-    <w:p>
-      <w:pPr>
-        <w:spacing w:after="0"/>
-      </w:pPr>
-      <w:proofErr w:type="spellStart"/>
-      <w:r>
-        <w:rPr>
-          <w:b/>
-          <w:bCs/>
-        </w:rPr>
-        <w:t>Dealer_Region</w:t>
-      </w:r>
-      <w:proofErr w:type="spellEnd"/>
-      <w:r>
-        <w:t>:</w:t>
-      </w:r>
-      <w:r>
-        <w:t xml:space="preserve"> Región del concesionario.</w:t>
-      </w:r>
-    </w:p>
-    <w:p/>
-    <w:p>
-      <w:pPr>
-        <w:pStyle w:val="Ttulo1"/>
-        <w:rPr>
-          <w:lang w:val="en-US"/>
-        </w:rPr>
-      </w:pPr>
-      <w:proofErr w:type="spellStart"/>
-      <w:r>
-        <w:rPr>
-          <w:lang w:val="en-US"/>
-        </w:rPr>
-        <w:t>Columnas</w:t>
-      </w:r>
-      <w:proofErr w:type="spellEnd"/>
-      <w:r>
-        <w:rPr>
-          <w:lang w:val="en-US"/>
-        </w:rPr>
-        <w:t xml:space="preserve"> </w:t>
-      </w:r>
-      <w:proofErr w:type="spellStart"/>
-      <w:r>
-        <w:rPr>
-          <w:lang w:val="en-US"/>
-        </w:rPr>
-        <w:t>relevantes</w:t>
-      </w:r>
-      <w:proofErr w:type="spellEnd"/>
-    </w:p>
-    <w:p>
-      <w:pPr>
-        <w:spacing w:after="0"/>
-        <w:rPr>
-          <w:lang w:val="en-US"/>
-        </w:rPr>
-      </w:pPr>
-      <w:proofErr w:type="spellStart"/>
-      <w:r>
-        <w:rPr>
-          <w:lang w:val="en-US"/>
-        </w:rPr>
-        <w:t>Car_id</w:t>
-      </w:r>
-      <w:proofErr w:type="spellEnd"/>
-      <w:r>
-        <w:rPr>
-          <w:lang w:val="en-US"/>
-        </w:rPr>
-        <w:t>.</w:t>
-      </w:r>
-    </w:p>
-    <w:p>
-      <w:pPr>
-        <w:spacing w:after="0"/>
-        <w:rPr>
-          <w:lang w:val="en-US"/>
-        </w:rPr>
-      </w:pPr>
-      <w:r>
-        <w:rPr>
-          <w:lang w:val="en-US"/>
-        </w:rPr>
-        <w:t>Date.</w:t>
-      </w:r>
-    </w:p>
-    <w:p>
-      <w:pPr>
-        <w:spacing w:after="0"/>
-        <w:rPr>
-          <w:lang w:val="en-US"/>
-        </w:rPr>
-      </w:pPr>
-      <w:r>
-        <w:rPr>
-          <w:lang w:val="en-US"/>
-        </w:rPr>
-        <w:t>Gender.</w:t>
-      </w:r>
-    </w:p>
-    <w:p>
-      <w:pPr>
-        <w:spacing w:after="0"/>
-        <w:rPr>
-          <w:lang w:val="en-US"/>
-        </w:rPr>
-      </w:pPr>
-      <w:r>
-        <w:rPr>
-          <w:lang w:val="en-US"/>
-        </w:rPr>
-        <w:t>Annual Income.</w:t>
-      </w:r>
-    </w:p>
-    <w:p>
-      <w:pPr>
-        <w:spacing w:after="0"/>
-        <w:rPr>
-          <w:lang w:val="en-US"/>
-        </w:rPr>
-      </w:pPr>
-      <w:proofErr w:type="spellStart"/>
-      <w:r>
-        <w:rPr>
-          <w:lang w:val="en-US"/>
-        </w:rPr>
-        <w:t>Dealer_Name</w:t>
-      </w:r>
-      <w:proofErr w:type="spellEnd"/>
-      <w:r>
-        <w:rPr>
-          <w:lang w:val="en-US"/>
-        </w:rPr>
-        <w:t>.</w:t>
-      </w:r>
-    </w:p>
-    <w:p>
-      <w:pPr>
-        <w:spacing w:after="0"/>
-        <w:rPr>
-          <w:lang w:val="en-US"/>
-        </w:rPr>
-      </w:pPr>
-      <w:r>
-        <w:rPr>
-          <w:lang w:val="en-US"/>
-        </w:rPr>
-        <w:t>Company.</w:t>
-      </w:r>
-    </w:p>
-    <w:p>
-      <w:pPr>
-        <w:spacing w:after="0"/>
-        <w:rPr>
-          <w:lang w:val="en-US"/>
-        </w:rPr>
-      </w:pPr>
-      <w:r>
-        <w:rPr>
-          <w:lang w:val="en-US"/>
-        </w:rPr>
-        <w:t>Model</w:t>
-      </w:r>
-      <w:r>
-        <w:rPr>
-          <w:lang w:val="en-US"/>
-        </w:rPr>
-        <w:t>.</w:t>
-      </w:r>
-    </w:p>
-    <w:p>
-      <w:pPr>
-        <w:spacing w:after="0"/>
-        <w:rPr>
-          <w:lang w:val="en-US"/>
-        </w:rPr>
-      </w:pPr>
-      <w:r>
-        <w:rPr>
-          <w:lang w:val="en-US"/>
-        </w:rPr>
-        <w:t xml:space="preserve">Engine. </w:t>
-      </w:r>
-    </w:p>
-    <w:p>
-      <w:pPr>
-        <w:spacing w:after="0"/>
-        <w:rPr>
-          <w:lang w:val="en-US"/>
-        </w:rPr>
-      </w:pPr>
-      <w:r>
-        <w:rPr>
-          <w:lang w:val="en-US"/>
-        </w:rPr>
-        <w:t>Transmission.</w:t>
-      </w:r>
-    </w:p>
-    <w:p>
-      <w:pPr>
-        <w:spacing w:after="0"/>
-        <w:rPr>
-          <w:lang w:val="en-US"/>
-        </w:rPr>
-      </w:pPr>
-      <w:r>
-        <w:rPr>
-          <w:lang w:val="en-US"/>
-        </w:rPr>
+        <w:t>La</w:t>
+      </w:r>
+      <w:r>
+        <w:t xml:space="preserve"> región que más ventas de coches ha tenido es la de Austin con 4.135 seguida de Janesville con 3.821. Mientras que las que menos han tenido son las de </w:t>
+      </w:r>
+      <w:proofErr w:type="spellStart"/>
+      <w:r>
         <w:lastRenderedPageBreak/>
-        <w:t>Color</w:t>
-      </w:r>
-      <w:r>
-        <w:rPr>
-          <w:lang w:val="en-US"/>
-        </w:rPr>
-        <w:t>.</w:t>
-      </w:r>
-    </w:p>
-    <w:p>
-      <w:pPr>
-        <w:spacing w:after="0"/>
-        <w:rPr>
-          <w:lang w:val="en-US"/>
-        </w:rPr>
-      </w:pPr>
-      <w:r>
-        <w:rPr>
-          <w:lang w:val="en-US"/>
-        </w:rPr>
-        <w:t>Price ($)</w:t>
-      </w:r>
-      <w:r>
-        <w:rPr>
-          <w:lang w:val="en-US"/>
-        </w:rPr>
-        <w:t>.</w:t>
-      </w:r>
-    </w:p>
-    <w:p>
-      <w:pPr>
-        <w:spacing w:after="0"/>
-        <w:rPr>
-          <w:lang w:val="en-US"/>
-        </w:rPr>
-      </w:pPr>
-      <w:r>
-        <w:rPr>
-          <w:lang w:val="en-US"/>
-        </w:rPr>
-        <w:t>Body Style.</w:t>
-      </w:r>
-    </w:p>
-    <w:p>
-      <w:pPr>
-        <w:spacing w:after="0"/>
-        <w:rPr>
-          <w:lang w:val="en-US"/>
-        </w:rPr>
-      </w:pPr>
-      <w:proofErr w:type="spellStart"/>
-      <w:r>
-        <w:rPr>
-          <w:lang w:val="en-US"/>
-        </w:rPr>
-        <w:t>Dealer_Region</w:t>
-      </w:r>
-      <w:proofErr w:type="spellEnd"/>
-      <w:r>
-        <w:rPr>
-          <w:lang w:val="en-US"/>
-        </w:rPr>
-        <w:t>.</w:t>
-      </w:r>
-    </w:p>
-    <w:p>
-      <w:pPr>
-        <w:spacing w:after="0"/>
-        <w:rPr>
-          <w:lang w:val="en-US"/>
-        </w:rPr>
-      </w:pPr>
-    </w:p>
-    <w:p>
-      <w:pPr>
-        <w:spacing w:after="0"/>
-      </w:pPr>
-      <w:r>
-        <w:t>Luego realizamos la transformación y limpieza.  </w:t>
-      </w:r>
-    </w:p>
-    <w:p>
-      <w:pPr>
-        <w:spacing w:after="0"/>
-      </w:pPr>
-    </w:p>
-    <w:p>
-      <w:pPr>
-        <w:spacing w:after="0"/>
-      </w:pPr>
-      <w:r>
-        <w:rPr>
-          <w:b/>
-          <w:bCs/>
-        </w:rPr>
-        <w:t># Transformación y limpieza</w:t>
-      </w:r>
-    </w:p>
-    <w:p>
-      <w:pPr>
-        <w:spacing w:after="0"/>
-      </w:pPr>
-      <w:r>
-        <w:t xml:space="preserve">Creamos una subcarpeta nueva dentro de 'Data' con el nombre '2-Datos_transformados'. Dentro creamos una nueva hoja </w:t>
-      </w:r>
-      <w:proofErr w:type="spellStart"/>
-      <w:r>
-        <w:t>excel</w:t>
-      </w:r>
-      <w:proofErr w:type="spellEnd"/>
-      <w:r>
-        <w:t xml:space="preserve"> a partir de la anterior y la renombramos a '</w:t>
-      </w:r>
-      <w:proofErr w:type="spellStart"/>
-      <w:r>
-        <w:t>car_sales_transformados</w:t>
-      </w:r>
-      <w:proofErr w:type="spellEnd"/>
-      <w:r>
-        <w:t>'.  </w:t>
-      </w:r>
-    </w:p>
-    <w:p>
-      <w:pPr>
-        <w:spacing w:after="0"/>
-      </w:pPr>
-      <w:r>
-        <w:t>Creamos una columna nueva llamada 'Duplicados' para ver si tenemos algún identificador de ventas duplicado. No existen duplicados.  </w:t>
-      </w:r>
-    </w:p>
-    <w:p>
-      <w:pPr>
-        <w:spacing w:after="0"/>
-      </w:pPr>
-    </w:p>
-    <w:p>
-      <w:pPr>
-        <w:spacing w:after="0"/>
-      </w:pPr>
-      <w:r>
-        <w:rPr>
-          <w:b/>
-          <w:bCs/>
-        </w:rPr>
-        <w:t>## Limpiamos los datos de la tabla</w:t>
-      </w:r>
-    </w:p>
-    <w:p>
-      <w:pPr>
-        <w:spacing w:after="0"/>
-      </w:pPr>
-    </w:p>
-    <w:p>
-      <w:pPr>
-        <w:spacing w:after="0"/>
-      </w:pPr>
-      <w:r>
-        <w:rPr>
-          <w:b/>
-          <w:bCs/>
-        </w:rPr>
-        <w:t>### Eliminamos datos irrelevantes</w:t>
-      </w:r>
-    </w:p>
-    <w:p>
-      <w:pPr>
-        <w:spacing w:after="0"/>
-      </w:pPr>
-      <w:r>
-        <w:t xml:space="preserve">Eliminamos las columnas </w:t>
-      </w:r>
-      <w:proofErr w:type="spellStart"/>
-      <w:r>
-        <w:t>customer_name</w:t>
-      </w:r>
-      <w:proofErr w:type="spellEnd"/>
-      <w:r>
-        <w:t xml:space="preserve">, </w:t>
-      </w:r>
-      <w:proofErr w:type="spellStart"/>
-      <w:r>
-        <w:t>dealer_no</w:t>
-      </w:r>
-      <w:proofErr w:type="spellEnd"/>
-      <w:r>
-        <w:t xml:space="preserve">, </w:t>
-      </w:r>
-      <w:proofErr w:type="spellStart"/>
-      <w:r>
-        <w:t>phone</w:t>
-      </w:r>
-      <w:proofErr w:type="spellEnd"/>
-      <w:r>
-        <w:t xml:space="preserve">  </w:t>
-      </w:r>
-    </w:p>
-    <w:p>
-      <w:pPr>
-        <w:spacing w:after="0"/>
-      </w:pPr>
-    </w:p>
-    <w:p>
-      <w:pPr>
-        <w:spacing w:after="0"/>
-      </w:pPr>
-      <w:r>
-        <w:rPr>
-          <w:b/>
-          <w:bCs/>
-        </w:rPr>
-        <w:t>### Los tipos de datos correctos</w:t>
-      </w:r>
-    </w:p>
-    <w:p>
-      <w:pPr>
-        <w:spacing w:after="0"/>
-      </w:pPr>
-      <w:r>
-        <w:t>Creamos una hoja nueva llamada 'Nulos' para ver cuantas columnas tienen valores nulos. Todos los datos están rellenos.  </w:t>
-      </w:r>
-    </w:p>
-    <w:p>
-      <w:pPr>
-        <w:spacing w:after="0"/>
-      </w:pPr>
-      <w:r>
-        <w:t>Vemos que todos los datos son correctos.  </w:t>
-      </w:r>
-    </w:p>
-    <w:p>
-      <w:pPr>
-        <w:spacing w:after="0"/>
-      </w:pPr>
-    </w:p>
-    <w:p>
-      <w:pPr>
-        <w:spacing w:after="0"/>
-      </w:pPr>
-      <w:r>
-        <w:rPr>
-          <w:b/>
-          <w:bCs/>
-        </w:rPr>
-        <w:t>### Normalizar los datos</w:t>
-      </w:r>
-    </w:p>
-    <w:p>
-      <w:pPr>
-        <w:spacing w:after="0"/>
-      </w:pPr>
-      <w:r>
-        <w:t>Todas las columnas tienen los datos normalizados  </w:t>
-      </w:r>
-    </w:p>
-    <w:p>
-      <w:pPr>
-        <w:spacing w:after="0"/>
-      </w:pPr>
-    </w:p>
-    <w:p>
-      <w:pPr>
-        <w:spacing w:after="0"/>
-      </w:pPr>
-    </w:p>
-    <w:p>
-      <w:pPr>
-        <w:spacing w:after="0"/>
-      </w:pPr>
-    </w:p>
-    <w:p>
-      <w:pPr>
-        <w:pStyle w:val="Ttulo1"/>
-        <w:rPr>
-          <w:b/>
-          <w:bCs/>
-        </w:rPr>
-      </w:pPr>
-      <w:r>
-        <w:rPr>
-          <w:b/>
-          <w:bCs/>
-        </w:rPr>
-        <w:t>Análisis descriptivo de columnas numéricas</w:t>
-      </w:r>
-    </w:p>
-    <w:p>
-      <w:r>
-        <w:t xml:space="preserve">Creamos una subcarpeta nueva dentro de 'Data' con el nombre '3-Data_analisis'. Dentro copiamos la </w:t>
-      </w:r>
-      <w:proofErr w:type="spellStart"/>
-      <w:r>
-        <w:t>excel</w:t>
-      </w:r>
-      <w:proofErr w:type="spellEnd"/>
-      <w:r>
-        <w:t xml:space="preserve"> </w:t>
-      </w:r>
-      <w:proofErr w:type="spellStart"/>
-      <w:r>
-        <w:t>car_Sales_transformados</w:t>
-      </w:r>
-      <w:proofErr w:type="spellEnd"/>
-      <w:r>
-        <w:t xml:space="preserve"> y la renombramos a </w:t>
-      </w:r>
-      <w:proofErr w:type="spellStart"/>
-      <w:r>
-        <w:t>car_sales_analisis_descriptivo</w:t>
-      </w:r>
-      <w:proofErr w:type="spellEnd"/>
-      <w:r>
-        <w:t xml:space="preserve">.   </w:t>
-      </w:r>
-    </w:p>
-    <w:p>
-      <w:r>
-        <w:t xml:space="preserve">Creamos una nueva hoja </w:t>
-      </w:r>
-      <w:proofErr w:type="spellStart"/>
-      <w:r>
-        <w:t>excel</w:t>
-      </w:r>
-      <w:proofErr w:type="spellEnd"/>
-      <w:r>
-        <w:t xml:space="preserve"> llamada '</w:t>
-      </w:r>
-      <w:proofErr w:type="spellStart"/>
-      <w:r>
-        <w:t>analisis_descriptivo_numericas</w:t>
-      </w:r>
-      <w:proofErr w:type="spellEnd"/>
-      <w:r>
-        <w:t>'  </w:t>
-      </w:r>
-    </w:p>
-    <w:p>
-      <w:r>
-        <w:t>Borramos la hoja Nulos.  </w:t>
-      </w:r>
-    </w:p>
-    <w:p>
-      <w:r>
-        <w:t xml:space="preserve">Eliminamos la columna 'Duplicado' de la hoja </w:t>
-      </w:r>
-      <w:proofErr w:type="spellStart"/>
-      <w:r>
-        <w:t>car_sales</w:t>
-      </w:r>
-      <w:proofErr w:type="spellEnd"/>
-      <w:r>
-        <w:t>.  </w:t>
-      </w:r>
-    </w:p>
-    <w:p/>
-    <w:p>
-      <w:r>
-        <w:t xml:space="preserve">Los </w:t>
-      </w:r>
-      <w:proofErr w:type="spellStart"/>
-      <w:r>
-        <w:t>insights</w:t>
-      </w:r>
-      <w:proofErr w:type="spellEnd"/>
-      <w:r>
-        <w:t xml:space="preserve"> de las columnas numéricas son:</w:t>
-      </w:r>
-    </w:p>
-    <w:p>
-      <w:pPr>
-        <w:spacing w:after="0"/>
-      </w:pPr>
-      <w:proofErr w:type="spellStart"/>
-      <w:r>
-        <w:rPr>
-          <w:b/>
-          <w:bCs/>
-        </w:rPr>
-        <w:t>Annual</w:t>
-      </w:r>
-      <w:proofErr w:type="spellEnd"/>
-      <w:r>
-        <w:rPr>
-          <w:b/>
-          <w:bCs/>
-        </w:rPr>
-        <w:t xml:space="preserve"> </w:t>
-      </w:r>
-      <w:proofErr w:type="spellStart"/>
-      <w:r>
-        <w:rPr>
-          <w:b/>
-          <w:bCs/>
-        </w:rPr>
-        <w:t>Income</w:t>
-      </w:r>
-      <w:proofErr w:type="spellEnd"/>
-      <w:r>
-        <w:rPr>
-          <w:b/>
-          <w:bCs/>
-        </w:rPr>
-        <w:t>:</w:t>
-      </w:r>
-      <w:r>
-        <w:rPr>
-          <w:b/>
-          <w:bCs/>
-        </w:rPr>
-        <w:t xml:space="preserve"> </w:t>
-      </w:r>
-      <w:r>
-        <w:t>Los datos m</w:t>
-      </w:r>
-      <w:r>
-        <w:t xml:space="preserve">uestran que el ingreso medio de los compradores es de </w:t>
-      </w:r>
-      <w:r>
-        <w:t>830.840,29</w:t>
-      </w:r>
-      <w:r>
-        <w:t xml:space="preserve"> dólares.</w:t>
-      </w:r>
-      <w:r>
-        <w:t xml:space="preserve"> Hay un gran grupo de compradores que cobran 13.500 dólares tal y como detalla la moda. Lo que sugiere que hay valores atípicos elevados que elevan la media. Tenemos una </w:t>
-      </w:r>
-      <w:proofErr w:type="spellStart"/>
-      <w:r>
-        <w:t>custosis</w:t>
-      </w:r>
-      <w:proofErr w:type="spellEnd"/>
-      <w:r>
-        <w:t xml:space="preserve"> muy alta, lo que sugiere colas muy pesadas con valores </w:t>
-      </w:r>
-      <w:r>
-        <w:lastRenderedPageBreak/>
-        <w:t xml:space="preserve">muy extremos. El coeficiente de asimetría, nos indica que </w:t>
-      </w:r>
-      <w:r>
-        <w:t xml:space="preserve">tenemos </w:t>
-      </w:r>
-      <w:r>
-        <w:t>muchos clientes con ingresos bajos y algunos con ingresos muy altos.</w:t>
-      </w:r>
-    </w:p>
-    <w:p>
-      <w:pPr>
-        <w:spacing w:after="0"/>
-      </w:pPr>
-    </w:p>
-    <w:p>
-      <w:pPr>
-        <w:spacing w:after="0"/>
-        <w:rPr>
-          <w:b/>
-          <w:bCs/>
-        </w:rPr>
-      </w:pPr>
-      <w:r>
-        <w:rPr>
-          <w:b/>
-          <w:bCs/>
-        </w:rPr>
-        <w:t>Price ($)</w:t>
-      </w:r>
-      <w:r>
-        <w:rPr>
-          <w:b/>
-          <w:bCs/>
-        </w:rPr>
-        <w:t>:</w:t>
-      </w:r>
-      <w:r>
-        <w:rPr>
-          <w:b/>
-          <w:bCs/>
-        </w:rPr>
-        <w:t xml:space="preserve"> </w:t>
-      </w:r>
-      <w:r>
-        <w:t xml:space="preserve">Los datos muestran </w:t>
-      </w:r>
-      <w:r>
-        <w:t>que el precio medio de los coches es de 28.090 dólares. El precio más común es de 22.000 dólares. E</w:t>
-      </w:r>
-      <w:r>
-        <w:t>l</w:t>
-      </w:r>
-      <w:r>
-        <w:t xml:space="preserve"> coeficiente de asimetría nos indica que hay muchos coches con precios bajos y algunos con precios muy elevados. </w:t>
-      </w:r>
-    </w:p>
-    <w:p>
-      <w:pPr>
-        <w:spacing w:after="0"/>
-      </w:pPr>
-    </w:p>
-    <w:p>
-      <w:pPr>
-        <w:pStyle w:val="Ttulo1"/>
-        <w:rPr>
-          <w:b/>
-          <w:bCs/>
-        </w:rPr>
-      </w:pPr>
-      <w:r>
-        <w:rPr>
-          <w:b/>
-          <w:bCs/>
-        </w:rPr>
+        <w:t>Middletown</w:t>
+      </w:r>
+      <w:proofErr w:type="spellEnd"/>
+      <w:r>
+        <w:t xml:space="preserve">, Greenville, Pasco y Aurora que casi han vendido lo mismo. </w:t>
+      </w:r>
+      <w:proofErr w:type="spellStart"/>
+      <w:r>
+        <w:t>Scottsdales</w:t>
+      </w:r>
+      <w:proofErr w:type="spellEnd"/>
+      <w:r>
+        <w:t xml:space="preserve"> se encontraría en medio con 3.433 ventas.</w:t>
+      </w:r>
+    </w:p>
+    <w:p>
+      <w:pPr>
+        <w:spacing w:after="0"/>
+      </w:pPr>
+    </w:p>
+    <w:p>
+      <w:pPr>
+        <w:spacing w:after="0"/>
+      </w:pPr>
+    </w:p>
+    <w:p>
+      <w:pPr>
+        <w:pStyle w:val="Ttulo2"/>
+      </w:pPr>
+      <w:r>
         <w:t xml:space="preserve">Análisis descriptivo de columnas </w:t>
       </w:r>
       <w:r>
-        <w:rPr>
-          <w:b/>
-          <w:bCs/>
-        </w:rPr>
-        <w:t>categóricas</w:t>
+        <w:t>temporales</w:t>
       </w:r>
     </w:p>
     <w:p>
       <w:r>
         <w:t xml:space="preserve">Sobre la misma hoja </w:t>
       </w:r>
-      <w:proofErr w:type="spellStart"/>
-      <w:r>
-        <w:t>excel</w:t>
-      </w:r>
-      <w:proofErr w:type="spellEnd"/>
+      <w:r>
+        <w:t>Excel</w:t>
+      </w:r>
       <w:r>
         <w:t xml:space="preserve"> anterior, creamos una hoja nueva llamada '</w:t>
       </w:r>
       <w:proofErr w:type="spellStart"/>
       <w:r>
-        <w:t>analisis_descriptivo_categorica</w:t>
-      </w:r>
-      <w:proofErr w:type="spellEnd"/>
-      <w:proofErr w:type="gramStart"/>
-      <w:r>
-        <w:t xml:space="preserve">' </w:t>
-      </w:r>
-      <w:r>
-        <w:t>.</w:t>
-      </w:r>
-      <w:proofErr w:type="gramEnd"/>
-    </w:p>
-    <w:p>
-      <w:r>
-        <w:t>A</w:t>
-      </w:r>
-      <w:r>
-        <w:t xml:space="preserve">nalizamos las siguientes columnas </w:t>
-      </w:r>
-      <w:r>
-        <w:t xml:space="preserve">categóricas y obtenemos los siguientes </w:t>
-      </w:r>
-      <w:proofErr w:type="spellStart"/>
-      <w:r>
-        <w:t>insights</w:t>
-      </w:r>
-      <w:proofErr w:type="spellEnd"/>
-      <w:r>
-        <w:t>:</w:t>
-      </w:r>
-    </w:p>
-    <w:p>
-      <w:pPr>
-        <w:spacing w:after="0"/>
-      </w:pPr>
-      <w:proofErr w:type="spellStart"/>
-      <w:r>
-        <w:rPr>
-          <w:b/>
-          <w:bCs/>
-        </w:rPr>
-        <w:t>Gender</w:t>
-      </w:r>
-      <w:proofErr w:type="spellEnd"/>
-      <w:r>
-        <w:rPr>
-          <w:b/>
-          <w:bCs/>
-        </w:rPr>
-        <w:t>:</w:t>
-      </w:r>
-      <w:r>
-        <w:rPr>
-          <w:b/>
-          <w:bCs/>
-        </w:rPr>
-        <w:t xml:space="preserve"> </w:t>
-      </w:r>
-      <w:r>
-        <w:t>El g</w:t>
-      </w:r>
-      <w:r>
-        <w:t>é</w:t>
-      </w:r>
-      <w:r>
-        <w:t>nero parec</w:t>
-      </w:r>
-      <w:r>
-        <w:t xml:space="preserve">e ser un factor determinante en las ventas. Los hombres realizan muchas compras de coches que las mujeres. </w:t>
-      </w:r>
-    </w:p>
-    <w:p>
-      <w:pPr>
-        <w:spacing w:after="0"/>
-      </w:pPr>
-    </w:p>
-    <w:p>
-      <w:pPr>
-        <w:spacing w:after="0"/>
-      </w:pPr>
-      <w:proofErr w:type="spellStart"/>
-      <w:r>
-        <w:rPr>
-          <w:b/>
-          <w:bCs/>
-        </w:rPr>
-        <w:t>Dealer_Name</w:t>
-      </w:r>
-      <w:proofErr w:type="spellEnd"/>
-      <w:r>
-        <w:rPr>
-          <w:b/>
-          <w:bCs/>
-        </w:rPr>
-        <w:t>:</w:t>
-      </w:r>
-      <w:r>
-        <w:rPr>
-          <w:b/>
-          <w:bCs/>
-        </w:rPr>
-        <w:t xml:space="preserve"> </w:t>
-      </w:r>
-      <w:r>
-        <w:t xml:space="preserve"> Vemos que los datos se dividen en dos grupos. El primer grupo de concesionarios tienes unas ventas que rondan los 630 coches vendidos, mientras que el otro grupo</w:t>
-      </w:r>
-      <w:r>
-        <w:t xml:space="preserve"> está entre los 1250-1300 coches vendidos. </w:t>
-      </w:r>
-    </w:p>
-    <w:p>
-      <w:pPr>
-        <w:spacing w:after="0"/>
-      </w:pPr>
-    </w:p>
-    <w:p>
-      <w:pPr>
-        <w:spacing w:after="0"/>
-      </w:pPr>
-      <w:r>
-        <w:rPr>
-          <w:b/>
-          <w:bCs/>
-        </w:rPr>
-        <w:t>Company:</w:t>
-      </w:r>
-      <w:r>
-        <w:rPr>
-          <w:b/>
-          <w:bCs/>
-        </w:rPr>
-        <w:t xml:space="preserve"> </w:t>
-      </w:r>
-      <w:r>
-        <w:t xml:space="preserve">Podemos ver que las marcas más vendidas son Chevrolet, Dodge, Ford con más de 1.500 unidades vendidas. Seguramente sean marcas de confianza para el público de este análisis. Mientras que las marcas menos vendidas son Saab, Jaguar, </w:t>
-      </w:r>
-      <w:proofErr w:type="spellStart"/>
-      <w:r>
-        <w:t>Infinity</w:t>
-      </w:r>
-      <w:proofErr w:type="spellEnd"/>
-      <w:r>
-        <w:t xml:space="preserve"> y Hyundai. Puedes que este menos número de ventas se deba al precio caro de los coches o la poca confianza en la marca.</w:t>
-      </w:r>
-    </w:p>
-    <w:p>
-      <w:pPr>
-        <w:spacing w:after="0"/>
-      </w:pPr>
-    </w:p>
-    <w:p>
-      <w:pPr>
-        <w:spacing w:after="0"/>
-      </w:pPr>
-      <w:proofErr w:type="spellStart"/>
-      <w:r>
-        <w:rPr>
-          <w:b/>
-          <w:bCs/>
-        </w:rPr>
-        <w:t>Engine</w:t>
-      </w:r>
-      <w:proofErr w:type="spellEnd"/>
-      <w:r>
-        <w:rPr>
-          <w:b/>
-          <w:bCs/>
-        </w:rPr>
-        <w:t xml:space="preserve">: </w:t>
-      </w:r>
-      <w:r>
-        <w:rPr>
-          <w:b/>
-          <w:bCs/>
-        </w:rPr>
-        <w:t xml:space="preserve"> </w:t>
-      </w:r>
-      <w:r>
-        <w:t>Los datos m</w:t>
-      </w:r>
-      <w:r>
-        <w:t>uestras que el tipo de motor no es un factor determinante en las ventas.  Si que tiene un número mayor de ventas el doble árbol de levas (</w:t>
-      </w:r>
-      <w:proofErr w:type="spellStart"/>
-      <w:r>
-        <w:t>Double</w:t>
-      </w:r>
-      <w:proofErr w:type="spellEnd"/>
-      <w:r>
-        <w:t xml:space="preserve"> </w:t>
-      </w:r>
-      <w:proofErr w:type="spellStart"/>
-      <w:r>
-        <w:t>overhead</w:t>
-      </w:r>
-      <w:proofErr w:type="spellEnd"/>
-      <w:r>
-        <w:t xml:space="preserve"> </w:t>
-      </w:r>
-      <w:proofErr w:type="spellStart"/>
-      <w:r>
-        <w:t>camshaft</w:t>
-      </w:r>
-      <w:proofErr w:type="spellEnd"/>
-      <w:r>
-        <w:t>), pero no es muy significativo.</w:t>
-      </w:r>
-    </w:p>
-    <w:p>
-      <w:pPr>
-        <w:spacing w:after="0"/>
-      </w:pPr>
-    </w:p>
-    <w:p>
-      <w:pPr>
-        <w:spacing w:after="0"/>
-      </w:pPr>
-      <w:proofErr w:type="spellStart"/>
-      <w:r>
-        <w:rPr>
-          <w:b/>
-          <w:bCs/>
-        </w:rPr>
-        <w:t>Transmission</w:t>
-      </w:r>
-      <w:proofErr w:type="spellEnd"/>
-      <w:r>
-        <w:rPr>
-          <w:b/>
-          <w:bCs/>
-        </w:rPr>
-        <w:t>:</w:t>
-      </w:r>
-      <w:r>
-        <w:rPr>
-          <w:b/>
-          <w:bCs/>
-        </w:rPr>
-        <w:t xml:space="preserve"> </w:t>
-      </w:r>
-      <w:r>
-        <w:t xml:space="preserve">Los </w:t>
-      </w:r>
-      <w:r>
-        <w:t>datos muestran que la transmisión no es un factor determinante en las ventas. La transmisión automática tiene un mayor número de ventas. Si nos fijamos en los datos, podríamos decir que el tipo de motor de doble árbol de levas se vende con transmisión automática y el</w:t>
-      </w:r>
-      <w:r>
-        <w:t xml:space="preserve"> árbol de levas en modo manual.</w:t>
-      </w:r>
-    </w:p>
-    <w:p>
-      <w:pPr>
-        <w:spacing w:after="0"/>
-        <w:rPr>
-          <w:b/>
-          <w:bCs/>
-        </w:rPr>
-      </w:pPr>
-    </w:p>
-    <w:p>
-      <w:pPr>
-        <w:spacing w:after="0"/>
-      </w:pPr>
-      <w:r>
-        <w:rPr>
-          <w:b/>
-          <w:bCs/>
-        </w:rPr>
-        <w:t>Color:</w:t>
-      </w:r>
-      <w:r>
-        <w:rPr>
-          <w:b/>
-          <w:bCs/>
-        </w:rPr>
-        <w:t xml:space="preserve"> </w:t>
-      </w:r>
-      <w:r>
-        <w:t>L</w:t>
-      </w:r>
-      <w:r>
-        <w:t>os datos muestras solamente 3 tipo de colores. El que más se vende con diferencia es blanco pálido, seguido del negro. El rojo sería el tercer color más vendido.</w:t>
-      </w:r>
-    </w:p>
-    <w:p>
-      <w:pPr>
-        <w:spacing w:after="0"/>
-        <w:rPr>
-          <w:b/>
-          <w:bCs/>
-        </w:rPr>
-      </w:pPr>
-    </w:p>
-    <w:p>
-      <w:pPr>
-        <w:spacing w:after="0"/>
-      </w:pPr>
-      <w:proofErr w:type="spellStart"/>
-      <w:r>
-        <w:rPr>
-          <w:b/>
-          <w:bCs/>
-        </w:rPr>
-        <w:t>Body</w:t>
-      </w:r>
-      <w:proofErr w:type="spellEnd"/>
-      <w:r>
-        <w:rPr>
-          <w:b/>
-          <w:bCs/>
-        </w:rPr>
-        <w:t xml:space="preserve"> Style:</w:t>
-      </w:r>
-      <w:r>
-        <w:rPr>
-          <w:b/>
-          <w:bCs/>
-        </w:rPr>
-        <w:t xml:space="preserve"> </w:t>
-      </w:r>
-      <w:r>
-        <w:t xml:space="preserve">Los SUV y los </w:t>
-      </w:r>
-      <w:proofErr w:type="spellStart"/>
-      <w:r>
-        <w:t>hathcback</w:t>
-      </w:r>
-      <w:proofErr w:type="spellEnd"/>
-      <w:r>
-        <w:t xml:space="preserve"> son l</w:t>
-      </w:r>
-      <w:r>
-        <w:t xml:space="preserve">as carrocerías preferidas por los </w:t>
-      </w:r>
-      <w:proofErr w:type="spellStart"/>
-      <w:r>
-        <w:t>comprradores</w:t>
-      </w:r>
-      <w:proofErr w:type="spellEnd"/>
-      <w:r>
-        <w:t xml:space="preserve">.  Mientras que los </w:t>
-      </w:r>
-      <w:proofErr w:type="spellStart"/>
-      <w:r>
-        <w:t>hardtop</w:t>
-      </w:r>
-      <w:proofErr w:type="spellEnd"/>
-      <w:r>
-        <w:t xml:space="preserve"> y Passenger son los menos deseados por los compradores.</w:t>
-      </w:r>
-    </w:p>
-    <w:p>
-      <w:pPr>
-        <w:spacing w:after="0"/>
-      </w:pPr>
-    </w:p>
-    <w:p>
-      <w:pPr>
-        <w:spacing w:after="0"/>
-        <w:rPr>
-          <w:b/>
-          <w:bCs/>
-        </w:rPr>
-      </w:pPr>
-      <w:proofErr w:type="spellStart"/>
-      <w:r>
-        <w:rPr>
-          <w:b/>
-          <w:bCs/>
-        </w:rPr>
-        <w:t>Dealer_Region</w:t>
-      </w:r>
-      <w:proofErr w:type="spellEnd"/>
-      <w:r>
-        <w:rPr>
-          <w:b/>
-          <w:bCs/>
-        </w:rPr>
-        <w:t>:</w:t>
-      </w:r>
-      <w:r>
-        <w:rPr>
-          <w:b/>
-          <w:bCs/>
-        </w:rPr>
-        <w:t xml:space="preserve"> </w:t>
-      </w:r>
-      <w:r>
-        <w:t>La</w:t>
-      </w:r>
-      <w:r>
-        <w:t xml:space="preserve"> región que más ventas de coches ha tenido es la de Austin con 4.135 seguida de Janesville con 3.821. Mientras que las que menos han tenido son las de </w:t>
-      </w:r>
-      <w:proofErr w:type="spellStart"/>
-      <w:r>
-        <w:t>Middletown</w:t>
-      </w:r>
-      <w:proofErr w:type="spellEnd"/>
-      <w:r>
-        <w:t xml:space="preserve">, Greenville, Pasco y Aurora que casi han vendido lo mismo. </w:t>
-      </w:r>
-      <w:proofErr w:type="spellStart"/>
-      <w:r>
-        <w:t>Scottsdales</w:t>
-      </w:r>
-      <w:proofErr w:type="spellEnd"/>
-      <w:r>
-        <w:t xml:space="preserve"> se encontraría en medio con 3.433 ventas.</w:t>
-      </w:r>
-    </w:p>
-    <w:p>
-      <w:pPr>
-        <w:spacing w:after="0"/>
-      </w:pPr>
-    </w:p>
-    <w:p>
-      <w:pPr>
-        <w:spacing w:after="0"/>
-      </w:pPr>
-    </w:p>
-    <w:p>
-      <w:pPr>
-        <w:pStyle w:val="Ttulo1"/>
-        <w:rPr>
-          <w:b/>
-          <w:bCs/>
-        </w:rPr>
-      </w:pPr>
-      <w:r>
-        <w:rPr>
-          <w:b/>
-          <w:bCs/>
-        </w:rPr>
-        <w:t xml:space="preserve">Análisis descriptivo de columnas </w:t>
-      </w:r>
-      <w:r>
-        <w:rPr>
-          <w:b/>
-          <w:bCs/>
-        </w:rPr>
-        <w:t>temporales</w:t>
-      </w:r>
-    </w:p>
-    <w:p>
-      <w:pPr>
-        <w:rPr>
-          <w:b/>
-          <w:bCs/>
-        </w:rPr>
-      </w:pPr>
-      <w:r>
-        <w:rPr>
-          <w:b/>
-          <w:bCs/>
-        </w:rPr>
-        <w:t xml:space="preserve">Sobre la misma hoja </w:t>
-      </w:r>
-      <w:proofErr w:type="spellStart"/>
-      <w:r>
-        <w:rPr>
-          <w:b/>
-          <w:bCs/>
-        </w:rPr>
-        <w:t>excel</w:t>
-      </w:r>
-      <w:proofErr w:type="spellEnd"/>
-      <w:r>
-        <w:rPr>
-          <w:b/>
-          <w:bCs/>
-        </w:rPr>
-        <w:t xml:space="preserve"> anterior, creamos una hoja nueva llamada '</w:t>
-      </w:r>
-      <w:proofErr w:type="spellStart"/>
-      <w:r>
-        <w:rPr>
-          <w:b/>
-          <w:bCs/>
-        </w:rPr>
         <w:t>analisis_descriptivo_fechas</w:t>
       </w:r>
       <w:proofErr w:type="spellEnd"/>
       <w:r>
-        <w:rPr>
-          <w:b/>
-          <w:bCs/>
-        </w:rPr>
         <w:t>' y analizamos las columnas de tipo fecha:  </w:t>
       </w:r>
     </w:p>
@@ -1904,7 +1895,7 @@
     <w:p/>
     <w:p>
       <w:pPr>
-        <w:pStyle w:val="Ttulo1"/>
+        <w:pStyle w:val="Ttulo2"/>
       </w:pPr>
       <w:r>
         <w:t>Análisis descriptivo de las numéricas con las ventas</w:t>
@@ -1914,19 +1905,23 @@
       <w:r>
         <w:t xml:space="preserve">En la carpeta </w:t>
       </w:r>
+      <w:r>
+        <w:t>‘</w:t>
+      </w:r>
       <w:proofErr w:type="spellStart"/>
       <w:r>
         <w:t>Data_analisis</w:t>
       </w:r>
       <w:proofErr w:type="spellEnd"/>
       <w:r>
+        <w:t>’</w:t>
+      </w:r>
+      <w:r>
         <w:t xml:space="preserve">, duplicamos la </w:t>
       </w:r>
-      <w:proofErr w:type="spellStart"/>
-      <w:r>
-        <w:t>excel</w:t>
-      </w:r>
-      <w:proofErr w:type="spellEnd"/>
+      <w:r>
+        <w:t>Excel</w:t>
+      </w:r>
       <w:r>
         <w:t xml:space="preserve"> '</w:t>
       </w:r>
@@ -1951,11 +1946,9 @@
       <w:r>
         <w:t xml:space="preserve">Sobra la </w:t>
       </w:r>
-      <w:proofErr w:type="spellStart"/>
-      <w:r>
-        <w:t>excel</w:t>
-      </w:r>
-      <w:proofErr w:type="spellEnd"/>
+      <w:r>
+        <w:t>Excel</w:t>
+      </w:r>
       <w:r>
         <w:t xml:space="preserve"> nueva, eliminamos la hoja '</w:t>
       </w:r>
@@ -2035,7 +2028,13 @@
         <w:t xml:space="preserve">El salario medio anual en estados unidos el año 2022 es de 77.000 y el año 2023 es de 80.115. </w:t>
       </w:r>
       <w:r>
-        <w:t xml:space="preserve"> Fuente salario medio (</w:t>
+        <w:t xml:space="preserve"> Fuente salario medio</w:t>
+      </w:r>
+      <w:r>
+        <w:t>:</w:t>
+      </w:r>
+      <w:r>
+        <w:t xml:space="preserve"> (</w:t>
       </w:r>
       <w:r>
         <w:t>https://datosmacro.expansion.com/mercado-laboral/salario-medio/usa</w:t>
@@ -2052,11 +2051,17 @@
         <w:t xml:space="preserve">.  </w:t>
       </w:r>
       <w:r>
-        <w:t xml:space="preserve">El resto de </w:t>
+        <w:t>El resto de</w:t>
+      </w:r>
+      <w:r>
+        <w:t xml:space="preserve"> </w:t>
       </w:r>
       <w:proofErr w:type="gramStart"/>
       <w:r>
-        <w:t>ventas</w:t>
+        <w:t xml:space="preserve">las </w:t>
+      </w:r>
+      <w:r>
+        <w:t xml:space="preserve"> ventas</w:t>
       </w:r>
       <w:proofErr w:type="gramEnd"/>
       <w:r>
@@ -2113,6 +2118,7 @@
     </w:p>
     <w:p>
       <w:r>
+        <w:lastRenderedPageBreak/>
         <w:t>Con los datos agrupados</w:t>
       </w:r>
       <w:r>
@@ -2154,7 +2160,6 @@
         <w:rPr>
           <w:noProof/>
         </w:rPr>
-        <w:lastRenderedPageBreak/>
         <w:drawing>
           <wp:inline distT="0" distB="0" distL="0" distR="0" wp14:anchorId="14A28DDD" wp14:editId="583E2B77">
             <wp:extent cx="5400040" cy="1391920"/>
@@ -2198,7 +2203,6 @@
       </w:r>
     </w:p>
     <w:p/>
-    <w:p/>
     <w:p>
       <w:r>
         <w:rPr>
@@ -2281,7 +2285,7 @@
     <w:p/>
     <w:p>
       <w:pPr>
-        <w:pStyle w:val="Ttulo1"/>
+        <w:pStyle w:val="Ttulo2"/>
       </w:pPr>
       <w:r>
         <w:t xml:space="preserve">Análisis descriptivo de las </w:t>
@@ -2306,19 +2310,23 @@
       <w:r>
         <w:t xml:space="preserve">En la carpeta </w:t>
       </w:r>
+      <w:r>
+        <w:t>‘</w:t>
+      </w:r>
       <w:proofErr w:type="spellStart"/>
       <w:r>
         <w:t>Data_analisis</w:t>
       </w:r>
       <w:proofErr w:type="spellEnd"/>
       <w:r>
+        <w:t>’</w:t>
+      </w:r>
+      <w:r>
         <w:t xml:space="preserve">, duplicamos la </w:t>
       </w:r>
-      <w:proofErr w:type="spellStart"/>
-      <w:r>
-        <w:t>excel</w:t>
-      </w:r>
-      <w:proofErr w:type="spellEnd"/>
+      <w:r>
+        <w:t>Excel</w:t>
+      </w:r>
       <w:r>
         <w:t xml:space="preserve"> '</w:t>
       </w:r>
@@ -2420,6 +2428,9 @@
       <w:r>
         <w:t xml:space="preserve">' en función del valor de la mediana de la columna </w:t>
       </w:r>
+      <w:r>
+        <w:t>‘</w:t>
+      </w:r>
       <w:proofErr w:type="spellStart"/>
       <w:r>
         <w:t>Annual</w:t>
@@ -2434,32 +2445,34 @@
       </w:r>
       <w:proofErr w:type="spellEnd"/>
       <w:r>
-        <w:t xml:space="preserve">. Si los ingresos son iguales o inferiores a 100.000, el valor será 'Low'. Si los </w:t>
-      </w:r>
-      <w:proofErr w:type="spellStart"/>
-      <w:r>
-        <w:t>ingreos</w:t>
-      </w:r>
-      <w:proofErr w:type="spellEnd"/>
-      <w:r>
-        <w:t xml:space="preserve"> están </w:t>
-      </w:r>
+        <w:t>’</w:t>
+      </w:r>
+      <w:r>
+        <w:t>. Si los ingresos son iguales o inferiores a 100.000, el valor será 'Low'. Si los ingre</w:t>
+      </w:r>
+      <w:r>
+        <w:t>s</w:t>
+      </w:r>
+      <w:r>
+        <w:t>os están entre 101.001 y 735.000 (el dob</w:t>
+      </w:r>
+      <w:r>
+        <w:t>l</w:t>
+      </w:r>
+      <w:r>
+        <w:t xml:space="preserve">e de la mediana), el valor será 'High'. Y si están por encima de 1.470.001, el valor será 'Superior'. </w:t>
+      </w:r>
+    </w:p>
+    <w:p>
       <w:r>
         <w:lastRenderedPageBreak/>
-        <w:t xml:space="preserve">entre 101.001 y 735.000 (el </w:t>
-      </w:r>
-      <w:proofErr w:type="spellStart"/>
-      <w:r>
-        <w:t>dobre</w:t>
-      </w:r>
-      <w:proofErr w:type="spellEnd"/>
-      <w:r>
-        <w:t xml:space="preserve"> de la mediana), el valor será 'High'. Y si están por encima de 1.470.001, el valor será 'Superior'. </w:t>
-      </w:r>
-    </w:p>
-    <w:p>
-      <w:r>
-        <w:t>Cogemos el valor de 100.000 ya que el salario medio anual en estados unidos ronda los 77.000$. El siguiente rango de ingresos lo establecemos en 734.000$ ya que es la mediana de la columna '</w:t>
+        <w:t>Cogemos el valor de 100.000 ya que el salario medio anual en estados unidos ronda los 77.000$. El siguiente rango de ingresos lo establecemos en 734.000$</w:t>
+      </w:r>
+      <w:r>
+        <w:t>,</w:t>
+      </w:r>
+      <w:r>
+        <w:t xml:space="preserve"> ya que es la mediana de la columna '</w:t>
       </w:r>
       <w:proofErr w:type="spellStart"/>
       <w:r>
@@ -2482,11 +2495,9 @@
       <w:r>
         <w:t xml:space="preserve">Realizamos el análisis de las columnas </w:t>
       </w:r>
-      <w:proofErr w:type="spellStart"/>
-      <w:r>
-        <w:t>categoricas</w:t>
-      </w:r>
-      <w:proofErr w:type="spellEnd"/>
+      <w:r>
+        <w:t>categóricas</w:t>
+      </w:r>
       <w:r>
         <w:t xml:space="preserve"> con las ventas de coches a través de tablas y gráficos dinámicos.</w:t>
       </w:r>
@@ -2550,11 +2561,9 @@
       <w:r>
         <w:t xml:space="preserve">el triple más de compras de coches que las mujeres. Podría ser debido a que el coche se pone a nombre del </w:t>
       </w:r>
-      <w:proofErr w:type="gramStart"/>
-      <w:r>
-        <w:t>hombre</w:t>
-      </w:r>
-      <w:proofErr w:type="gramEnd"/>
+      <w:r>
+        <w:t>hombre,</w:t>
+      </w:r>
       <w:r>
         <w:t xml:space="preserve"> pero tiene un uso familiar. </w:t>
       </w:r>
@@ -2630,7 +2639,6 @@
         <w:rPr>
           <w:noProof/>
         </w:rPr>
-        <w:lastRenderedPageBreak/>
         <w:drawing>
           <wp:inline distT="0" distB="0" distL="0" distR="0" wp14:anchorId="1C80439C" wp14:editId="628D9440">
             <wp:extent cx="4467849" cy="2743583"/>
@@ -2811,7 +2819,13 @@
         <w:t xml:space="preserve"> </w:t>
       </w:r>
       <w:r>
-        <w:t xml:space="preserve">Las marcas más compradas con Chevrolet con una cuota del 7,61%, seguidas de Dodge y Ford. Estas tres marcas son de origen americano, lo que puede transmitir más confianza a los compradores.  Las marcas con menor cuota de mercado son Jaguar (de origen inglés), </w:t>
+        <w:t xml:space="preserve">Las marcas más compradas </w:t>
+      </w:r>
+      <w:r>
+        <w:t>son</w:t>
+      </w:r>
+      <w:r>
+        <w:t xml:space="preserve"> Chevrolet con una cuota del 7,61%, seguidas de Dodge y Ford. Estas tres marcas son de origen americano, lo que puede transmitir más confianza a los compradores.  Las marcas con menor cuota de mercado son Jaguar (de origen inglés), </w:t>
       </w:r>
       <w:proofErr w:type="spellStart"/>
       <w:r>
@@ -2821,11 +2835,9 @@
       <w:r>
         <w:t xml:space="preserve"> (de origen </w:t>
       </w:r>
-      <w:proofErr w:type="gramStart"/>
-      <w:r>
-        <w:t>Japonés</w:t>
-      </w:r>
-      <w:proofErr w:type="gramEnd"/>
+      <w:r>
+        <w:t>japonés</w:t>
+      </w:r>
       <w:r>
         <w:t>) y Saab (de origen sueco).</w:t>
       </w:r>
@@ -3406,16 +3418,14 @@
     <w:p>
       <w:r>
         <w:rPr>
-          <w:b/>
-          <w:bCs/>
-        </w:rPr>
-        <w:t xml:space="preserve"># Elección de las columnas relevantes para el </w:t>
-      </w:r>
-      <w:proofErr w:type="spellStart"/>
-      <w:r>
-        <w:rPr>
-          <w:b/>
-          <w:bCs/>
+          <w:rStyle w:val="Ttulo2Car"/>
+        </w:rPr>
+        <w:t xml:space="preserve">Elección de las columnas relevantes para el </w:t>
+      </w:r>
+      <w:proofErr w:type="spellStart"/>
+      <w:r>
+        <w:rPr>
+          <w:rStyle w:val="Ttulo2Car"/>
         </w:rPr>
         <w:t>dashboard</w:t>
       </w:r>
@@ -3492,35 +3502,67 @@
         <w:t xml:space="preserve"> y gráficas.  </w:t>
       </w:r>
     </w:p>
+    <w:p>
+      <w:pPr>
+        <w:pStyle w:val="Prrafodelista"/>
+        <w:numPr>
+          <w:ilvl w:val="0"/>
+          <w:numId w:val="4"/>
+        </w:numPr>
+      </w:pPr>
+      <w:r>
+        <w:t>KPI:  </w:t>
+      </w:r>
+    </w:p>
+    <w:p>
+      <w:pPr>
+        <w:pStyle w:val="Prrafodelista"/>
+        <w:numPr>
+          <w:ilvl w:val="1"/>
+          <w:numId w:val="4"/>
+        </w:numPr>
+      </w:pPr>
+      <w:proofErr w:type="gramStart"/>
+      <w:r>
+        <w:t>Total</w:t>
+      </w:r>
+      <w:proofErr w:type="gramEnd"/>
+      <w:r>
+        <w:t xml:space="preserve"> ventas.    </w:t>
+      </w:r>
+    </w:p>
+    <w:p>
+      <w:pPr>
+        <w:pStyle w:val="Prrafodelista"/>
+        <w:numPr>
+          <w:ilvl w:val="1"/>
+          <w:numId w:val="4"/>
+        </w:numPr>
+      </w:pPr>
+      <w:r>
+        <w:t>Importe de las ventas.    </w:t>
+      </w:r>
+    </w:p>
+    <w:p>
+      <w:pPr>
+        <w:pStyle w:val="Prrafodelista"/>
+        <w:numPr>
+          <w:ilvl w:val="1"/>
+          <w:numId w:val="4"/>
+        </w:numPr>
+      </w:pPr>
+      <w:r>
+        <w:t>Importe medio de las ventas.  </w:t>
+      </w:r>
+    </w:p>
     <w:p/>
     <w:p>
-      <w:r>
-        <w:t>KPI:  </w:t>
-      </w:r>
-    </w:p>
-    <w:p>
-      <w:proofErr w:type="gramStart"/>
-      <w:r>
-        <w:t>Total</w:t>
-      </w:r>
-      <w:proofErr w:type="gramEnd"/>
-      <w:r>
-        <w:t xml:space="preserve"> ventas.    </w:t>
-      </w:r>
-    </w:p>
-    <w:p>
-      <w:r>
-        <w:t>Importe de las ventas.    </w:t>
-      </w:r>
-    </w:p>
-    <w:p>
-      <w:r>
-        <w:t>Importe medio de las ventas.  </w:t>
-      </w:r>
-    </w:p>
-    <w:p/>
-    <w:p>
-      <w:pPr>
+      <w:pPr>
+        <w:pStyle w:val="Prrafodelista"/>
+        <w:numPr>
+          <w:ilvl w:val="0"/>
+          <w:numId w:val="4"/>
+        </w:numPr>
         <w:rPr>
           <w:lang w:val="en-US"/>
         </w:rPr>
@@ -3534,6 +3576,11 @@
     </w:p>
     <w:p>
       <w:pPr>
+        <w:pStyle w:val="Prrafodelista"/>
+        <w:numPr>
+          <w:ilvl w:val="1"/>
+          <w:numId w:val="4"/>
+        </w:numPr>
         <w:rPr>
           <w:lang w:val="en-US"/>
         </w:rPr>
@@ -3547,6 +3594,11 @@
     </w:p>
     <w:p>
       <w:pPr>
+        <w:pStyle w:val="Prrafodelista"/>
+        <w:numPr>
+          <w:ilvl w:val="1"/>
+          <w:numId w:val="4"/>
+        </w:numPr>
         <w:rPr>
           <w:lang w:val="en-US"/>
         </w:rPr>
@@ -3560,6 +3612,11 @@
     </w:p>
     <w:p>
       <w:pPr>
+        <w:pStyle w:val="Prrafodelista"/>
+        <w:numPr>
+          <w:ilvl w:val="1"/>
+          <w:numId w:val="4"/>
+        </w:numPr>
         <w:rPr>
           <w:lang w:val="en-US"/>
         </w:rPr>
@@ -3573,6 +3630,11 @@
     </w:p>
     <w:p>
       <w:pPr>
+        <w:pStyle w:val="Prrafodelista"/>
+        <w:numPr>
+          <w:ilvl w:val="1"/>
+          <w:numId w:val="4"/>
+        </w:numPr>
         <w:rPr>
           <w:lang w:val="en-US"/>
         </w:rPr>
@@ -3586,6 +3648,11 @@
     </w:p>
     <w:p>
       <w:pPr>
+        <w:pStyle w:val="Prrafodelista"/>
+        <w:numPr>
+          <w:ilvl w:val="1"/>
+          <w:numId w:val="4"/>
+        </w:numPr>
         <w:rPr>
           <w:lang w:val="en-US"/>
         </w:rPr>
@@ -3599,26 +3666,37 @@
     </w:p>
     <w:p>
       <w:pPr>
+        <w:ind w:firstLine="90"/>
         <w:rPr>
           <w:lang w:val="en-US"/>
         </w:rPr>
       </w:pPr>
-      <w:r>
+    </w:p>
+    <w:p>
+      <w:pPr>
+        <w:pStyle w:val="Prrafodelista"/>
+        <w:numPr>
+          <w:ilvl w:val="0"/>
+          <w:numId w:val="4"/>
+        </w:numPr>
         <w:rPr>
           <w:lang w:val="en-US"/>
         </w:rPr>
-        <w:t xml:space="preserve">  </w:t>
-      </w:r>
-    </w:p>
-    <w:p>
-      <w:pPr>
+      </w:pPr>
+      <w:r>
         <w:rPr>
           <w:lang w:val="en-US"/>
         </w:rPr>
-      </w:pPr>
-    </w:p>
-    <w:p>
-      <w:pPr>
+        <w:t>Gráficos:  </w:t>
+      </w:r>
+    </w:p>
+    <w:p>
+      <w:pPr>
+        <w:pStyle w:val="Prrafodelista"/>
+        <w:numPr>
+          <w:ilvl w:val="1"/>
+          <w:numId w:val="4"/>
+        </w:numPr>
         <w:rPr>
           <w:lang w:val="en-US"/>
         </w:rPr>
@@ -3627,11 +3705,16 @@
         <w:rPr>
           <w:lang w:val="en-US"/>
         </w:rPr>
-        <w:t>Gráficos:  </w:t>
-      </w:r>
-    </w:p>
-    <w:p>
-      <w:pPr>
+        <w:t>Company.  </w:t>
+      </w:r>
+    </w:p>
+    <w:p>
+      <w:pPr>
+        <w:pStyle w:val="Prrafodelista"/>
+        <w:numPr>
+          <w:ilvl w:val="1"/>
+          <w:numId w:val="4"/>
+        </w:numPr>
         <w:rPr>
           <w:lang w:val="en-US"/>
         </w:rPr>
@@ -3640,11 +3723,16 @@
         <w:rPr>
           <w:lang w:val="en-US"/>
         </w:rPr>
-        <w:t>Company.  </w:t>
-      </w:r>
-    </w:p>
-    <w:p>
-      <w:pPr>
+        <w:t xml:space="preserve">Annual Income Type. </w:t>
+      </w:r>
+    </w:p>
+    <w:p>
+      <w:pPr>
+        <w:pStyle w:val="Prrafodelista"/>
+        <w:numPr>
+          <w:ilvl w:val="1"/>
+          <w:numId w:val="4"/>
+        </w:numPr>
         <w:rPr>
           <w:lang w:val="en-US"/>
         </w:rPr>
@@ -3653,40 +3741,53 @@
         <w:rPr>
           <w:lang w:val="en-US"/>
         </w:rPr>
-        <w:t xml:space="preserve">Annual Income Type. </w:t>
-      </w:r>
-    </w:p>
-    <w:p>
-      <w:proofErr w:type="spellStart"/>
-      <w:r>
-        <w:lastRenderedPageBreak/>
-        <w:t>Body</w:t>
-      </w:r>
-      <w:proofErr w:type="spellEnd"/>
-      <w:r>
-        <w:t xml:space="preserve"> </w:t>
-      </w:r>
-      <w:proofErr w:type="spellStart"/>
-      <w:r>
-        <w:t>style</w:t>
-      </w:r>
-      <w:proofErr w:type="spellEnd"/>
-      <w:r>
-        <w:t xml:space="preserve">.   </w:t>
-      </w:r>
-    </w:p>
-    <w:p/>
-    <w:p>
-      <w:r>
-        <w:t>Gráfico temporal:</w:t>
-      </w:r>
-    </w:p>
-    <w:p>
-      <w:r>
+        <w:t xml:space="preserve">Body style.   </w:t>
+      </w:r>
+    </w:p>
+    <w:p>
+      <w:pPr>
+        <w:pStyle w:val="Prrafodelista"/>
+        <w:numPr>
+          <w:ilvl w:val="0"/>
+          <w:numId w:val="4"/>
+        </w:numPr>
+        <w:rPr>
+          <w:lang w:val="en-US"/>
+        </w:rPr>
+      </w:pPr>
+      <w:proofErr w:type="spellStart"/>
+      <w:r>
+        <w:rPr>
+          <w:lang w:val="en-US"/>
+        </w:rPr>
+        <w:t>Gráfico</w:t>
+      </w:r>
+      <w:proofErr w:type="spellEnd"/>
+      <w:r>
+        <w:rPr>
+          <w:lang w:val="en-US"/>
+        </w:rPr>
+        <w:t xml:space="preserve"> temporal:</w:t>
+      </w:r>
+    </w:p>
+    <w:p>
+      <w:pPr>
+        <w:pStyle w:val="Prrafodelista"/>
+        <w:numPr>
+          <w:ilvl w:val="1"/>
+          <w:numId w:val="4"/>
+        </w:numPr>
+        <w:rPr>
+          <w:lang w:val="en-US"/>
+        </w:rPr>
+      </w:pPr>
+      <w:r>
+        <w:rPr>
+          <w:lang w:val="en-US"/>
+        </w:rPr>
         <w:t>Date</w:t>
       </w:r>
     </w:p>
-    <w:p/>
     <w:sectPr>
       <w:pgSz w:w="11906" w:h="16838"/>
       <w:pgMar w:top="1417" w:right="1701" w:bottom="1417" w:left="1701" w:header="708" w:footer="708" w:gutter="0"/>
@@ -3700,6 +3801,119 @@
 <file path=word/numbering.xml><?xml version="1.0" encoding="utf-8"?>
 <w:numbering xmlns:wpc="http://schemas.microsoft.com/office/word/2010/wordprocessingCanvas" xmlns:cx="http://schemas.microsoft.com/office/drawing/2014/chartex" xmlns:cx1="http://schemas.microsoft.com/office/drawing/2015/9/8/chartex" xmlns:cx2="http://schemas.microsoft.com/office/drawing/2015/10/21/chartex" xmlns:cx3="http://schemas.microsoft.com/office/drawing/2016/5/9/chartex" xmlns:cx4="http://schemas.microsoft.com/office/drawing/2016/5/10/chartex" xmlns:cx5="http://schemas.microsoft.com/office/drawing/2016/5/11/chartex" xmlns:cx6="http://schemas.microsoft.com/office/drawing/2016/5/12/chartex" xmlns:cx7="http://schemas.microsoft.com/office/drawing/2016/5/13/chartex" xmlns:cx8="http://schemas.microsoft.com/office/drawing/2016/5/14/chartex" xmlns:mc="http://schemas.openxmlformats.org/markup-compatibility/2006" xmlns:aink="http://schemas.microsoft.com/office/drawing/2016/ink" xmlns:am3d="http://schemas.microsoft.com/office/drawing/2017/model3d" xmlns:o="urn:schemas-microsoft-com:office:office" xmlns:oel="http://schemas.microsoft.com/office/2019/extlst" xmlns:r="http://schemas.openxmlformats.org/officeDocument/2006/relationships" xmlns:m="http://schemas.openxmlformats.org/officeDocument/2006/math" xmlns:v="urn:schemas-microsoft-com:vml" xmlns:wp14="http://schemas.microsoft.com/office/word/2010/wordprocessingDrawing" xmlns:wp="http://schemas.openxmlformats.org/drawingml/2006/wordprocessingDrawing" xmlns:w10="urn:schemas-microsoft-com:office:word" xmlns:w="http://schemas.openxmlformats.org/wordprocessingml/2006/main" xmlns:w14="http://schemas.microsoft.com/office/word/2010/wordml" xmlns:w15="http://schemas.microsoft.com/office/word/2012/wordml" xmlns:w16cex="http://schemas.microsoft.com/office/word/2018/wordml/cex" xmlns:w16cid="http://schemas.microsoft.com/office/word/2016/wordml/cid" xmlns:w16="http://schemas.microsoft.com/office/word/2018/wordml" xmlns:w16du="http://schemas.microsoft.com/office/word/2023/wordml/word16du" xmlns:w16sdtdh="http://schemas.microsoft.com/office/word/2020/wordml/sdtdatahash" xmlns:w16sdtfl="http://schemas.microsoft.com/office/word/2024/wordml/sdtformatlock" xmlns:w16se="http://schemas.microsoft.com/office/word/2015/wordml/symex" xmlns:wpg="http://schemas.microsoft.com/office/word/2010/wordprocessingGroup" xmlns:wpi="http://schemas.microsoft.com/office/word/2010/wordprocessingInk" xmlns:wne="http://schemas.microsoft.com/office/word/2006/wordml" xmlns:wps="http://schemas.microsoft.com/office/word/2010/wordprocessingShape" mc:Ignorable="w14 w15 w16se w16cid w16 w16cex w16sdtdh w16sdtfl w16du wp14">
   <w:abstractNum w:abstractNumId="0" w15:restartNumberingAfterBreak="0">
+    <w:nsid w:val="019609CD"/>
+    <w:multiLevelType w:val="hybridMultilevel"/>
+    <w:tmpl w:val="7DE08732"/>
+    <w:lvl w:ilvl="0" w:tplc="0C0A0001">
+      <w:start w:val="1"/>
+      <w:numFmt w:val="bullet"/>
+      <w:lvlText w:val=""/>
+      <w:lvlJc w:val="left"/>
+      <w:pPr>
+        <w:ind w:left="720" w:hanging="360"/>
+      </w:pPr>
+      <w:rPr>
+        <w:rFonts w:ascii="Symbol" w:hAnsi="Symbol" w:hint="default"/>
+      </w:rPr>
+    </w:lvl>
+    <w:lvl w:ilvl="1" w:tplc="0C0A0003">
+      <w:start w:val="1"/>
+      <w:numFmt w:val="bullet"/>
+      <w:lvlText w:val="o"/>
+      <w:lvlJc w:val="left"/>
+      <w:pPr>
+        <w:ind w:left="1440" w:hanging="360"/>
+      </w:pPr>
+      <w:rPr>
+        <w:rFonts w:ascii="Courier New" w:hAnsi="Courier New" w:cs="Courier New" w:hint="default"/>
+      </w:rPr>
+    </w:lvl>
+    <w:lvl w:ilvl="2" w:tplc="0C0A0005" w:tentative="1">
+      <w:start w:val="1"/>
+      <w:numFmt w:val="bullet"/>
+      <w:lvlText w:val=""/>
+      <w:lvlJc w:val="left"/>
+      <w:pPr>
+        <w:ind w:left="2160" w:hanging="360"/>
+      </w:pPr>
+      <w:rPr>
+        <w:rFonts w:ascii="Wingdings" w:hAnsi="Wingdings" w:hint="default"/>
+      </w:rPr>
+    </w:lvl>
+    <w:lvl w:ilvl="3" w:tplc="0C0A0001" w:tentative="1">
+      <w:start w:val="1"/>
+      <w:numFmt w:val="bullet"/>
+      <w:lvlText w:val=""/>
+      <w:lvlJc w:val="left"/>
+      <w:pPr>
+        <w:ind w:left="2880" w:hanging="360"/>
+      </w:pPr>
+      <w:rPr>
+        <w:rFonts w:ascii="Symbol" w:hAnsi="Symbol" w:hint="default"/>
+      </w:rPr>
+    </w:lvl>
+    <w:lvl w:ilvl="4" w:tplc="0C0A0003" w:tentative="1">
+      <w:start w:val="1"/>
+      <w:numFmt w:val="bullet"/>
+      <w:lvlText w:val="o"/>
+      <w:lvlJc w:val="left"/>
+      <w:pPr>
+        <w:ind w:left="3600" w:hanging="360"/>
+      </w:pPr>
+      <w:rPr>
+        <w:rFonts w:ascii="Courier New" w:hAnsi="Courier New" w:cs="Courier New" w:hint="default"/>
+      </w:rPr>
+    </w:lvl>
+    <w:lvl w:ilvl="5" w:tplc="0C0A0005" w:tentative="1">
+      <w:start w:val="1"/>
+      <w:numFmt w:val="bullet"/>
+      <w:lvlText w:val=""/>
+      <w:lvlJc w:val="left"/>
+      <w:pPr>
+        <w:ind w:left="4320" w:hanging="360"/>
+      </w:pPr>
+      <w:rPr>
+        <w:rFonts w:ascii="Wingdings" w:hAnsi="Wingdings" w:hint="default"/>
+      </w:rPr>
+    </w:lvl>
+    <w:lvl w:ilvl="6" w:tplc="0C0A0001" w:tentative="1">
+      <w:start w:val="1"/>
+      <w:numFmt w:val="bullet"/>
+      <w:lvlText w:val=""/>
+      <w:lvlJc w:val="left"/>
+      <w:pPr>
+        <w:ind w:left="5040" w:hanging="360"/>
+      </w:pPr>
+      <w:rPr>
+        <w:rFonts w:ascii="Symbol" w:hAnsi="Symbol" w:hint="default"/>
+      </w:rPr>
+    </w:lvl>
+    <w:lvl w:ilvl="7" w:tplc="0C0A0003" w:tentative="1">
+      <w:start w:val="1"/>
+      <w:numFmt w:val="bullet"/>
+      <w:lvlText w:val="o"/>
+      <w:lvlJc w:val="left"/>
+      <w:pPr>
+        <w:ind w:left="5760" w:hanging="360"/>
+      </w:pPr>
+      <w:rPr>
+        <w:rFonts w:ascii="Courier New" w:hAnsi="Courier New" w:cs="Courier New" w:hint="default"/>
+      </w:rPr>
+    </w:lvl>
+    <w:lvl w:ilvl="8" w:tplc="0C0A0005" w:tentative="1">
+      <w:start w:val="1"/>
+      <w:numFmt w:val="bullet"/>
+      <w:lvlText w:val=""/>
+      <w:lvlJc w:val="left"/>
+      <w:pPr>
+        <w:ind w:left="6480" w:hanging="360"/>
+      </w:pPr>
+      <w:rPr>
+        <w:rFonts w:ascii="Wingdings" w:hAnsi="Wingdings" w:hint="default"/>
+      </w:rPr>
+    </w:lvl>
+  </w:abstractNum>
+  <w:abstractNum w:abstractNumId="1" w15:restartNumberingAfterBreak="0">
     <w:nsid w:val="3EDB18FD"/>
     <w:multiLevelType w:val="hybridMultilevel"/>
     <w:tmpl w:val="F3BE3F80"/>
@@ -3812,7 +4026,120 @@
       </w:rPr>
     </w:lvl>
   </w:abstractNum>
-  <w:abstractNum w:abstractNumId="1" w15:restartNumberingAfterBreak="0">
+  <w:abstractNum w:abstractNumId="2" w15:restartNumberingAfterBreak="0">
+    <w:nsid w:val="58462D07"/>
+    <w:multiLevelType w:val="hybridMultilevel"/>
+    <w:tmpl w:val="20ACE5E8"/>
+    <w:lvl w:ilvl="0" w:tplc="0C0A0001">
+      <w:start w:val="1"/>
+      <w:numFmt w:val="bullet"/>
+      <w:lvlText w:val=""/>
+      <w:lvlJc w:val="left"/>
+      <w:pPr>
+        <w:ind w:left="720" w:hanging="360"/>
+      </w:pPr>
+      <w:rPr>
+        <w:rFonts w:ascii="Symbol" w:hAnsi="Symbol" w:hint="default"/>
+      </w:rPr>
+    </w:lvl>
+    <w:lvl w:ilvl="1" w:tplc="0C0A0003" w:tentative="1">
+      <w:start w:val="1"/>
+      <w:numFmt w:val="bullet"/>
+      <w:lvlText w:val="o"/>
+      <w:lvlJc w:val="left"/>
+      <w:pPr>
+        <w:ind w:left="1440" w:hanging="360"/>
+      </w:pPr>
+      <w:rPr>
+        <w:rFonts w:ascii="Courier New" w:hAnsi="Courier New" w:cs="Courier New" w:hint="default"/>
+      </w:rPr>
+    </w:lvl>
+    <w:lvl w:ilvl="2" w:tplc="0C0A0005" w:tentative="1">
+      <w:start w:val="1"/>
+      <w:numFmt w:val="bullet"/>
+      <w:lvlText w:val=""/>
+      <w:lvlJc w:val="left"/>
+      <w:pPr>
+        <w:ind w:left="2160" w:hanging="360"/>
+      </w:pPr>
+      <w:rPr>
+        <w:rFonts w:ascii="Wingdings" w:hAnsi="Wingdings" w:hint="default"/>
+      </w:rPr>
+    </w:lvl>
+    <w:lvl w:ilvl="3" w:tplc="0C0A0001" w:tentative="1">
+      <w:start w:val="1"/>
+      <w:numFmt w:val="bullet"/>
+      <w:lvlText w:val=""/>
+      <w:lvlJc w:val="left"/>
+      <w:pPr>
+        <w:ind w:left="2880" w:hanging="360"/>
+      </w:pPr>
+      <w:rPr>
+        <w:rFonts w:ascii="Symbol" w:hAnsi="Symbol" w:hint="default"/>
+      </w:rPr>
+    </w:lvl>
+    <w:lvl w:ilvl="4" w:tplc="0C0A0003" w:tentative="1">
+      <w:start w:val="1"/>
+      <w:numFmt w:val="bullet"/>
+      <w:lvlText w:val="o"/>
+      <w:lvlJc w:val="left"/>
+      <w:pPr>
+        <w:ind w:left="3600" w:hanging="360"/>
+      </w:pPr>
+      <w:rPr>
+        <w:rFonts w:ascii="Courier New" w:hAnsi="Courier New" w:cs="Courier New" w:hint="default"/>
+      </w:rPr>
+    </w:lvl>
+    <w:lvl w:ilvl="5" w:tplc="0C0A0005" w:tentative="1">
+      <w:start w:val="1"/>
+      <w:numFmt w:val="bullet"/>
+      <w:lvlText w:val=""/>
+      <w:lvlJc w:val="left"/>
+      <w:pPr>
+        <w:ind w:left="4320" w:hanging="360"/>
+      </w:pPr>
+      <w:rPr>
+        <w:rFonts w:ascii="Wingdings" w:hAnsi="Wingdings" w:hint="default"/>
+      </w:rPr>
+    </w:lvl>
+    <w:lvl w:ilvl="6" w:tplc="0C0A0001" w:tentative="1">
+      <w:start w:val="1"/>
+      <w:numFmt w:val="bullet"/>
+      <w:lvlText w:val=""/>
+      <w:lvlJc w:val="left"/>
+      <w:pPr>
+        <w:ind w:left="5040" w:hanging="360"/>
+      </w:pPr>
+      <w:rPr>
+        <w:rFonts w:ascii="Symbol" w:hAnsi="Symbol" w:hint="default"/>
+      </w:rPr>
+    </w:lvl>
+    <w:lvl w:ilvl="7" w:tplc="0C0A0003" w:tentative="1">
+      <w:start w:val="1"/>
+      <w:numFmt w:val="bullet"/>
+      <w:lvlText w:val="o"/>
+      <w:lvlJc w:val="left"/>
+      <w:pPr>
+        <w:ind w:left="5760" w:hanging="360"/>
+      </w:pPr>
+      <w:rPr>
+        <w:rFonts w:ascii="Courier New" w:hAnsi="Courier New" w:cs="Courier New" w:hint="default"/>
+      </w:rPr>
+    </w:lvl>
+    <w:lvl w:ilvl="8" w:tplc="0C0A0005" w:tentative="1">
+      <w:start w:val="1"/>
+      <w:numFmt w:val="bullet"/>
+      <w:lvlText w:val=""/>
+      <w:lvlJc w:val="left"/>
+      <w:pPr>
+        <w:ind w:left="6480" w:hanging="360"/>
+      </w:pPr>
+      <w:rPr>
+        <w:rFonts w:ascii="Wingdings" w:hAnsi="Wingdings" w:hint="default"/>
+      </w:rPr>
+    </w:lvl>
+  </w:abstractNum>
+  <w:abstractNum w:abstractNumId="3" w15:restartNumberingAfterBreak="0">
     <w:nsid w:val="6FA01A62"/>
     <w:multiLevelType w:val="hybridMultilevel"/>
     <w:tmpl w:val="EC54F282"/>
@@ -3899,9 +4226,15 @@
     </w:lvl>
   </w:abstractNum>
   <w:num w:numId="1" w16cid:durableId="1410350373">
+    <w:abstractNumId w:val="3"/>
+  </w:num>
+  <w:num w:numId="2" w16cid:durableId="1300845226">
     <w:abstractNumId w:val="1"/>
   </w:num>
-  <w:num w:numId="2" w16cid:durableId="1300845226">
+  <w:num w:numId="3" w16cid:durableId="2066491032">
+    <w:abstractNumId w:val="2"/>
+  </w:num>
+  <w:num w:numId="4" w16cid:durableId="282853528">
     <w:abstractNumId w:val="0"/>
   </w:num>
 </w:numbering>
@@ -4357,7 +4690,6 @@
     <w:next w:val="Normal"/>
     <w:link w:val="Ttulo3Car"/>
     <w:uiPriority w:val="9"/>
-    <w:semiHidden/>
     <w:unhideWhenUsed/>
     <w:qFormat/>
     <w:rsid w:val="004C7EC3"/>
@@ -4380,7 +4712,6 @@
     <w:next w:val="Normal"/>
     <w:link w:val="Ttulo4Car"/>
     <w:uiPriority w:val="9"/>
-    <w:semiHidden/>
     <w:unhideWhenUsed/>
     <w:qFormat/>
     <w:rsid w:val="004C7EC3"/>
@@ -4509,6 +4840,7 @@
   <w:style w:type="character" w:default="1" w:styleId="Fuentedeprrafopredeter">
     <w:name w:val="Default Paragraph Font"/>
     <w:uiPriority w:val="1"/>
+    <w:semiHidden/>
     <w:unhideWhenUsed/>
   </w:style>
   <w:style w:type="table" w:default="1" w:styleId="Tablanormal">
@@ -4563,7 +4895,6 @@
     <w:basedOn w:val="Fuentedeprrafopredeter"/>
     <w:link w:val="Ttulo3"/>
     <w:uiPriority w:val="9"/>
-    <w:semiHidden/>
     <w:rsid w:val="004C7EC3"/>
     <w:rPr>
       <w:rFonts w:eastAsiaTheme="majorEastAsia" w:cstheme="majorBidi"/>
@@ -4577,7 +4908,6 @@
     <w:basedOn w:val="Fuentedeprrafopredeter"/>
     <w:link w:val="Ttulo4"/>
     <w:uiPriority w:val="9"/>
-    <w:semiHidden/>
     <w:rsid w:val="004C7EC3"/>
     <w:rPr>
       <w:rFonts w:eastAsiaTheme="majorEastAsia" w:cstheme="majorBidi"/>

</xml_diff>